<commit_message>
Proofread and added webapp to documentation
</commit_message>
<xml_diff>
--- a/documents/files/InfoKlantenkaartsysteem.docx
+++ b/documents/files/InfoKlantenkaartsysteem.docx
@@ -62,38 +62,23 @@
               <w:rPr>
                 <w:caps w:val="0"/>
                 <w:szCs w:val="36"/>
-                <w:lang w:val="en-US"/>
-              </w:rPr>
-              <w:t xml:space="preserve">Big C </w:t>
-            </w:r>
-            <w:proofErr w:type="spellStart"/>
+              </w:rPr>
+              <w:t>Big C klantenkaar</w:t>
+            </w:r>
             <w:r>
               <w:rPr>
                 <w:caps w:val="0"/>
                 <w:szCs w:val="36"/>
-                <w:lang w:val="en-US"/>
-              </w:rPr>
-              <w:t>klantenkaard</w:t>
-            </w:r>
-            <w:proofErr w:type="spellEnd"/>
+              </w:rPr>
+              <w:t>t</w:t>
+            </w:r>
             <w:r>
               <w:rPr>
                 <w:caps w:val="0"/>
                 <w:szCs w:val="36"/>
-                <w:lang w:val="en-US"/>
-              </w:rPr>
-              <w:t xml:space="preserve"> </w:t>
-            </w:r>
-            <w:proofErr w:type="spellStart"/>
-            <w:r>
-              <w:rPr>
-                <w:caps w:val="0"/>
-                <w:szCs w:val="36"/>
-                <w:lang w:val="en-US"/>
-              </w:rPr>
-              <w:t>systeem</w:t>
-            </w:r>
-            <w:proofErr w:type="spellEnd"/>
+              </w:rPr>
+              <w:t xml:space="preserve"> systeem</w:t>
+            </w:r>
           </w:p>
           <w:p>
             <w:pPr>
@@ -161,19 +146,8 @@
                 <w:color w:val="F04C25"/>
                 <w:szCs w:val="18"/>
               </w:rPr>
-              <w:t xml:space="preserve">Xavier </w:t>
-            </w:r>
-            <w:proofErr w:type="spellStart"/>
-            <w:r>
-              <w:rPr>
-                <w:b/>
-                <w:bCs/>
-                <w:color w:val="F04C25"/>
-                <w:szCs w:val="18"/>
-              </w:rPr>
-              <w:t>Roex</w:t>
-            </w:r>
-            <w:proofErr w:type="spellEnd"/>
+              <w:t>Xavier Roex</w:t>
+            </w:r>
           </w:p>
           <w:p>
             <w:pPr>
@@ -220,16 +194,8 @@
               <w:rPr>
                 <w:lang w:val="nl-BE"/>
               </w:rPr>
-              <w:t xml:space="preserve">Digital </w:t>
-            </w:r>
-            <w:proofErr w:type="spellStart"/>
-            <w:r>
-              <w:rPr>
-                <w:lang w:val="nl-BE"/>
-              </w:rPr>
-              <w:t>Innovation</w:t>
-            </w:r>
-            <w:proofErr w:type="spellEnd"/>
+              <w:t>Digital Innovation</w:t>
+            </w:r>
           </w:p>
           <w:p>
             <w:pPr>
@@ -309,15 +275,7 @@
               <w:t xml:space="preserve">Campus </w:t>
             </w:r>
             <w:r>
-              <w:t xml:space="preserve">Geel, </w:t>
-            </w:r>
-            <w:proofErr w:type="spellStart"/>
-            <w:r>
-              <w:t>Kleinhoefstraat</w:t>
-            </w:r>
-            <w:proofErr w:type="spellEnd"/>
-            <w:r>
-              <w:t xml:space="preserve"> 4</w:t>
+              <w:t>Geel, Kleinhoefstraat 4</w:t>
             </w:r>
             <w:r>
               <w:t>, BE-</w:t>
@@ -402,7 +360,7 @@
         <w:pStyle w:val="Kopzondernummer"/>
       </w:pPr>
       <w:bookmarkStart w:id="0" w:name="_Toc471067524"/>
-      <w:bookmarkStart w:id="1" w:name="_Toc122722946"/>
+      <w:bookmarkStart w:id="1" w:name="_Toc122958977"/>
       <w:r>
         <w:lastRenderedPageBreak/>
         <w:t>Inhoudstafel</w:t>
@@ -460,7 +418,7 @@
           <w:r>
             <w:fldChar w:fldCharType="separate"/>
           </w:r>
-          <w:hyperlink w:anchor="_Toc122722946" w:history="1">
+          <w:hyperlink w:anchor="_Toc122958977" w:history="1">
             <w:r>
               <w:rPr>
                 <w:rStyle w:val="Hyperlink"/>
@@ -487,7 +445,7 @@
                 <w:noProof/>
                 <w:webHidden/>
               </w:rPr>
-              <w:instrText xml:space="preserve"> PAGEREF _Toc122722946 \h </w:instrText>
+              <w:instrText xml:space="preserve"> PAGEREF _Toc122958977 \h </w:instrText>
             </w:r>
             <w:r>
               <w:rPr>
@@ -531,7 +489,7 @@
               <w:lang w:val="en-BE" w:eastAsia="en-BE"/>
             </w:rPr>
           </w:pPr>
-          <w:hyperlink w:anchor="_Toc122722947" w:history="1">
+          <w:hyperlink w:anchor="_Toc122958978" w:history="1">
             <w:r>
               <w:rPr>
                 <w:rStyle w:val="Hyperlink"/>
@@ -577,7 +535,7 @@
                 <w:noProof/>
                 <w:webHidden/>
               </w:rPr>
-              <w:instrText xml:space="preserve"> PAGEREF _Toc122722947 \h </w:instrText>
+              <w:instrText xml:space="preserve"> PAGEREF _Toc122958978 \h </w:instrText>
             </w:r>
             <w:r>
               <w:rPr>
@@ -621,7 +579,7 @@
               <w:lang w:val="en-BE" w:eastAsia="en-BE"/>
             </w:rPr>
           </w:pPr>
-          <w:hyperlink w:anchor="_Toc122722948" w:history="1">
+          <w:hyperlink w:anchor="_Toc122958979" w:history="1">
             <w:r>
               <w:rPr>
                 <w:rStyle w:val="Hyperlink"/>
@@ -667,7 +625,7 @@
                 <w:noProof/>
                 <w:webHidden/>
               </w:rPr>
-              <w:instrText xml:space="preserve"> PAGEREF _Toc122722948 \h </w:instrText>
+              <w:instrText xml:space="preserve"> PAGEREF _Toc122958979 \h </w:instrText>
             </w:r>
             <w:r>
               <w:rPr>
@@ -711,7 +669,7 @@
               <w:lang w:val="en-BE" w:eastAsia="en-BE"/>
             </w:rPr>
           </w:pPr>
-          <w:hyperlink w:anchor="_Toc122722949" w:history="1">
+          <w:hyperlink w:anchor="_Toc122958980" w:history="1">
             <w:r>
               <w:rPr>
                 <w:rStyle w:val="Hyperlink"/>
@@ -736,7 +694,7 @@
                 <w:rStyle w:val="Hyperlink"/>
                 <w:noProof/>
               </w:rPr>
-              <w:t>wifi</w:t>
+              <w:t>Wi-Fi</w:t>
             </w:r>
             <w:r>
               <w:rPr>
@@ -757,7 +715,7 @@
                 <w:noProof/>
                 <w:webHidden/>
               </w:rPr>
-              <w:instrText xml:space="preserve"> PAGEREF _Toc122722949 \h </w:instrText>
+              <w:instrText xml:space="preserve"> PAGEREF _Toc122958980 \h </w:instrText>
             </w:r>
             <w:r>
               <w:rPr>
@@ -801,7 +759,7 @@
               <w:lang w:val="en-BE" w:eastAsia="en-BE"/>
             </w:rPr>
           </w:pPr>
-          <w:hyperlink w:anchor="_Toc122722950" w:history="1">
+          <w:hyperlink w:anchor="_Toc122958981" w:history="1">
             <w:r>
               <w:rPr>
                 <w:rStyle w:val="Hyperlink"/>
@@ -847,7 +805,7 @@
                 <w:noProof/>
                 <w:webHidden/>
               </w:rPr>
-              <w:instrText xml:space="preserve"> PAGEREF _Toc122722950 \h </w:instrText>
+              <w:instrText xml:space="preserve"> PAGEREF _Toc122958981 \h </w:instrText>
             </w:r>
             <w:r>
               <w:rPr>
@@ -889,7 +847,7 @@
               <w:lang w:val="en-BE" w:eastAsia="en-BE"/>
             </w:rPr>
           </w:pPr>
-          <w:hyperlink w:anchor="_Toc122722951" w:history="1">
+          <w:hyperlink w:anchor="_Toc122958982" w:history="1">
             <w:r>
               <w:rPr>
                 <w:rStyle w:val="Hyperlink"/>
@@ -910,7 +868,7 @@
               <w:rPr>
                 <w:rStyle w:val="Hyperlink"/>
               </w:rPr>
-              <w:t>scherm voor klanten</w:t>
+              <w:t>Scherm voor klanten</w:t>
             </w:r>
             <w:r>
               <w:rPr>
@@ -928,7 +886,7 @@
               <w:rPr>
                 <w:webHidden/>
               </w:rPr>
-              <w:instrText xml:space="preserve"> PAGEREF _Toc122722951 \h </w:instrText>
+              <w:instrText xml:space="preserve"> PAGEREF _Toc122958982 \h </w:instrText>
             </w:r>
             <w:r>
               <w:rPr>
@@ -965,7 +923,7 @@
               <w:lang w:val="en-BE" w:eastAsia="en-BE"/>
             </w:rPr>
           </w:pPr>
-          <w:hyperlink w:anchor="_Toc122722952" w:history="1">
+          <w:hyperlink w:anchor="_Toc122958983" w:history="1">
             <w:r>
               <w:rPr>
                 <w:rStyle w:val="Hyperlink"/>
@@ -1003,7 +961,7 @@
               <w:rPr>
                 <w:webHidden/>
               </w:rPr>
-              <w:instrText xml:space="preserve"> PAGEREF _Toc122722952 \h </w:instrText>
+              <w:instrText xml:space="preserve"> PAGEREF _Toc122958983 \h </w:instrText>
             </w:r>
             <w:r>
               <w:rPr>
@@ -1040,7 +998,7 @@
               <w:lang w:val="en-BE" w:eastAsia="en-BE"/>
             </w:rPr>
           </w:pPr>
-          <w:hyperlink w:anchor="_Toc122722953" w:history="1">
+          <w:hyperlink w:anchor="_Toc122958984" w:history="1">
             <w:r>
               <w:rPr>
                 <w:rStyle w:val="Hyperlink"/>
@@ -1078,7 +1036,7 @@
               <w:rPr>
                 <w:webHidden/>
               </w:rPr>
-              <w:instrText xml:space="preserve"> PAGEREF _Toc122722953 \h </w:instrText>
+              <w:instrText xml:space="preserve"> PAGEREF _Toc122958984 \h </w:instrText>
             </w:r>
             <w:r>
               <w:rPr>
@@ -1116,7 +1074,7 @@
               <w:lang w:val="en-BE" w:eastAsia="en-BE"/>
             </w:rPr>
           </w:pPr>
-          <w:hyperlink w:anchor="_Toc122722954" w:history="1">
+          <w:hyperlink w:anchor="_Toc122958985" w:history="1">
             <w:r>
               <w:rPr>
                 <w:rStyle w:val="Hyperlink"/>
@@ -1137,7 +1095,7 @@
               <w:rPr>
                 <w:rStyle w:val="Hyperlink"/>
               </w:rPr>
-              <w:t>scherm voor barista</w:t>
+              <w:t>Scherm voor barista</w:t>
             </w:r>
             <w:r>
               <w:rPr>
@@ -1155,7 +1113,7 @@
               <w:rPr>
                 <w:webHidden/>
               </w:rPr>
-              <w:instrText xml:space="preserve"> PAGEREF _Toc122722954 \h </w:instrText>
+              <w:instrText xml:space="preserve"> PAGEREF _Toc122958985 \h </w:instrText>
             </w:r>
             <w:r>
               <w:rPr>
@@ -1195,7 +1153,7 @@
               <w:lang w:val="en-BE" w:eastAsia="en-BE"/>
             </w:rPr>
           </w:pPr>
-          <w:hyperlink w:anchor="_Toc122722955" w:history="1">
+          <w:hyperlink w:anchor="_Toc122958986" w:history="1">
             <w:r>
               <w:rPr>
                 <w:rStyle w:val="Hyperlink"/>
@@ -1241,7 +1199,7 @@
                 <w:noProof/>
                 <w:webHidden/>
               </w:rPr>
-              <w:instrText xml:space="preserve"> PAGEREF _Toc122722955 \h </w:instrText>
+              <w:instrText xml:space="preserve"> PAGEREF _Toc122958986 \h </w:instrText>
             </w:r>
             <w:r>
               <w:rPr>
@@ -1283,7 +1241,7 @@
               <w:lang w:val="en-BE" w:eastAsia="en-BE"/>
             </w:rPr>
           </w:pPr>
-          <w:hyperlink w:anchor="_Toc122722956" w:history="1">
+          <w:hyperlink w:anchor="_Toc122958987" w:history="1">
             <w:r>
               <w:rPr>
                 <w:rStyle w:val="Hyperlink"/>
@@ -1322,7 +1280,7 @@
               <w:rPr>
                 <w:webHidden/>
               </w:rPr>
-              <w:instrText xml:space="preserve"> PAGEREF _Toc122722956 \h </w:instrText>
+              <w:instrText xml:space="preserve"> PAGEREF _Toc122958987 \h </w:instrText>
             </w:r>
             <w:r>
               <w:rPr>
@@ -1366,7 +1324,7 @@
       <w:pPr>
         <w:pStyle w:val="Heading1"/>
       </w:pPr>
-      <w:bookmarkStart w:id="2" w:name="_Toc122722947"/>
+      <w:bookmarkStart w:id="2" w:name="_Toc122958978"/>
       <w:r>
         <w:rPr>
           <w:noProof/>
@@ -1417,7 +1375,13 @@
                               <w:rPr>
                                 <w:lang w:val="en-US"/>
                               </w:rPr>
-                              <w:t>esp32 feather huzzah</w:t>
+                              <w:t>ESP32</w:t>
+                            </w:r>
+                            <w:r>
+                              <w:rPr>
+                                <w:lang w:val="en-US"/>
+                              </w:rPr>
+                              <w:t xml:space="preserve"> feather huzzah</w:t>
                             </w:r>
                           </w:p>
                         </w:txbxContent>
@@ -1456,7 +1420,13 @@
                         <w:rPr>
                           <w:lang w:val="en-US"/>
                         </w:rPr>
-                        <w:t>esp32 feather huzzah</w:t>
+                        <w:t>ESP32</w:t>
+                      </w:r>
+                      <w:r>
+                        <w:rPr>
+                          <w:lang w:val="en-US"/>
+                        </w:rPr>
+                        <w:t xml:space="preserve"> feather huzzah</w:t>
                       </w:r>
                     </w:p>
                   </w:txbxContent>
@@ -1632,7 +1602,13 @@
                               <w:rPr>
                                 <w:lang w:val="en-US"/>
                               </w:rPr>
-                              <w:t>2.2 inch TFT Display 240*320 pixels - ILI9341</w:t>
+                              <w:t>2.2-inch</w:t>
+                            </w:r>
+                            <w:r>
+                              <w:rPr>
+                                <w:lang w:val="en-US"/>
+                              </w:rPr>
+                              <w:t xml:space="preserve"> TFT Display 240*320 pixels - ILI9341</w:t>
                             </w:r>
                           </w:p>
                         </w:txbxContent>
@@ -1667,7 +1643,13 @@
                         <w:rPr>
                           <w:lang w:val="en-US"/>
                         </w:rPr>
-                        <w:t>2.2 inch TFT Display 240*320 pixels - ILI9341</w:t>
+                        <w:t>2.2-inch</w:t>
+                      </w:r>
+                      <w:r>
+                        <w:rPr>
+                          <w:lang w:val="en-US"/>
+                        </w:rPr>
+                        <w:t xml:space="preserve"> TFT Display 240*320 pixels - ILI9341</w:t>
                       </w:r>
                     </w:p>
                   </w:txbxContent>
@@ -1873,14 +1855,9 @@
                               </w:rPr>
                               <w:t xml:space="preserve">LCD Display 16*2 </w:t>
                             </w:r>
-                            <w:proofErr w:type="spellStart"/>
                             <w:r>
-                              <w:rPr>
-                                <w:lang w:val="en-US"/>
-                              </w:rPr>
                               <w:t>karakters</w:t>
                             </w:r>
-                            <w:proofErr w:type="spellEnd"/>
                             <w:r>
                               <w:rPr>
                                 <w:lang w:val="en-US"/>
@@ -1934,14 +1911,9 @@
                         </w:rPr>
                         <w:t xml:space="preserve">LCD Display 16*2 </w:t>
                       </w:r>
-                      <w:proofErr w:type="spellStart"/>
                       <w:r>
-                        <w:rPr>
-                          <w:lang w:val="en-US"/>
-                        </w:rPr>
                         <w:t>karakters</w:t>
                       </w:r>
-                      <w:proofErr w:type="spellEnd"/>
                       <w:r>
                         <w:rPr>
                           <w:lang w:val="en-US"/>
@@ -2164,7 +2136,7 @@
       <w:pPr>
         <w:pStyle w:val="Heading1"/>
       </w:pPr>
-      <w:bookmarkStart w:id="3" w:name="_Toc122722948"/>
+      <w:bookmarkStart w:id="3" w:name="_Toc122958979"/>
       <w:r>
         <w:lastRenderedPageBreak/>
         <w:t>Aangepaste code uploaden</w:t>
@@ -2175,13 +2147,17 @@
       <w:r>
         <w:t xml:space="preserve">Code uploaden moet met de </w:t>
       </w:r>
-      <w:proofErr w:type="spellStart"/>
-      <w:r>
-        <w:t>arduinoIDE</w:t>
-      </w:r>
-      <w:proofErr w:type="spellEnd"/>
-      <w:r>
-        <w:t xml:space="preserve"> die je kan downloaden op de site:</w:t>
+      <w:r>
+        <w:t>A</w:t>
+      </w:r>
+      <w:r>
+        <w:t>rduino</w:t>
+      </w:r>
+      <w:r>
+        <w:t xml:space="preserve"> </w:t>
+      </w:r>
+      <w:r>
+        <w:t>IDE die je kan downloaden op de site:</w:t>
       </w:r>
     </w:p>
     <w:p>
@@ -2198,51 +2174,60 @@
       <w:r>
         <w:t xml:space="preserve">De originele code is geschreven en </w:t>
       </w:r>
-      <w:proofErr w:type="spellStart"/>
-      <w:r>
-        <w:t>geupload</w:t>
-      </w:r>
-      <w:proofErr w:type="spellEnd"/>
+      <w:r>
+        <w:t>geüpload</w:t>
+      </w:r>
       <w:r>
         <w:t xml:space="preserve"> in de </w:t>
       </w:r>
-      <w:proofErr w:type="spellStart"/>
-      <w:r>
-        <w:t>Arduino</w:t>
-      </w:r>
-      <w:proofErr w:type="spellEnd"/>
-      <w:r>
-        <w:t xml:space="preserve"> IDE 1.8.19</w:t>
-      </w:r>
-      <w:r>
-        <w:t xml:space="preserve"> versie. Dit kan belangrijk zijn omdat er gemerkt is dat </w:t>
-      </w:r>
-      <w:proofErr w:type="spellStart"/>
-      <w:r>
-        <w:t>vb</w:t>
-      </w:r>
-      <w:proofErr w:type="spellEnd"/>
-      <w:r>
-        <w:t xml:space="preserve"> </w:t>
-      </w:r>
-      <w:proofErr w:type="spellStart"/>
-      <w:r>
-        <w:t>VSCode</w:t>
-      </w:r>
-      <w:proofErr w:type="spellEnd"/>
+      <w:r>
+        <w:t>Arduino IDE</w:t>
+      </w:r>
+      <w:r>
+        <w:t xml:space="preserve">, versie </w:t>
+      </w:r>
+      <w:r>
+        <w:t>1.8.19</w:t>
+      </w:r>
+      <w:r>
+        <w:t xml:space="preserve">. Dit kan belangrijk zijn omdat er gemerkt is dat </w:t>
+      </w:r>
+      <w:r>
+        <w:t>vb.</w:t>
+      </w:r>
+      <w:r>
+        <w:t xml:space="preserve"> VSCode</w:t>
+      </w:r>
+      <w:r>
+        <w:t xml:space="preserve"> met PlatformIO</w:t>
+      </w:r>
       <w:r>
         <w:t xml:space="preserve"> fouten geeft bij het uploaden van de code.</w:t>
       </w:r>
     </w:p>
     <w:p>
       <w:r>
-        <w:t>Daar moet je nog éénmalig esp32 toevoegen. Onderstaande link legt heel duidelijk uit hoe dit moet.</w:t>
+        <w:t xml:space="preserve">Daar moet je nog éénmalig </w:t>
+      </w:r>
+      <w:r>
+        <w:t>het ESP32</w:t>
+      </w:r>
+      <w:r>
+        <w:t xml:space="preserve"> </w:t>
+      </w:r>
+      <w:r>
+        <w:t xml:space="preserve">platform </w:t>
+      </w:r>
+      <w:r>
+        <w:t>toevoegen. Onderstaande link legt heel duidelijk uit hoe dit moet.</w:t>
       </w:r>
     </w:p>
     <w:p>
+      <w:proofErr w:type="gramStart"/>
       <w:r>
         <w:t>https://randomnerdtutorials.com/installing-the-esp32-board-in-arduino-ide-windows-instructions/</w:t>
       </w:r>
+      <w:proofErr w:type="gramEnd"/>
     </w:p>
     <w:p>
       <w:r>
@@ -2317,16 +2302,26 @@
       <w:r>
         <w:t xml:space="preserve">Als code is aangepast en je wilt het </w:t>
       </w:r>
-      <w:proofErr w:type="spellStart"/>
-      <w:r>
-        <w:t>upladen</w:t>
-      </w:r>
-      <w:proofErr w:type="spellEnd"/>
+      <w:r>
+        <w:t>uploaden</w:t>
+      </w:r>
       <w:r>
         <w:t xml:space="preserve"> kan je de 3 losse delen met de kaartlezer en schermen voorzichtig over de rand hangen. Dan kan je </w:t>
       </w:r>
       <w:r>
-        <w:t>de plaat met de esp32 op schuin zetten tegen de rand en een micro usb kabel aansluiten.</w:t>
+        <w:t xml:space="preserve">de </w:t>
+      </w:r>
+      <w:r>
+        <w:t>print</w:t>
+      </w:r>
+      <w:r>
+        <w:t xml:space="preserve">plaat met de </w:t>
+      </w:r>
+      <w:r>
+        <w:t>ESP</w:t>
+      </w:r>
+      <w:r>
+        <w:t>32 op schuin zetten tegen de rand en een micro usb kabel aansluiten.</w:t>
       </w:r>
     </w:p>
     <w:p>
@@ -2490,28 +2485,44 @@
       <w:r>
         <w:t xml:space="preserve">De usb kan dan in je laptop en in de </w:t>
       </w:r>
-      <w:proofErr w:type="spellStart"/>
-      <w:r>
-        <w:t>arduinoIDE</w:t>
-      </w:r>
-      <w:proofErr w:type="spellEnd"/>
-      <w:r>
-        <w:t xml:space="preserve"> moet je op </w:t>
+      <w:r>
+        <w:t>A</w:t>
+      </w:r>
+      <w:r>
+        <w:t>rduino</w:t>
+      </w:r>
+      <w:r>
+        <w:t xml:space="preserve"> </w:t>
+      </w:r>
+      <w:r>
+        <w:t xml:space="preserve">IDE moet je op </w:t>
       </w:r>
       <w:r>
         <w:t xml:space="preserve">het </w:t>
       </w:r>
       <w:r>
-        <w:t xml:space="preserve">uploaden </w:t>
+        <w:t xml:space="preserve">upload </w:t>
       </w:r>
       <w:r>
         <w:t xml:space="preserve">pijltje </w:t>
       </w:r>
       <w:r>
-        <w:t>klikken links boven.</w:t>
-      </w:r>
-      <w:r>
-        <w:t xml:space="preserve"> Dan kan je rechts onder en in het zwarte vakje beneden de vooruitgang zien.</w:t>
+        <w:t xml:space="preserve">klikken </w:t>
+      </w:r>
+      <w:r>
+        <w:t>linksboven</w:t>
+      </w:r>
+      <w:r>
+        <w:t>.</w:t>
+      </w:r>
+      <w:r>
+        <w:t xml:space="preserve"> Dan kan je </w:t>
+      </w:r>
+      <w:r>
+        <w:t>rechtsonder</w:t>
+      </w:r>
+      <w:r>
+        <w:t xml:space="preserve"> en in het zwarte vakje beneden de vooruitgang zien.</w:t>
       </w:r>
       <w:r>
         <w:t xml:space="preserve"> </w:t>
@@ -2520,7 +2531,13 @@
     <w:p/>
     <w:p>
       <w:r>
-        <w:t>Hiervoor moet wel het juiste board en com poort geselecteerd zijn.</w:t>
+        <w:t xml:space="preserve">Hiervoor moet wel het juiste board en </w:t>
+      </w:r>
+      <w:r>
+        <w:t>COM-</w:t>
+      </w:r>
+      <w:r>
+        <w:t>poort geselecteerd zijn.</w:t>
       </w:r>
       <w:r>
         <w:rPr>
@@ -2532,7 +2549,67 @@
         <w:rPr>
           <w:noProof/>
         </w:rPr>
-        <w:t>Dit selecteren doe je in het menu dat openklapt als je op tools klikt. Het juiste board is “adafruit esp32 feather”. De juiste port is de port die bijkomt in het lijstje als je de esp32 aan de computer hangt. Hieronder zie je waar je dit moet instellen.</w:t>
+        <w:t>Dit selecteren doe je in het menu dat openklapt als je op tools klikt. Het juiste board is “</w:t>
+      </w:r>
+      <w:r>
+        <w:rPr>
+          <w:noProof/>
+        </w:rPr>
+        <w:t>A</w:t>
+      </w:r>
+      <w:r>
+        <w:rPr>
+          <w:noProof/>
+        </w:rPr>
+        <w:t xml:space="preserve">dafruit </w:t>
+      </w:r>
+      <w:r>
+        <w:rPr>
+          <w:noProof/>
+        </w:rPr>
+        <w:t>ESP</w:t>
+      </w:r>
+      <w:r>
+        <w:rPr>
+          <w:noProof/>
+        </w:rPr>
+        <w:t>32 feather”. De juiste p</w:t>
+      </w:r>
+      <w:r>
+        <w:rPr>
+          <w:noProof/>
+        </w:rPr>
+        <w:t>o</w:t>
+      </w:r>
+      <w:r>
+        <w:rPr>
+          <w:noProof/>
+        </w:rPr>
+        <w:t>ort is de p</w:t>
+      </w:r>
+      <w:r>
+        <w:rPr>
+          <w:noProof/>
+        </w:rPr>
+        <w:t>o</w:t>
+      </w:r>
+      <w:r>
+        <w:rPr>
+          <w:noProof/>
+        </w:rPr>
+        <w:t xml:space="preserve">ort die bijkomt in het lijstje als je de </w:t>
+      </w:r>
+      <w:r>
+        <w:rPr>
+          <w:noProof/>
+        </w:rPr>
+        <w:t>ESP</w:t>
+      </w:r>
+      <w:r>
+        <w:rPr>
+          <w:noProof/>
+        </w:rPr>
+        <w:t>32 aan de computer hangt. Hieronder zie je waar je dit moet instellen.</w:t>
       </w:r>
     </w:p>
     <w:p>
@@ -2767,24 +2844,34 @@
       <w:pPr>
         <w:pStyle w:val="Heading1"/>
       </w:pPr>
-      <w:bookmarkStart w:id="4" w:name="_Toc122722949"/>
+      <w:bookmarkStart w:id="4" w:name="_Toc122958980"/>
       <w:r>
         <w:lastRenderedPageBreak/>
-        <w:t>wifi</w:t>
+        <w:t>Wi-Fi</w:t>
       </w:r>
       <w:bookmarkEnd w:id="4"/>
     </w:p>
     <w:p>
       <w:r>
-        <w:t xml:space="preserve">De esp32 die alles aanstuurt is verbonden met het netwerk </w:t>
-      </w:r>
-      <w:proofErr w:type="spellStart"/>
-      <w:r>
-        <w:t>TM_Infrastructuur</w:t>
-      </w:r>
-      <w:proofErr w:type="spellEnd"/>
-      <w:r>
-        <w:t>. Dit is aangevraagd bij de ICT dienst van Thomas More</w:t>
+        <w:t xml:space="preserve">De </w:t>
+      </w:r>
+      <w:r>
+        <w:t>ESP</w:t>
+      </w:r>
+      <w:r>
+        <w:t xml:space="preserve">32 die alles aanstuurt is verbonden met het netwerk </w:t>
+      </w:r>
+      <w:r>
+        <w:t>TM Infrastructuur</w:t>
+      </w:r>
+      <w:r>
+        <w:t xml:space="preserve">. Dit is aangevraagd bij de </w:t>
+      </w:r>
+      <w:r>
+        <w:t>ICT-dienst</w:t>
+      </w:r>
+      <w:r>
+        <w:t xml:space="preserve"> van Thomas More</w:t>
       </w:r>
       <w:r>
         <w:t xml:space="preserve"> (</w:t>
@@ -2874,30 +2961,58 @@
     <w:p/>
     <w:p>
       <w:r>
-        <w:t>Moest de esp32 ooit kapot gaan</w:t>
-      </w:r>
-      <w:r>
-        <w:t xml:space="preserve"> dan kan de licentie niet verlengd worden maar moet er een nieuwe worden aangevraagd. Dan moet in de aanvraag het MAC adres van de nieuwe esp32 worden meegestuurd in de aanvraag. Dit kan je makkelijk te weten komen door de esp32 even met je gsm </w:t>
-      </w:r>
-      <w:proofErr w:type="spellStart"/>
-      <w:r>
-        <w:t>hotspot</w:t>
-      </w:r>
-      <w:proofErr w:type="spellEnd"/>
-      <w:r>
-        <w:t xml:space="preserve"> te verbinden en dan de details van de verbonden apparaten te bekijken.</w:t>
+        <w:t>Mocht</w:t>
+      </w:r>
+      <w:r>
+        <w:t xml:space="preserve"> de </w:t>
+      </w:r>
+      <w:r>
+        <w:t>ESP32</w:t>
+      </w:r>
+      <w:r>
+        <w:t xml:space="preserve"> ooit </w:t>
+      </w:r>
+      <w:r>
+        <w:t>kapotgaan</w:t>
+      </w:r>
+      <w:r>
+        <w:t xml:space="preserve"> dan kan de licentie niet verlengd worden maar moet er een nieuwe worden aangevraagd. Dan moet in de aanvraag het </w:t>
+      </w:r>
+      <w:r>
+        <w:t>MAC-adres</w:t>
+      </w:r>
+      <w:r>
+        <w:t xml:space="preserve"> van de nieuwe </w:t>
+      </w:r>
+      <w:r>
+        <w:t>ESP</w:t>
+      </w:r>
+      <w:r>
+        <w:t xml:space="preserve">32 worden meegestuurd in de aanvraag. Dit kan je makkelijk te weten komen door de </w:t>
+      </w:r>
+      <w:r>
+        <w:t>ESP</w:t>
+      </w:r>
+      <w:r>
+        <w:t>32 even met je gsm hotspot te verbinden en dan de details van de verbonden apparaten te bekijken.</w:t>
       </w:r>
     </w:p>
     <w:p>
       <w:r>
-        <w:t>In de code kan je de wifi inloggegevens aanpassen op lijn 26 en 27. Daarna moet je de code opnieuw uploaden op de manier die beschreven staat in punt 2 van dit document.</w:t>
+        <w:t xml:space="preserve">In de code kan je de </w:t>
+      </w:r>
+      <w:r>
+        <w:t>wifi-inloggegevens</w:t>
+      </w:r>
+      <w:r>
+        <w:t xml:space="preserve"> aanpassen op lijn 26 en 27. Daarna moet je de code opnieuw uploaden op de manier die beschreven staat in punt 2 van dit document.</w:t>
       </w:r>
     </w:p>
     <w:p>
       <w:pPr>
         <w:pStyle w:val="Heading1"/>
       </w:pPr>
-      <w:bookmarkStart w:id="5" w:name="_Toc122722950"/>
+      <w:bookmarkStart w:id="5" w:name="_Toc122958981"/>
       <w:r>
         <w:lastRenderedPageBreak/>
         <w:t>schermcontent veranderen</w:t>
@@ -2908,9 +3023,12 @@
       <w:pPr>
         <w:pStyle w:val="Heading2"/>
       </w:pPr>
-      <w:bookmarkStart w:id="6" w:name="_Toc122722951"/>
-      <w:r>
-        <w:t>scherm voor klanten</w:t>
+      <w:bookmarkStart w:id="6" w:name="_Toc122958982"/>
+      <w:r>
+        <w:t>Scherm</w:t>
+      </w:r>
+      <w:r>
+        <w:t xml:space="preserve"> voor klanten</w:t>
       </w:r>
       <w:bookmarkEnd w:id="6"/>
     </w:p>
@@ -2918,62 +3036,39 @@
       <w:r>
         <w:t xml:space="preserve">Het scherm voor de klanten is het </w:t>
       </w:r>
-      <w:proofErr w:type="spellStart"/>
-      <w:r>
-        <w:t>tft</w:t>
-      </w:r>
-      <w:proofErr w:type="spellEnd"/>
-      <w:r>
-        <w:t xml:space="preserve"> scherm. In de functie </w:t>
-      </w:r>
-      <w:proofErr w:type="spellStart"/>
-      <w:r>
-        <w:t>tftCoffieLeft</w:t>
-      </w:r>
-      <w:proofErr w:type="spellEnd"/>
-      <w:r>
-        <w:t xml:space="preserve"> wordt er beslist welke achtergrond en welke tekst er te zien is.</w:t>
+      <w:r>
+        <w:t>TFT-scherm</w:t>
+      </w:r>
+      <w:r>
+        <w:t>. In de functie tftCoffieLeft wordt er beslist welke achtergrond en welke tekst er te zien is.</w:t>
       </w:r>
     </w:p>
     <w:p>
       <w:pPr>
         <w:pStyle w:val="Heading3"/>
       </w:pPr>
-      <w:bookmarkStart w:id="7" w:name="_Toc122722952"/>
+      <w:bookmarkStart w:id="7" w:name="_Toc122958983"/>
       <w:r>
         <w:t>Tekst veranderen</w:t>
       </w:r>
       <w:bookmarkEnd w:id="7"/>
     </w:p>
     <w:p>
-      <w:proofErr w:type="spellStart"/>
-      <w:r>
-        <w:t>tft.print</w:t>
-      </w:r>
-      <w:proofErr w:type="spellEnd"/>
-      <w:r>
-        <w:t xml:space="preserve">("more </w:t>
-      </w:r>
-      <w:proofErr w:type="spellStart"/>
-      <w:r>
-        <w:t>for</w:t>
-      </w:r>
-      <w:proofErr w:type="spellEnd"/>
-      <w:r>
-        <w:t xml:space="preserve"> a freebie");</w:t>
+      <w:pPr>
+        <w:rPr>
+          <w:lang w:val="en-US"/>
+        </w:rPr>
+      </w:pPr>
+      <w:r>
+        <w:rPr>
+          <w:lang w:val="en-US"/>
+        </w:rPr>
+        <w:t>tft.print("more for a freebie");</w:t>
       </w:r>
     </w:p>
     <w:p>
       <w:r>
-        <w:t xml:space="preserve">Lijn 219 kan je de tekst aanpassen die te zien is als er niets gratis wordt weggegeven. Op dit moment staat er “more </w:t>
-      </w:r>
-      <w:proofErr w:type="spellStart"/>
-      <w:r>
-        <w:t>for</w:t>
-      </w:r>
-      <w:proofErr w:type="spellEnd"/>
-      <w:r>
-        <w:t xml:space="preserve"> a freebie”. Als je tussen de aanhalingstekens iets anders zet en dit upload zoals in punt 2 beschreven staat komt de nieuwe tekst op het scherm.</w:t>
+        <w:t>Lijn 219 kan je de tekst aanpassen die te zien is als er niets gratis wordt weggegeven. Op dit moment staat er “more for a freebie”. Als je tussen de aanhalingstekens iets anders zet en dit upload zoals in punt 2 beschreven staat komt de nieuwe tekst op het scherm.</w:t>
       </w:r>
     </w:p>
     <w:p>
@@ -2984,23 +3079,7 @@
         <w:t>start</w:t>
       </w:r>
       <w:r>
-        <w:t xml:space="preserve">positie van de tekst wordt bepaald met de functie </w:t>
-      </w:r>
-      <w:proofErr w:type="spellStart"/>
-      <w:r>
-        <w:t>tft.setCursor</w:t>
-      </w:r>
-      <w:proofErr w:type="spellEnd"/>
-      <w:r>
-        <w:t>(</w:t>
-      </w:r>
-      <w:proofErr w:type="spellStart"/>
-      <w:r>
-        <w:t>x,y</w:t>
-      </w:r>
-      <w:proofErr w:type="spellEnd"/>
-      <w:r>
-        <w:t>)</w:t>
+        <w:t>positie van de tekst wordt bepaald met de functie tft.setCursor(x,y)</w:t>
       </w:r>
     </w:p>
     <w:p>
@@ -3049,240 +3128,31 @@
                       <wps:txbx>
                         <w:txbxContent>
                           <w:p>
-                            <w:pPr>
-                              <w:rPr>
-                                <w:lang w:val="en-US"/>
-                              </w:rPr>
-                            </w:pPr>
                             <w:r>
-                              <w:rPr>
-                                <w:lang w:val="en-US"/>
-                              </w:rPr>
-                              <w:t xml:space="preserve">Positive van het </w:t>
+                              <w:t>Positie</w:t>
                             </w:r>
-                            <w:proofErr w:type="spellStart"/>
                             <w:r>
-                              <w:rPr>
-                                <w:lang w:val="en-US"/>
-                              </w:rPr>
-                              <w:t>getal</w:t>
-                            </w:r>
-                            <w:proofErr w:type="spellEnd"/>
-                            <w:r>
-                              <w:rPr>
-                                <w:lang w:val="en-US"/>
-                              </w:rPr>
-                              <w:t xml:space="preserve"> </w:t>
-                            </w:r>
-                            <w:proofErr w:type="spellStart"/>
-                            <w:r>
-                              <w:rPr>
-                                <w:lang w:val="en-US"/>
-                              </w:rPr>
-                              <w:t>moest</w:t>
-                            </w:r>
-                            <w:proofErr w:type="spellEnd"/>
-                            <w:r>
-                              <w:rPr>
-                                <w:lang w:val="en-US"/>
-                              </w:rPr>
-                              <w:t xml:space="preserve"> het </w:t>
-                            </w:r>
-                            <w:proofErr w:type="spellStart"/>
-                            <w:r>
-                              <w:rPr>
-                                <w:lang w:val="en-US"/>
-                              </w:rPr>
-                              <w:t>uit</w:t>
-                            </w:r>
-                            <w:proofErr w:type="spellEnd"/>
-                            <w:r>
-                              <w:rPr>
-                                <w:lang w:val="en-US"/>
-                              </w:rPr>
-                              <w:t xml:space="preserve"> 2 </w:t>
-                            </w:r>
-                            <w:proofErr w:type="spellStart"/>
-                            <w:r>
-                              <w:rPr>
-                                <w:lang w:val="en-US"/>
-                              </w:rPr>
-                              <w:t>cijfers</w:t>
-                            </w:r>
-                            <w:proofErr w:type="spellEnd"/>
-                            <w:r>
-                              <w:rPr>
-                                <w:lang w:val="en-US"/>
-                              </w:rPr>
-                              <w:t xml:space="preserve"> </w:t>
-                            </w:r>
-                            <w:proofErr w:type="spellStart"/>
-                            <w:r>
-                              <w:rPr>
-                                <w:lang w:val="en-US"/>
-                              </w:rPr>
-                              <w:t>bestaan</w:t>
-                            </w:r>
-                            <w:proofErr w:type="spellEnd"/>
-                            <w:r>
-                              <w:rPr>
-                                <w:lang w:val="en-US"/>
-                              </w:rPr>
-                              <w:t>.</w:t>
+                              <w:t xml:space="preserve"> van het getal moest het uit 2 cijfers bestaan.</w:t>
                             </w:r>
                           </w:p>
                           <w:p>
-                            <w:pPr>
-                              <w:rPr>
-                                <w:lang w:val="en-US"/>
-                              </w:rPr>
-                            </w:pPr>
                             <w:r>
-                              <w:rPr>
-                                <w:lang w:val="en-US"/>
-                              </w:rPr>
-                              <w:t xml:space="preserve">Positive van het </w:t>
+                              <w:t>Positie</w:t>
                             </w:r>
-                            <w:proofErr w:type="spellStart"/>
                             <w:r>
-                              <w:rPr>
-                                <w:lang w:val="en-US"/>
-                              </w:rPr>
-                              <w:t>getal</w:t>
-                            </w:r>
-                            <w:proofErr w:type="spellEnd"/>
-                            <w:r>
-                              <w:rPr>
-                                <w:lang w:val="en-US"/>
-                              </w:rPr>
-                              <w:t xml:space="preserve"> </w:t>
-                            </w:r>
-                            <w:proofErr w:type="spellStart"/>
-                            <w:r>
-                              <w:rPr>
-                                <w:lang w:val="en-US"/>
-                              </w:rPr>
-                              <w:t>moest</w:t>
-                            </w:r>
-                            <w:proofErr w:type="spellEnd"/>
-                            <w:r>
-                              <w:rPr>
-                                <w:lang w:val="en-US"/>
-                              </w:rPr>
-                              <w:t xml:space="preserve"> het </w:t>
-                            </w:r>
-                            <w:proofErr w:type="spellStart"/>
-                            <w:r>
-                              <w:rPr>
-                                <w:lang w:val="en-US"/>
-                              </w:rPr>
-                              <w:t>uit</w:t>
-                            </w:r>
-                            <w:proofErr w:type="spellEnd"/>
-                            <w:r>
-                              <w:rPr>
-                                <w:lang w:val="en-US"/>
-                              </w:rPr>
-                              <w:t xml:space="preserve"> 1 </w:t>
-                            </w:r>
-                            <w:proofErr w:type="spellStart"/>
-                            <w:r>
-                              <w:rPr>
-                                <w:lang w:val="en-US"/>
-                              </w:rPr>
-                              <w:t>cijfer</w:t>
-                            </w:r>
-                            <w:proofErr w:type="spellEnd"/>
-                            <w:r>
-                              <w:rPr>
-                                <w:lang w:val="en-US"/>
-                              </w:rPr>
-                              <w:t xml:space="preserve"> </w:t>
-                            </w:r>
-                            <w:proofErr w:type="spellStart"/>
-                            <w:r>
-                              <w:rPr>
-                                <w:lang w:val="en-US"/>
-                              </w:rPr>
-                              <w:t>bestaan</w:t>
-                            </w:r>
-                            <w:proofErr w:type="spellEnd"/>
-                            <w:r>
-                              <w:rPr>
-                                <w:lang w:val="en-US"/>
-                              </w:rPr>
-                              <w:t>.</w:t>
+                              <w:t xml:space="preserve"> van het getal moest het uit 1 cijfer bestaan.</w:t>
                             </w:r>
                           </w:p>
+                          <w:p/>
+                          <w:p/>
+                          <w:p/>
                           <w:p>
-                            <w:pPr>
-                              <w:rPr>
-                                <w:lang w:val="en-US"/>
-                              </w:rPr>
-                            </w:pPr>
-                          </w:p>
-                          <w:p>
-                            <w:pPr>
-                              <w:rPr>
-                                <w:lang w:val="en-US"/>
-                              </w:rPr>
-                            </w:pPr>
-                          </w:p>
-                          <w:p>
-                            <w:pPr>
-                              <w:rPr>
-                                <w:lang w:val="en-US"/>
-                              </w:rPr>
-                            </w:pPr>
-                          </w:p>
-                          <w:p>
-                            <w:pPr>
-                              <w:rPr>
-                                <w:lang w:val="en-US"/>
-                              </w:rPr>
-                            </w:pPr>
                             <w:r>
-                              <w:rPr>
-                                <w:lang w:val="en-US"/>
-                              </w:rPr>
-                              <w:t xml:space="preserve">Positive van de </w:t>
+                              <w:t>Positie</w:t>
                             </w:r>
-                            <w:proofErr w:type="spellStart"/>
                             <w:r>
-                              <w:rPr>
-                                <w:lang w:val="en-US"/>
-                              </w:rPr>
-                              <w:t>tekst</w:t>
+                              <w:t xml:space="preserve"> van de tekst onder het getal</w:t>
                             </w:r>
-                            <w:proofErr w:type="spellEnd"/>
-                            <w:r>
-                              <w:rPr>
-                                <w:lang w:val="en-US"/>
-                              </w:rPr>
-                              <w:t xml:space="preserve"> </w:t>
-                            </w:r>
-                            <w:proofErr w:type="spellStart"/>
-                            <w:r>
-                              <w:rPr>
-                                <w:lang w:val="en-US"/>
-                              </w:rPr>
-                              <w:t>onder</w:t>
-                            </w:r>
-                            <w:proofErr w:type="spellEnd"/>
-                            <w:r>
-                              <w:rPr>
-                                <w:lang w:val="en-US"/>
-                              </w:rPr>
-                              <w:t xml:space="preserve"> het </w:t>
-                            </w:r>
-                            <w:proofErr w:type="spellStart"/>
-                            <w:r>
-                              <w:rPr>
-                                <w:lang w:val="en-US"/>
-                              </w:rPr>
-                              <w:t>getal</w:t>
-                            </w:r>
-                            <w:proofErr w:type="spellEnd"/>
                           </w:p>
                         </w:txbxContent>
                       </wps:txbx>
@@ -3307,240 +3177,31 @@
                 <v:textbox>
                   <w:txbxContent>
                     <w:p>
-                      <w:pPr>
-                        <w:rPr>
-                          <w:lang w:val="en-US"/>
-                        </w:rPr>
-                      </w:pPr>
                       <w:r>
-                        <w:rPr>
-                          <w:lang w:val="en-US"/>
-                        </w:rPr>
-                        <w:t xml:space="preserve">Positive van het </w:t>
+                        <w:t>Positie</w:t>
                       </w:r>
-                      <w:proofErr w:type="spellStart"/>
                       <w:r>
-                        <w:rPr>
-                          <w:lang w:val="en-US"/>
-                        </w:rPr>
-                        <w:t>getal</w:t>
-                      </w:r>
-                      <w:proofErr w:type="spellEnd"/>
-                      <w:r>
-                        <w:rPr>
-                          <w:lang w:val="en-US"/>
-                        </w:rPr>
-                        <w:t xml:space="preserve"> </w:t>
-                      </w:r>
-                      <w:proofErr w:type="spellStart"/>
-                      <w:r>
-                        <w:rPr>
-                          <w:lang w:val="en-US"/>
-                        </w:rPr>
-                        <w:t>moest</w:t>
-                      </w:r>
-                      <w:proofErr w:type="spellEnd"/>
-                      <w:r>
-                        <w:rPr>
-                          <w:lang w:val="en-US"/>
-                        </w:rPr>
-                        <w:t xml:space="preserve"> het </w:t>
-                      </w:r>
-                      <w:proofErr w:type="spellStart"/>
-                      <w:r>
-                        <w:rPr>
-                          <w:lang w:val="en-US"/>
-                        </w:rPr>
-                        <w:t>uit</w:t>
-                      </w:r>
-                      <w:proofErr w:type="spellEnd"/>
-                      <w:r>
-                        <w:rPr>
-                          <w:lang w:val="en-US"/>
-                        </w:rPr>
-                        <w:t xml:space="preserve"> 2 </w:t>
-                      </w:r>
-                      <w:proofErr w:type="spellStart"/>
-                      <w:r>
-                        <w:rPr>
-                          <w:lang w:val="en-US"/>
-                        </w:rPr>
-                        <w:t>cijfers</w:t>
-                      </w:r>
-                      <w:proofErr w:type="spellEnd"/>
-                      <w:r>
-                        <w:rPr>
-                          <w:lang w:val="en-US"/>
-                        </w:rPr>
-                        <w:t xml:space="preserve"> </w:t>
-                      </w:r>
-                      <w:proofErr w:type="spellStart"/>
-                      <w:r>
-                        <w:rPr>
-                          <w:lang w:val="en-US"/>
-                        </w:rPr>
-                        <w:t>bestaan</w:t>
-                      </w:r>
-                      <w:proofErr w:type="spellEnd"/>
-                      <w:r>
-                        <w:rPr>
-                          <w:lang w:val="en-US"/>
-                        </w:rPr>
-                        <w:t>.</w:t>
+                        <w:t xml:space="preserve"> van het getal moest het uit 2 cijfers bestaan.</w:t>
                       </w:r>
                     </w:p>
                     <w:p>
-                      <w:pPr>
-                        <w:rPr>
-                          <w:lang w:val="en-US"/>
-                        </w:rPr>
-                      </w:pPr>
                       <w:r>
-                        <w:rPr>
-                          <w:lang w:val="en-US"/>
-                        </w:rPr>
-                        <w:t xml:space="preserve">Positive van het </w:t>
+                        <w:t>Positie</w:t>
                       </w:r>
-                      <w:proofErr w:type="spellStart"/>
                       <w:r>
-                        <w:rPr>
-                          <w:lang w:val="en-US"/>
-                        </w:rPr>
-                        <w:t>getal</w:t>
-                      </w:r>
-                      <w:proofErr w:type="spellEnd"/>
-                      <w:r>
-                        <w:rPr>
-                          <w:lang w:val="en-US"/>
-                        </w:rPr>
-                        <w:t xml:space="preserve"> </w:t>
-                      </w:r>
-                      <w:proofErr w:type="spellStart"/>
-                      <w:r>
-                        <w:rPr>
-                          <w:lang w:val="en-US"/>
-                        </w:rPr>
-                        <w:t>moest</w:t>
-                      </w:r>
-                      <w:proofErr w:type="spellEnd"/>
-                      <w:r>
-                        <w:rPr>
-                          <w:lang w:val="en-US"/>
-                        </w:rPr>
-                        <w:t xml:space="preserve"> het </w:t>
-                      </w:r>
-                      <w:proofErr w:type="spellStart"/>
-                      <w:r>
-                        <w:rPr>
-                          <w:lang w:val="en-US"/>
-                        </w:rPr>
-                        <w:t>uit</w:t>
-                      </w:r>
-                      <w:proofErr w:type="spellEnd"/>
-                      <w:r>
-                        <w:rPr>
-                          <w:lang w:val="en-US"/>
-                        </w:rPr>
-                        <w:t xml:space="preserve"> 1 </w:t>
-                      </w:r>
-                      <w:proofErr w:type="spellStart"/>
-                      <w:r>
-                        <w:rPr>
-                          <w:lang w:val="en-US"/>
-                        </w:rPr>
-                        <w:t>cijfer</w:t>
-                      </w:r>
-                      <w:proofErr w:type="spellEnd"/>
-                      <w:r>
-                        <w:rPr>
-                          <w:lang w:val="en-US"/>
-                        </w:rPr>
-                        <w:t xml:space="preserve"> </w:t>
-                      </w:r>
-                      <w:proofErr w:type="spellStart"/>
-                      <w:r>
-                        <w:rPr>
-                          <w:lang w:val="en-US"/>
-                        </w:rPr>
-                        <w:t>bestaan</w:t>
-                      </w:r>
-                      <w:proofErr w:type="spellEnd"/>
-                      <w:r>
-                        <w:rPr>
-                          <w:lang w:val="en-US"/>
-                        </w:rPr>
-                        <w:t>.</w:t>
+                        <w:t xml:space="preserve"> van het getal moest het uit 1 cijfer bestaan.</w:t>
                       </w:r>
                     </w:p>
+                    <w:p/>
+                    <w:p/>
+                    <w:p/>
                     <w:p>
-                      <w:pPr>
-                        <w:rPr>
-                          <w:lang w:val="en-US"/>
-                        </w:rPr>
-                      </w:pPr>
-                    </w:p>
-                    <w:p>
-                      <w:pPr>
-                        <w:rPr>
-                          <w:lang w:val="en-US"/>
-                        </w:rPr>
-                      </w:pPr>
-                    </w:p>
-                    <w:p>
-                      <w:pPr>
-                        <w:rPr>
-                          <w:lang w:val="en-US"/>
-                        </w:rPr>
-                      </w:pPr>
-                    </w:p>
-                    <w:p>
-                      <w:pPr>
-                        <w:rPr>
-                          <w:lang w:val="en-US"/>
-                        </w:rPr>
-                      </w:pPr>
                       <w:r>
-                        <w:rPr>
-                          <w:lang w:val="en-US"/>
-                        </w:rPr>
-                        <w:t xml:space="preserve">Positive van de </w:t>
+                        <w:t>Positie</w:t>
                       </w:r>
-                      <w:proofErr w:type="spellStart"/>
                       <w:r>
-                        <w:rPr>
-                          <w:lang w:val="en-US"/>
-                        </w:rPr>
-                        <w:t>tekst</w:t>
+                        <w:t xml:space="preserve"> van de tekst onder het getal</w:t>
                       </w:r>
-                      <w:proofErr w:type="spellEnd"/>
-                      <w:r>
-                        <w:rPr>
-                          <w:lang w:val="en-US"/>
-                        </w:rPr>
-                        <w:t xml:space="preserve"> </w:t>
-                      </w:r>
-                      <w:proofErr w:type="spellStart"/>
-                      <w:r>
-                        <w:rPr>
-                          <w:lang w:val="en-US"/>
-                        </w:rPr>
-                        <w:t>onder</w:t>
-                      </w:r>
-                      <w:proofErr w:type="spellEnd"/>
-                      <w:r>
-                        <w:rPr>
-                          <w:lang w:val="en-US"/>
-                        </w:rPr>
-                        <w:t xml:space="preserve"> het </w:t>
-                      </w:r>
-                      <w:proofErr w:type="spellStart"/>
-                      <w:r>
-                        <w:rPr>
-                          <w:lang w:val="en-US"/>
-                        </w:rPr>
-                        <w:t>getal</w:t>
-                      </w:r>
-                      <w:proofErr w:type="spellEnd"/>
                     </w:p>
                   </w:txbxContent>
                 </v:textbox>
@@ -3621,7 +3282,7 @@
       <w:pPr>
         <w:pStyle w:val="Heading3"/>
       </w:pPr>
-      <w:bookmarkStart w:id="8" w:name="_Toc122722953"/>
+      <w:bookmarkStart w:id="8" w:name="_Toc122958984"/>
       <w:r>
         <w:t>Afbeelding veranderen</w:t>
       </w:r>
@@ -3644,36 +3305,24 @@
     </w:p>
     <w:p>
       <w:r>
-        <w:t xml:space="preserve">deze site legt dit heel duidelijk uit voor zowel </w:t>
-      </w:r>
-      <w:proofErr w:type="spellStart"/>
-      <w:r>
-        <w:t>windows</w:t>
-      </w:r>
-      <w:proofErr w:type="spellEnd"/>
-      <w:r>
-        <w:t xml:space="preserve"> als </w:t>
-      </w:r>
-      <w:proofErr w:type="spellStart"/>
-      <w:r>
-        <w:t>macOS</w:t>
-      </w:r>
-      <w:proofErr w:type="spellEnd"/>
-      <w:r>
-        <w:t>.</w:t>
+        <w:t>Deze</w:t>
+      </w:r>
+      <w:r>
+        <w:t xml:space="preserve"> site legt dit heel duidelijk uit voor zowel </w:t>
+      </w:r>
+      <w:r>
+        <w:t>W</w:t>
+      </w:r>
+      <w:r>
+        <w:t>indows als macOS.</w:t>
       </w:r>
     </w:p>
     <w:p>
       <w:r>
         <w:t xml:space="preserve">Een afbeelding wordt op het scherm gezet met de functie </w:t>
       </w:r>
-      <w:proofErr w:type="spellStart"/>
-      <w:r>
-        <w:t>drawFSJpeg</w:t>
-      </w:r>
-      <w:proofErr w:type="spellEnd"/>
-      <w:r>
-        <w:t>("/freecoffee.jpg", 0, 0);</w:t>
+      <w:r>
+        <w:t>drawFSJpeg("/freecoffee.jpg", 0, 0);</w:t>
       </w:r>
     </w:p>
     <w:p>
@@ -3692,13 +3341,7 @@
     </w:p>
     <w:p>
       <w:r>
-        <w:t xml:space="preserve">Op lijn 250 </w:t>
-      </w:r>
-      <w:r>
-        <w:t>kan je de afbeelding aanpassen die</w:t>
-      </w:r>
-      <w:r>
-        <w:t xml:space="preserve"> te zien is bij een gratis koffie.</w:t>
+        <w:t>Op lijn 250 kan je de afbeelding aanpassen die te zien is bij een gratis koffie.</w:t>
       </w:r>
     </w:p>
     <w:p>
@@ -3708,7 +3351,13 @@
     </w:p>
     <w:p>
       <w:r>
-        <w:t>Op lijn 399 kan je de afbeelding veranderen die wordt getoond na opstarten, voordat de eerste kaart word gescand.</w:t>
+        <w:t xml:space="preserve">Op lijn 399 kan je de afbeelding veranderen die wordt getoond na opstarten, voordat de eerste kaart </w:t>
+      </w:r>
+      <w:r>
+        <w:t>wordt</w:t>
+      </w:r>
+      <w:r>
+        <w:t xml:space="preserve"> gescand.</w:t>
       </w:r>
     </w:p>
     <w:p>
@@ -3721,28 +3370,18 @@
       <w:pPr>
         <w:pStyle w:val="Heading2"/>
       </w:pPr>
-      <w:bookmarkStart w:id="9" w:name="_Toc122722954"/>
-      <w:r>
-        <w:t xml:space="preserve">scherm voor </w:t>
-      </w:r>
-      <w:proofErr w:type="spellStart"/>
-      <w:r>
-        <w:t>barista</w:t>
+      <w:bookmarkStart w:id="9" w:name="_Toc122958985"/>
+      <w:r>
+        <w:t>Scherm</w:t>
+      </w:r>
+      <w:r>
+        <w:t xml:space="preserve"> voor barista</w:t>
       </w:r>
       <w:bookmarkEnd w:id="9"/>
-      <w:proofErr w:type="spellEnd"/>
     </w:p>
     <w:p>
       <w:r>
-        <w:t xml:space="preserve">Het scherm van de </w:t>
-      </w:r>
-      <w:proofErr w:type="spellStart"/>
-      <w:r>
-        <w:t>barista</w:t>
-      </w:r>
-      <w:proofErr w:type="spellEnd"/>
-      <w:r>
-        <w:t xml:space="preserve"> bestaat uit 2 lijnen van 16 karakters. Op de 1</w:t>
+        <w:t>Het scherm van de barista bestaat uit 2 lijnen van 16 karakters. Op de 1</w:t>
       </w:r>
       <w:r>
         <w:rPr>
@@ -3767,11 +3406,9 @@
       <w:r>
         <w:t xml:space="preserve">De tekst hieronder is aanpasbaar met de functie </w:t>
       </w:r>
-      <w:proofErr w:type="spellStart"/>
-      <w:r>
-        <w:t>lcd_screen</w:t>
-      </w:r>
-      <w:proofErr w:type="spellEnd"/>
+      <w:r>
+        <w:t>lcd screen</w:t>
+      </w:r>
       <w:r>
         <w:t>(lijn1,lijn2).</w:t>
       </w:r>
@@ -3790,7 +3427,7 @@
       <w:pPr>
         <w:pStyle w:val="Heading1"/>
       </w:pPr>
-      <w:bookmarkStart w:id="10" w:name="_Toc122722955"/>
+      <w:bookmarkStart w:id="10" w:name="_Toc122958986"/>
       <w:r>
         <w:lastRenderedPageBreak/>
         <w:t>onderdeel vervangen</w:t>
@@ -3839,19 +3476,10 @@
                         <w:txbxContent>
                           <w:p>
                             <w:r>
-                              <w:t>M</w:t>
-                            </w:r>
-                            <w:r>
-                              <w:t xml:space="preserve">oest er eens iets niet meer werken kan je altijd checken of er geen draden zijn los gekomen. Op het grootste groene bordje zijn schroef terminals voorzien zodat je makkelijk de componenten kan vervangen maar het nadeel is dan dat dit makkelijker los komt. </w:t>
+                              <w:t xml:space="preserve">Moest er eens iets niet meer werken kan je altijd checken of er geen draden zijn los gekomen. Op het grootste groene bordje zijn schroef terminals voorzien zodat je makkelijk de componenten kan vervangen maar het nadeel is dan dat dit makkelijker los komt. </w:t>
                             </w:r>
                           </w:p>
-                          <w:p>
-                            <w:pPr>
-                              <w:rPr>
-                                <w:lang w:val="en-US"/>
-                              </w:rPr>
-                            </w:pPr>
-                          </w:p>
+                          <w:p/>
                         </w:txbxContent>
                       </wps:txbx>
                       <wps:bodyPr rot="0" vert="horz" wrap="square" lIns="91440" tIns="45720" rIns="91440" bIns="45720" anchor="t" anchorCtr="0">
@@ -3876,19 +3504,10 @@
                   <w:txbxContent>
                     <w:p>
                       <w:r>
-                        <w:t>M</w:t>
-                      </w:r>
-                      <w:r>
-                        <w:t xml:space="preserve">oest er eens iets niet meer werken kan je altijd checken of er geen draden zijn los gekomen. Op het grootste groene bordje zijn schroef terminals voorzien zodat je makkelijk de componenten kan vervangen maar het nadeel is dan dat dit makkelijker los komt. </w:t>
+                        <w:t xml:space="preserve">Moest er eens iets niet meer werken kan je altijd checken of er geen draden zijn los gekomen. Op het grootste groene bordje zijn schroef terminals voorzien zodat je makkelijk de componenten kan vervangen maar het nadeel is dan dat dit makkelijker los komt. </w:t>
                       </w:r>
                     </w:p>
-                    <w:p>
-                      <w:pPr>
-                        <w:rPr>
-                          <w:lang w:val="en-US"/>
-                        </w:rPr>
-                      </w:pPr>
-                    </w:p>
+                    <w:p/>
                   </w:txbxContent>
                 </v:textbox>
                 <w10:wrap type="square"/>
@@ -4025,51 +3644,34 @@
                         <w:txbxContent>
                           <w:p>
                             <w:r>
-                              <w:t xml:space="preserve">Als je een nieuwe kaartlezer hebt moet je goed opletten dat je </w:t>
+                              <w:t xml:space="preserve">Als je een nieuwe kaartlezer hebt moet je goed opletten dat je de kleine switch knopjes juist hebt staan voor I2C volgens de legende erboven en dat je de </w:t>
                             </w:r>
                             <w:r>
-                              <w:t xml:space="preserve">de kleine switch knopjes juist hebt staan voor I2C volgens de legende erboven en dat je de </w:t>
+                              <w:t>GND</w:t>
                             </w:r>
-                            <w:proofErr w:type="spellStart"/>
-                            <w:r>
-                              <w:t>gnd</w:t>
-                            </w:r>
-                            <w:proofErr w:type="spellEnd"/>
                             <w:r>
                               <w:t xml:space="preserve">, </w:t>
                             </w:r>
-                            <w:proofErr w:type="spellStart"/>
                             <w:r>
-                              <w:t>vcc</w:t>
+                              <w:t>VCC</w:t>
                             </w:r>
-                            <w:proofErr w:type="spellEnd"/>
                             <w:r>
                               <w:t xml:space="preserve">, </w:t>
                             </w:r>
-                            <w:proofErr w:type="spellStart"/>
                             <w:r>
-                              <w:t>sda</w:t>
+                              <w:t xml:space="preserve">SDA </w:t>
                             </w:r>
-                            <w:proofErr w:type="spellEnd"/>
                             <w:r>
-                              <w:t xml:space="preserve"> en </w:t>
+                              <w:t xml:space="preserve">en </w:t>
                             </w:r>
-                            <w:proofErr w:type="spellStart"/>
                             <w:r>
-                              <w:t>scl</w:t>
+                              <w:t>SCL-pinnen</w:t>
                             </w:r>
-                            <w:proofErr w:type="spellEnd"/>
                             <w:r>
-                              <w:t xml:space="preserve"> pinnen gebruikt. </w:t>
+                              <w:t xml:space="preserve"> gebruikt. </w:t>
                             </w:r>
                           </w:p>
-                          <w:p>
-                            <w:pPr>
-                              <w:rPr>
-                                <w:lang w:val="en-US"/>
-                              </w:rPr>
-                            </w:pPr>
-                          </w:p>
+                          <w:p/>
                         </w:txbxContent>
                       </wps:txbx>
                       <wps:bodyPr rot="0" vert="horz" wrap="square" lIns="91440" tIns="45720" rIns="91440" bIns="45720" anchor="t" anchorCtr="0">
@@ -4094,51 +3696,34 @@
                   <w:txbxContent>
                     <w:p>
                       <w:r>
-                        <w:t xml:space="preserve">Als je een nieuwe kaartlezer hebt moet je goed opletten dat je </w:t>
+                        <w:t xml:space="preserve">Als je een nieuwe kaartlezer hebt moet je goed opletten dat je de kleine switch knopjes juist hebt staan voor I2C volgens de legende erboven en dat je de </w:t>
                       </w:r>
                       <w:r>
-                        <w:t xml:space="preserve">de kleine switch knopjes juist hebt staan voor I2C volgens de legende erboven en dat je de </w:t>
+                        <w:t>GND</w:t>
                       </w:r>
-                      <w:proofErr w:type="spellStart"/>
-                      <w:r>
-                        <w:t>gnd</w:t>
-                      </w:r>
-                      <w:proofErr w:type="spellEnd"/>
                       <w:r>
                         <w:t xml:space="preserve">, </w:t>
                       </w:r>
-                      <w:proofErr w:type="spellStart"/>
                       <w:r>
-                        <w:t>vcc</w:t>
+                        <w:t>VCC</w:t>
                       </w:r>
-                      <w:proofErr w:type="spellEnd"/>
                       <w:r>
                         <w:t xml:space="preserve">, </w:t>
                       </w:r>
-                      <w:proofErr w:type="spellStart"/>
                       <w:r>
-                        <w:t>sda</w:t>
+                        <w:t xml:space="preserve">SDA </w:t>
                       </w:r>
-                      <w:proofErr w:type="spellEnd"/>
                       <w:r>
-                        <w:t xml:space="preserve"> en </w:t>
+                        <w:t xml:space="preserve">en </w:t>
                       </w:r>
-                      <w:proofErr w:type="spellStart"/>
                       <w:r>
-                        <w:t>scl</w:t>
+                        <w:t>SCL-pinnen</w:t>
                       </w:r>
-                      <w:proofErr w:type="spellEnd"/>
                       <w:r>
-                        <w:t xml:space="preserve"> pinnen gebruikt. </w:t>
+                        <w:t xml:space="preserve"> gebruikt. </w:t>
                       </w:r>
                     </w:p>
-                    <w:p>
-                      <w:pPr>
-                        <w:rPr>
-                          <w:lang w:val="en-US"/>
-                        </w:rPr>
-                      </w:pPr>
-                    </w:p>
+                    <w:p/>
                   </w:txbxContent>
                 </v:textbox>
                 <w10:wrap type="square"/>
@@ -4220,15 +3805,10 @@
       <w:pPr>
         <w:pStyle w:val="Heading2"/>
       </w:pPr>
-      <w:bookmarkStart w:id="11" w:name="_Toc122722956"/>
-      <w:proofErr w:type="spellStart"/>
+      <w:bookmarkStart w:id="11" w:name="_Toc122958987"/>
       <w:r>
         <w:lastRenderedPageBreak/>
-        <w:t>Frtizing</w:t>
-      </w:r>
-      <w:proofErr w:type="spellEnd"/>
-      <w:r>
-        <w:t xml:space="preserve"> schema</w:t>
+        <w:t>Frtizing schema</w:t>
       </w:r>
       <w:bookmarkEnd w:id="11"/>
     </w:p>
@@ -4280,8 +3860,138 @@
         </w:drawing>
       </w:r>
     </w:p>
+    <w:p>
+      <w:pPr>
+        <w:spacing w:after="0"/>
+      </w:pPr>
+      <w:r>
+        <w:br w:type="page"/>
+      </w:r>
+    </w:p>
+    <w:p>
+      <w:pPr>
+        <w:pStyle w:val="Heading1"/>
+      </w:pPr>
+      <w:r>
+        <w:lastRenderedPageBreak/>
+        <w:t>Administratie</w:t>
+      </w:r>
+    </w:p>
+    <w:p>
+      <w:r>
+        <w:t xml:space="preserve">Voor het beheer van het toestel en opvolging is er een kleine webapplicatie voorzien. Deze is beschikbaar via volgende URL: </w:t>
+      </w:r>
+      <w:hyperlink r:id="rId30" w:history="1">
+        <w:r>
+          <w:rPr>
+            <w:rStyle w:val="Hyperlink"/>
+          </w:rPr>
+          <w:t>https://the-big-c.pages.dev/admin</w:t>
+        </w:r>
+      </w:hyperlink>
+    </w:p>
+    <w:p>
+      <w:r>
+        <w:t xml:space="preserve">Voor je toegang krijgt tot dit portaal, dien je in te loggen met je email adres. De toegang is ingesteld dat enkel </w:t>
+      </w:r>
+      <w:hyperlink r:id="rId31" w:history="1">
+        <w:r>
+          <w:rPr>
+            <w:rStyle w:val="Hyperlink"/>
+          </w:rPr>
+          <w:t>stefanie@thebigc.be</w:t>
+        </w:r>
+      </w:hyperlink>
+      <w:r>
+        <w:t xml:space="preserve"> toegang heeft tot dit portaal. Tijdens het inloggen wordt er een code verstuurd naar dit email adres, die je dan dient in te geven voor je toegang krijgt. Dit zorgt ervoor dat je geen wachtwoorden dient te onthouden, wat het ook veiliger maakt.</w:t>
+      </w:r>
+    </w:p>
+    <w:p>
+      <w:r>
+        <w:t>Eens ingelogd op dit portaal krijg je een aantal dingen te zien:</w:t>
+      </w:r>
+    </w:p>
+    <w:p>
+      <w:pPr>
+        <w:pStyle w:val="ListParagraph"/>
+        <w:numPr>
+          <w:ilvl w:val="0"/>
+          <w:numId w:val="23"/>
+        </w:numPr>
+      </w:pPr>
+      <w:r>
+        <w:t>Instellingen</w:t>
+      </w:r>
+    </w:p>
+    <w:p>
+      <w:pPr>
+        <w:pStyle w:val="ListParagraph"/>
+        <w:numPr>
+          <w:ilvl w:val="0"/>
+          <w:numId w:val="23"/>
+        </w:numPr>
+      </w:pPr>
+      <w:r>
+        <w:t>Rapportage</w:t>
+      </w:r>
+    </w:p>
+    <w:p>
+      <w:pPr>
+        <w:pStyle w:val="Heading2"/>
+      </w:pPr>
+      <w:r>
+        <w:t>Instellingen</w:t>
+      </w:r>
+    </w:p>
+    <w:p>
+      <w:r>
+        <w:t>Bij de instellingen kan je een cijfer ingeven van 1 tot en met oneindig. Dit cijfer zal bepalen hoeveel keren een klant zijn kaart zal moeten scannen voor deze een “freebie” krijgt.</w:t>
+      </w:r>
+    </w:p>
+    <w:p>
+      <w:r>
+        <w:t>Je kan deze waarde opslaan door op de “Save” knop te drukken. Het kan tot 60 seconden duren voordat deze wijziging geactiveerd is.</w:t>
+      </w:r>
+    </w:p>
+    <w:p>
+      <w:pPr>
+        <w:pStyle w:val="Heading2"/>
+      </w:pPr>
+      <w:r>
+        <w:t>Rapportage</w:t>
+      </w:r>
+    </w:p>
+    <w:p>
+      <w:r>
+        <w:t>De rapportage houdt bij, per maand, hoeveel freebies er uitgegeven zijn. Deze worden voor onbepaalde duur bijgehouden.</w:t>
+      </w:r>
+    </w:p>
+    <w:p>
+      <w:pPr>
+        <w:pStyle w:val="Heading2"/>
+      </w:pPr>
+      <w:r>
+        <w:t>Updates uitvoeren aan het systeem in de cloud</w:t>
+      </w:r>
+    </w:p>
+    <w:p>
+      <w:r>
+        <w:t xml:space="preserve">Dit kan door gebruik te maken van GitHub en Cloudflare. </w:t>
+      </w:r>
+      <w:r>
+        <w:t>De Cloudflare account is in het bez</w:t>
+      </w:r>
+      <w:r>
+        <w:t>it van The Big C. De GitHub repository is in bezit van de Thomas More Digital Innovation organisatie.</w:t>
+      </w:r>
+    </w:p>
+    <w:p>
+      <w:r>
+        <w:t>Als er een wijziging gemaakt wordt op een branch wordt er een preview gedeployed op de edge. Als er naar de main branch wordt gepushed wordt dit rechtstreeks in production gedeployed. Let hier dus voor op!</w:t>
+      </w:r>
+    </w:p>
     <w:sectPr>
-      <w:headerReference w:type="default" r:id="rId30"/>
+      <w:headerReference w:type="default" r:id="rId32"/>
       <w:pgSz w:w="11906" w:h="16838" w:code="9"/>
       <w:pgMar w:top="1134" w:right="1871" w:bottom="1134" w:left="1871" w:header="709" w:footer="709" w:gutter="0"/>
       <w:pgNumType w:start="3"/>
@@ -5794,6 +5504,118 @@
     </w:lvl>
   </w:abstractNum>
   <w:abstractNum w:abstractNumId="14" w15:restartNumberingAfterBreak="0">
+    <w:nsid w:val="57CE3F6C"/>
+    <w:multiLevelType w:val="hybridMultilevel"/>
+    <w:tmpl w:val="B29EFE5A"/>
+    <w:lvl w:ilvl="0" w:tplc="BCB2AF18">
+      <w:numFmt w:val="bullet"/>
+      <w:lvlText w:val="-"/>
+      <w:lvlJc w:val="left"/>
+      <w:pPr>
+        <w:ind w:left="720" w:hanging="360"/>
+      </w:pPr>
+      <w:rPr>
+        <w:rFonts w:ascii="Verdana" w:eastAsia="Times New Roman" w:hAnsi="Verdana" w:cs="Calibri" w:hint="default"/>
+      </w:rPr>
+    </w:lvl>
+    <w:lvl w:ilvl="1" w:tplc="20000003" w:tentative="1">
+      <w:start w:val="1"/>
+      <w:numFmt w:val="bullet"/>
+      <w:lvlText w:val="o"/>
+      <w:lvlJc w:val="left"/>
+      <w:pPr>
+        <w:ind w:left="1440" w:hanging="360"/>
+      </w:pPr>
+      <w:rPr>
+        <w:rFonts w:ascii="Courier New" w:hAnsi="Courier New" w:cs="Courier New" w:hint="default"/>
+      </w:rPr>
+    </w:lvl>
+    <w:lvl w:ilvl="2" w:tplc="20000005" w:tentative="1">
+      <w:start w:val="1"/>
+      <w:numFmt w:val="bullet"/>
+      <w:lvlText w:val=""/>
+      <w:lvlJc w:val="left"/>
+      <w:pPr>
+        <w:ind w:left="2160" w:hanging="360"/>
+      </w:pPr>
+      <w:rPr>
+        <w:rFonts w:ascii="Wingdings" w:hAnsi="Wingdings" w:hint="default"/>
+      </w:rPr>
+    </w:lvl>
+    <w:lvl w:ilvl="3" w:tplc="20000001" w:tentative="1">
+      <w:start w:val="1"/>
+      <w:numFmt w:val="bullet"/>
+      <w:lvlText w:val=""/>
+      <w:lvlJc w:val="left"/>
+      <w:pPr>
+        <w:ind w:left="2880" w:hanging="360"/>
+      </w:pPr>
+      <w:rPr>
+        <w:rFonts w:ascii="Symbol" w:hAnsi="Symbol" w:hint="default"/>
+      </w:rPr>
+    </w:lvl>
+    <w:lvl w:ilvl="4" w:tplc="20000003" w:tentative="1">
+      <w:start w:val="1"/>
+      <w:numFmt w:val="bullet"/>
+      <w:lvlText w:val="o"/>
+      <w:lvlJc w:val="left"/>
+      <w:pPr>
+        <w:ind w:left="3600" w:hanging="360"/>
+      </w:pPr>
+      <w:rPr>
+        <w:rFonts w:ascii="Courier New" w:hAnsi="Courier New" w:cs="Courier New" w:hint="default"/>
+      </w:rPr>
+    </w:lvl>
+    <w:lvl w:ilvl="5" w:tplc="20000005" w:tentative="1">
+      <w:start w:val="1"/>
+      <w:numFmt w:val="bullet"/>
+      <w:lvlText w:val=""/>
+      <w:lvlJc w:val="left"/>
+      <w:pPr>
+        <w:ind w:left="4320" w:hanging="360"/>
+      </w:pPr>
+      <w:rPr>
+        <w:rFonts w:ascii="Wingdings" w:hAnsi="Wingdings" w:hint="default"/>
+      </w:rPr>
+    </w:lvl>
+    <w:lvl w:ilvl="6" w:tplc="20000001" w:tentative="1">
+      <w:start w:val="1"/>
+      <w:numFmt w:val="bullet"/>
+      <w:lvlText w:val=""/>
+      <w:lvlJc w:val="left"/>
+      <w:pPr>
+        <w:ind w:left="5040" w:hanging="360"/>
+      </w:pPr>
+      <w:rPr>
+        <w:rFonts w:ascii="Symbol" w:hAnsi="Symbol" w:hint="default"/>
+      </w:rPr>
+    </w:lvl>
+    <w:lvl w:ilvl="7" w:tplc="20000003" w:tentative="1">
+      <w:start w:val="1"/>
+      <w:numFmt w:val="bullet"/>
+      <w:lvlText w:val="o"/>
+      <w:lvlJc w:val="left"/>
+      <w:pPr>
+        <w:ind w:left="5760" w:hanging="360"/>
+      </w:pPr>
+      <w:rPr>
+        <w:rFonts w:ascii="Courier New" w:hAnsi="Courier New" w:cs="Courier New" w:hint="default"/>
+      </w:rPr>
+    </w:lvl>
+    <w:lvl w:ilvl="8" w:tplc="20000005" w:tentative="1">
+      <w:start w:val="1"/>
+      <w:numFmt w:val="bullet"/>
+      <w:lvlText w:val=""/>
+      <w:lvlJc w:val="left"/>
+      <w:pPr>
+        <w:ind w:left="6480" w:hanging="360"/>
+      </w:pPr>
+      <w:rPr>
+        <w:rFonts w:ascii="Wingdings" w:hAnsi="Wingdings" w:hint="default"/>
+      </w:rPr>
+    </w:lvl>
+  </w:abstractNum>
+  <w:abstractNum w:abstractNumId="15" w15:restartNumberingAfterBreak="0">
     <w:nsid w:val="58A335F3"/>
     <w:multiLevelType w:val="singleLevel"/>
     <w:tmpl w:val="2B40BE7A"/>
@@ -5813,10 +5635,10 @@
       </w:rPr>
     </w:lvl>
   </w:abstractNum>
-  <w:abstractNum w:abstractNumId="15" w15:restartNumberingAfterBreak="0">
+  <w:abstractNum w:abstractNumId="16" w15:restartNumberingAfterBreak="0">
     <w:nsid w:val="594873F7"/>
     <w:multiLevelType w:val="multilevel"/>
-    <w:tmpl w:val="7C82EFCA"/>
+    <w:tmpl w:val="F7E6DA4A"/>
     <w:lvl w:ilvl="0">
       <w:start w:val="1"/>
       <w:numFmt w:val="decimal"/>
@@ -5957,7 +5779,7 @@
       </w:rPr>
     </w:lvl>
   </w:abstractNum>
-  <w:abstractNum w:abstractNumId="16" w15:restartNumberingAfterBreak="0">
+  <w:abstractNum w:abstractNumId="17" w15:restartNumberingAfterBreak="0">
     <w:nsid w:val="5C7B1DEC"/>
     <w:multiLevelType w:val="singleLevel"/>
     <w:tmpl w:val="0413000F"/>
@@ -5974,7 +5796,7 @@
       </w:pPr>
     </w:lvl>
   </w:abstractNum>
-  <w:abstractNum w:abstractNumId="17" w15:restartNumberingAfterBreak="0">
+  <w:abstractNum w:abstractNumId="18" w15:restartNumberingAfterBreak="0">
     <w:nsid w:val="5FD12571"/>
     <w:multiLevelType w:val="multilevel"/>
     <w:tmpl w:val="0413001D"/>
@@ -6087,7 +5909,7 @@
       </w:pPr>
     </w:lvl>
   </w:abstractNum>
-  <w:abstractNum w:abstractNumId="18" w15:restartNumberingAfterBreak="0">
+  <w:abstractNum w:abstractNumId="19" w15:restartNumberingAfterBreak="0">
     <w:nsid w:val="77206382"/>
     <w:multiLevelType w:val="multilevel"/>
     <w:tmpl w:val="0413001D"/>
@@ -6200,7 +6022,7 @@
       </w:pPr>
     </w:lvl>
   </w:abstractNum>
-  <w:abstractNum w:abstractNumId="19" w15:restartNumberingAfterBreak="0">
+  <w:abstractNum w:abstractNumId="20" w15:restartNumberingAfterBreak="0">
     <w:nsid w:val="7E6C37A4"/>
     <w:multiLevelType w:val="singleLevel"/>
     <w:tmpl w:val="0413000F"/>
@@ -6230,7 +6052,7 @@
     <w:abstractNumId w:val="10"/>
   </w:num>
   <w:num w:numId="5" w16cid:durableId="588194250">
-    <w:abstractNumId w:val="15"/>
+    <w:abstractNumId w:val="16"/>
   </w:num>
   <w:num w:numId="6" w16cid:durableId="907764500">
     <w:abstractNumId w:val="1"/>
@@ -6239,19 +6061,19 @@
     <w:abstractNumId w:val="12"/>
   </w:num>
   <w:num w:numId="8" w16cid:durableId="717779774">
-    <w:abstractNumId w:val="15"/>
+    <w:abstractNumId w:val="16"/>
   </w:num>
   <w:num w:numId="9" w16cid:durableId="1497380861">
     <w:abstractNumId w:val="2"/>
   </w:num>
   <w:num w:numId="10" w16cid:durableId="584651900">
-    <w:abstractNumId w:val="14"/>
+    <w:abstractNumId w:val="15"/>
   </w:num>
   <w:num w:numId="11" w16cid:durableId="688259719">
-    <w:abstractNumId w:val="19"/>
+    <w:abstractNumId w:val="20"/>
   </w:num>
   <w:num w:numId="12" w16cid:durableId="1490362444">
-    <w:abstractNumId w:val="16"/>
+    <w:abstractNumId w:val="17"/>
   </w:num>
   <w:num w:numId="13" w16cid:durableId="557665495">
     <w:abstractNumId w:val="8"/>
@@ -6272,16 +6094,19 @@
     <w:abstractNumId w:val="3"/>
   </w:num>
   <w:num w:numId="19" w16cid:durableId="609969875">
-    <w:abstractNumId w:val="17"/>
+    <w:abstractNumId w:val="18"/>
   </w:num>
   <w:num w:numId="20" w16cid:durableId="5406253">
-    <w:abstractNumId w:val="18"/>
+    <w:abstractNumId w:val="19"/>
   </w:num>
   <w:num w:numId="21" w16cid:durableId="1937710461">
     <w:abstractNumId w:val="4"/>
   </w:num>
   <w:num w:numId="22" w16cid:durableId="1660691258">
     <w:abstractNumId w:val="9"/>
+  </w:num>
+  <w:num w:numId="23" w16cid:durableId="535434470">
+    <w:abstractNumId w:val="14"/>
   </w:num>
 </w:numbering>
 </file>
@@ -6703,14 +6528,19 @@
     <w:basedOn w:val="Normal"/>
     <w:next w:val="Normal"/>
     <w:qFormat/>
-    <w:rsid w:val="00953331"/>
+    <w:rsid w:val="009928DE"/>
     <w:pPr>
       <w:keepNext/>
       <w:numPr>
         <w:ilvl w:val="1"/>
         <w:numId w:val="5"/>
       </w:numPr>
+      <w:tabs>
+        <w:tab w:val="clear" w:pos="2580"/>
+        <w:tab w:val="num" w:pos="993"/>
+      </w:tabs>
       <w:spacing w:before="360"/>
+      <w:ind w:left="993" w:hanging="993"/>
       <w:outlineLvl w:val="1"/>
     </w:pPr>
     <w:rPr>
@@ -6806,7 +6636,6 @@
   <w:style w:type="character" w:default="1" w:styleId="DefaultParagraphFont">
     <w:name w:val="Default Paragraph Font"/>
     <w:uiPriority w:val="1"/>
-    <w:semiHidden/>
     <w:unhideWhenUsed/>
   </w:style>
   <w:style w:type="table" w:default="1" w:styleId="TableNormal">

</xml_diff>

<commit_message>
buzzer aan foto toegevoegd in document
</commit_message>
<xml_diff>
--- a/documents/files/InfoKlantenkaartsysteem.docx
+++ b/documents/files/InfoKlantenkaartsysteem.docx
@@ -62,38 +62,23 @@
               <w:rPr>
                 <w:caps w:val="0"/>
                 <w:szCs w:val="36"/>
-                <w:lang w:val="en-US"/>
-              </w:rPr>
-              <w:t xml:space="preserve">Big C </w:t>
-            </w:r>
-            <w:proofErr w:type="spellStart"/>
+              </w:rPr>
+              <w:t>Big C klantenkaar</w:t>
+            </w:r>
             <w:r>
               <w:rPr>
                 <w:caps w:val="0"/>
                 <w:szCs w:val="36"/>
-                <w:lang w:val="en-US"/>
-              </w:rPr>
-              <w:t>klantenkaard</w:t>
-            </w:r>
-            <w:proofErr w:type="spellEnd"/>
+              </w:rPr>
+              <w:t>t</w:t>
+            </w:r>
             <w:r>
               <w:rPr>
                 <w:caps w:val="0"/>
                 <w:szCs w:val="36"/>
-                <w:lang w:val="en-US"/>
-              </w:rPr>
-              <w:t xml:space="preserve"> </w:t>
-            </w:r>
-            <w:proofErr w:type="spellStart"/>
-            <w:r>
-              <w:rPr>
-                <w:caps w:val="0"/>
-                <w:szCs w:val="36"/>
-                <w:lang w:val="en-US"/>
-              </w:rPr>
-              <w:t>systeem</w:t>
-            </w:r>
-            <w:proofErr w:type="spellEnd"/>
+              </w:rPr>
+              <w:t xml:space="preserve"> systeem</w:t>
+            </w:r>
           </w:p>
           <w:p>
             <w:pPr>
@@ -161,19 +146,8 @@
                 <w:color w:val="F04C25"/>
                 <w:szCs w:val="18"/>
               </w:rPr>
-              <w:t xml:space="preserve">Xavier </w:t>
-            </w:r>
-            <w:proofErr w:type="spellStart"/>
-            <w:r>
-              <w:rPr>
-                <w:b/>
-                <w:bCs/>
-                <w:color w:val="F04C25"/>
-                <w:szCs w:val="18"/>
-              </w:rPr>
-              <w:t>Roex</w:t>
-            </w:r>
-            <w:proofErr w:type="spellEnd"/>
+              <w:t>Xavier Roex</w:t>
+            </w:r>
           </w:p>
           <w:p>
             <w:pPr>
@@ -220,16 +194,8 @@
               <w:rPr>
                 <w:lang w:val="nl-BE"/>
               </w:rPr>
-              <w:t xml:space="preserve">Digital </w:t>
-            </w:r>
-            <w:proofErr w:type="spellStart"/>
-            <w:r>
-              <w:rPr>
-                <w:lang w:val="nl-BE"/>
-              </w:rPr>
-              <w:t>Innovation</w:t>
-            </w:r>
-            <w:proofErr w:type="spellEnd"/>
+              <w:t>Digital Innovation</w:t>
+            </w:r>
           </w:p>
           <w:p>
             <w:pPr>
@@ -309,15 +275,7 @@
               <w:t xml:space="preserve">Campus </w:t>
             </w:r>
             <w:r>
-              <w:t xml:space="preserve">Geel, </w:t>
-            </w:r>
-            <w:proofErr w:type="spellStart"/>
-            <w:r>
-              <w:t>Kleinhoefstraat</w:t>
-            </w:r>
-            <w:proofErr w:type="spellEnd"/>
-            <w:r>
-              <w:t xml:space="preserve"> 4</w:t>
+              <w:t>Geel, Kleinhoefstraat 4</w:t>
             </w:r>
             <w:r>
               <w:t>, BE-</w:t>
@@ -402,7 +360,7 @@
         <w:pStyle w:val="Kopzondernummer"/>
       </w:pPr>
       <w:bookmarkStart w:id="0" w:name="_Toc471067524"/>
-      <w:bookmarkStart w:id="1" w:name="_Toc122722946"/>
+      <w:bookmarkStart w:id="1" w:name="_Toc123027573"/>
       <w:r>
         <w:lastRenderedPageBreak/>
         <w:t>Inhoudstafel</w:t>
@@ -460,7 +418,7 @@
           <w:r>
             <w:fldChar w:fldCharType="separate"/>
           </w:r>
-          <w:hyperlink w:anchor="_Toc122722946" w:history="1">
+          <w:hyperlink w:anchor="_Toc123027573" w:history="1">
             <w:r>
               <w:rPr>
                 <w:rStyle w:val="Hyperlink"/>
@@ -487,7 +445,7 @@
                 <w:noProof/>
                 <w:webHidden/>
               </w:rPr>
-              <w:instrText xml:space="preserve"> PAGEREF _Toc122722946 \h </w:instrText>
+              <w:instrText xml:space="preserve"> PAGEREF _Toc123027573 \h </w:instrText>
             </w:r>
             <w:r>
               <w:rPr>
@@ -531,7 +489,7 @@
               <w:lang w:val="en-BE" w:eastAsia="en-BE"/>
             </w:rPr>
           </w:pPr>
-          <w:hyperlink w:anchor="_Toc122722947" w:history="1">
+          <w:hyperlink w:anchor="_Toc123027574" w:history="1">
             <w:r>
               <w:rPr>
                 <w:rStyle w:val="Hyperlink"/>
@@ -577,7 +535,7 @@
                 <w:noProof/>
                 <w:webHidden/>
               </w:rPr>
-              <w:instrText xml:space="preserve"> PAGEREF _Toc122722947 \h </w:instrText>
+              <w:instrText xml:space="preserve"> PAGEREF _Toc123027574 \h </w:instrText>
             </w:r>
             <w:r>
               <w:rPr>
@@ -621,7 +579,7 @@
               <w:lang w:val="en-BE" w:eastAsia="en-BE"/>
             </w:rPr>
           </w:pPr>
-          <w:hyperlink w:anchor="_Toc122722948" w:history="1">
+          <w:hyperlink w:anchor="_Toc123027575" w:history="1">
             <w:r>
               <w:rPr>
                 <w:rStyle w:val="Hyperlink"/>
@@ -667,7 +625,7 @@
                 <w:noProof/>
                 <w:webHidden/>
               </w:rPr>
-              <w:instrText xml:space="preserve"> PAGEREF _Toc122722948 \h </w:instrText>
+              <w:instrText xml:space="preserve"> PAGEREF _Toc123027575 \h </w:instrText>
             </w:r>
             <w:r>
               <w:rPr>
@@ -711,7 +669,7 @@
               <w:lang w:val="en-BE" w:eastAsia="en-BE"/>
             </w:rPr>
           </w:pPr>
-          <w:hyperlink w:anchor="_Toc122722949" w:history="1">
+          <w:hyperlink w:anchor="_Toc123027576" w:history="1">
             <w:r>
               <w:rPr>
                 <w:rStyle w:val="Hyperlink"/>
@@ -736,7 +694,7 @@
                 <w:rStyle w:val="Hyperlink"/>
                 <w:noProof/>
               </w:rPr>
-              <w:t>wifi</w:t>
+              <w:t>Wi-Fi</w:t>
             </w:r>
             <w:r>
               <w:rPr>
@@ -757,7 +715,7 @@
                 <w:noProof/>
                 <w:webHidden/>
               </w:rPr>
-              <w:instrText xml:space="preserve"> PAGEREF _Toc122722949 \h </w:instrText>
+              <w:instrText xml:space="preserve"> PAGEREF _Toc123027576 \h </w:instrText>
             </w:r>
             <w:r>
               <w:rPr>
@@ -801,7 +759,7 @@
               <w:lang w:val="en-BE" w:eastAsia="en-BE"/>
             </w:rPr>
           </w:pPr>
-          <w:hyperlink w:anchor="_Toc122722950" w:history="1">
+          <w:hyperlink w:anchor="_Toc123027577" w:history="1">
             <w:r>
               <w:rPr>
                 <w:rStyle w:val="Hyperlink"/>
@@ -847,7 +805,7 @@
                 <w:noProof/>
                 <w:webHidden/>
               </w:rPr>
-              <w:instrText xml:space="preserve"> PAGEREF _Toc122722950 \h </w:instrText>
+              <w:instrText xml:space="preserve"> PAGEREF _Toc123027577 \h </w:instrText>
             </w:r>
             <w:r>
               <w:rPr>
@@ -889,7 +847,7 @@
               <w:lang w:val="en-BE" w:eastAsia="en-BE"/>
             </w:rPr>
           </w:pPr>
-          <w:hyperlink w:anchor="_Toc122722951" w:history="1">
+          <w:hyperlink w:anchor="_Toc123027578" w:history="1">
             <w:r>
               <w:rPr>
                 <w:rStyle w:val="Hyperlink"/>
@@ -910,7 +868,7 @@
               <w:rPr>
                 <w:rStyle w:val="Hyperlink"/>
               </w:rPr>
-              <w:t>scherm voor klanten</w:t>
+              <w:t>Scherm voor klanten</w:t>
             </w:r>
             <w:r>
               <w:rPr>
@@ -928,7 +886,7 @@
               <w:rPr>
                 <w:webHidden/>
               </w:rPr>
-              <w:instrText xml:space="preserve"> PAGEREF _Toc122722951 \h </w:instrText>
+              <w:instrText xml:space="preserve"> PAGEREF _Toc123027578 \h </w:instrText>
             </w:r>
             <w:r>
               <w:rPr>
@@ -965,7 +923,7 @@
               <w:lang w:val="en-BE" w:eastAsia="en-BE"/>
             </w:rPr>
           </w:pPr>
-          <w:hyperlink w:anchor="_Toc122722952" w:history="1">
+          <w:hyperlink w:anchor="_Toc123027579" w:history="1">
             <w:r>
               <w:rPr>
                 <w:rStyle w:val="Hyperlink"/>
@@ -1003,7 +961,7 @@
               <w:rPr>
                 <w:webHidden/>
               </w:rPr>
-              <w:instrText xml:space="preserve"> PAGEREF _Toc122722952 \h </w:instrText>
+              <w:instrText xml:space="preserve"> PAGEREF _Toc123027579 \h </w:instrText>
             </w:r>
             <w:r>
               <w:rPr>
@@ -1040,7 +998,7 @@
               <w:lang w:val="en-BE" w:eastAsia="en-BE"/>
             </w:rPr>
           </w:pPr>
-          <w:hyperlink w:anchor="_Toc122722953" w:history="1">
+          <w:hyperlink w:anchor="_Toc123027580" w:history="1">
             <w:r>
               <w:rPr>
                 <w:rStyle w:val="Hyperlink"/>
@@ -1078,7 +1036,7 @@
               <w:rPr>
                 <w:webHidden/>
               </w:rPr>
-              <w:instrText xml:space="preserve"> PAGEREF _Toc122722953 \h </w:instrText>
+              <w:instrText xml:space="preserve"> PAGEREF _Toc123027580 \h </w:instrText>
             </w:r>
             <w:r>
               <w:rPr>
@@ -1116,7 +1074,7 @@
               <w:lang w:val="en-BE" w:eastAsia="en-BE"/>
             </w:rPr>
           </w:pPr>
-          <w:hyperlink w:anchor="_Toc122722954" w:history="1">
+          <w:hyperlink w:anchor="_Toc123027581" w:history="1">
             <w:r>
               <w:rPr>
                 <w:rStyle w:val="Hyperlink"/>
@@ -1137,7 +1095,7 @@
               <w:rPr>
                 <w:rStyle w:val="Hyperlink"/>
               </w:rPr>
-              <w:t>scherm voor barista</w:t>
+              <w:t>Scherm voor barista</w:t>
             </w:r>
             <w:r>
               <w:rPr>
@@ -1155,7 +1113,7 @@
               <w:rPr>
                 <w:webHidden/>
               </w:rPr>
-              <w:instrText xml:space="preserve"> PAGEREF _Toc122722954 \h </w:instrText>
+              <w:instrText xml:space="preserve"> PAGEREF _Toc123027581 \h </w:instrText>
             </w:r>
             <w:r>
               <w:rPr>
@@ -1195,7 +1153,7 @@
               <w:lang w:val="en-BE" w:eastAsia="en-BE"/>
             </w:rPr>
           </w:pPr>
-          <w:hyperlink w:anchor="_Toc122722955" w:history="1">
+          <w:hyperlink w:anchor="_Toc123027582" w:history="1">
             <w:r>
               <w:rPr>
                 <w:rStyle w:val="Hyperlink"/>
@@ -1241,7 +1199,7 @@
                 <w:noProof/>
                 <w:webHidden/>
               </w:rPr>
-              <w:instrText xml:space="preserve"> PAGEREF _Toc122722955 \h </w:instrText>
+              <w:instrText xml:space="preserve"> PAGEREF _Toc123027582 \h </w:instrText>
             </w:r>
             <w:r>
               <w:rPr>
@@ -1283,7 +1241,7 @@
               <w:lang w:val="en-BE" w:eastAsia="en-BE"/>
             </w:rPr>
           </w:pPr>
-          <w:hyperlink w:anchor="_Toc122722956" w:history="1">
+          <w:hyperlink w:anchor="_Toc123027583" w:history="1">
             <w:r>
               <w:rPr>
                 <w:rStyle w:val="Hyperlink"/>
@@ -1322,7 +1280,7 @@
               <w:rPr>
                 <w:webHidden/>
               </w:rPr>
-              <w:instrText xml:space="preserve"> PAGEREF _Toc122722956 \h </w:instrText>
+              <w:instrText xml:space="preserve"> PAGEREF _Toc123027583 \h </w:instrText>
             </w:r>
             <w:r>
               <w:rPr>
@@ -1340,6 +1298,327 @@
                 <w:webHidden/>
               </w:rPr>
               <w:t>11</w:t>
+            </w:r>
+            <w:r>
+              <w:rPr>
+                <w:webHidden/>
+              </w:rPr>
+              <w:fldChar w:fldCharType="end"/>
+            </w:r>
+          </w:hyperlink>
+        </w:p>
+        <w:p>
+          <w:pPr>
+            <w:pStyle w:val="TOC1"/>
+            <w:rPr>
+              <w:rFonts w:asciiTheme="minorHAnsi" w:eastAsiaTheme="minorEastAsia" w:hAnsiTheme="minorHAnsi" w:cstheme="minorBidi"/>
+              <w:b w:val="0"/>
+              <w:caps w:val="0"/>
+              <w:noProof/>
+              <w:sz w:val="22"/>
+              <w:szCs w:val="22"/>
+              <w:lang w:val="en-BE" w:eastAsia="en-BE"/>
+            </w:rPr>
+          </w:pPr>
+          <w:hyperlink w:anchor="_Toc123027584" w:history="1">
+            <w:r>
+              <w:rPr>
+                <w:rStyle w:val="Hyperlink"/>
+                <w:noProof/>
+              </w:rPr>
+              <w:t>6</w:t>
+            </w:r>
+            <w:r>
+              <w:rPr>
+                <w:rFonts w:asciiTheme="minorHAnsi" w:eastAsiaTheme="minorEastAsia" w:hAnsiTheme="minorHAnsi" w:cstheme="minorBidi"/>
+                <w:b w:val="0"/>
+                <w:caps w:val="0"/>
+                <w:noProof/>
+                <w:sz w:val="22"/>
+                <w:szCs w:val="22"/>
+                <w:lang w:val="en-BE" w:eastAsia="en-BE"/>
+              </w:rPr>
+              <w:tab/>
+            </w:r>
+            <w:r>
+              <w:rPr>
+                <w:rStyle w:val="Hyperlink"/>
+                <w:noProof/>
+              </w:rPr>
+              <w:t>Administratie</w:t>
+            </w:r>
+            <w:r>
+              <w:rPr>
+                <w:noProof/>
+                <w:webHidden/>
+              </w:rPr>
+              <w:tab/>
+            </w:r>
+            <w:r>
+              <w:rPr>
+                <w:noProof/>
+                <w:webHidden/>
+              </w:rPr>
+              <w:fldChar w:fldCharType="begin"/>
+            </w:r>
+            <w:r>
+              <w:rPr>
+                <w:noProof/>
+                <w:webHidden/>
+              </w:rPr>
+              <w:instrText xml:space="preserve"> PAGEREF _Toc123027584 \h </w:instrText>
+            </w:r>
+            <w:r>
+              <w:rPr>
+                <w:noProof/>
+                <w:webHidden/>
+              </w:rPr>
+            </w:r>
+            <w:r>
+              <w:rPr>
+                <w:noProof/>
+                <w:webHidden/>
+              </w:rPr>
+              <w:fldChar w:fldCharType="separate"/>
+            </w:r>
+            <w:r>
+              <w:rPr>
+                <w:noProof/>
+                <w:webHidden/>
+              </w:rPr>
+              <w:t>12</w:t>
+            </w:r>
+            <w:r>
+              <w:rPr>
+                <w:noProof/>
+                <w:webHidden/>
+              </w:rPr>
+              <w:fldChar w:fldCharType="end"/>
+            </w:r>
+          </w:hyperlink>
+        </w:p>
+        <w:p>
+          <w:pPr>
+            <w:pStyle w:val="TOC2"/>
+            <w:rPr>
+              <w:rFonts w:asciiTheme="minorHAnsi" w:eastAsiaTheme="minorEastAsia" w:hAnsiTheme="minorHAnsi" w:cstheme="minorBidi"/>
+              <w:b w:val="0"/>
+              <w:sz w:val="22"/>
+              <w:szCs w:val="22"/>
+              <w:lang w:val="en-BE" w:eastAsia="en-BE"/>
+            </w:rPr>
+          </w:pPr>
+          <w:hyperlink w:anchor="_Toc123027585" w:history="1">
+            <w:r>
+              <w:rPr>
+                <w:rStyle w:val="Hyperlink"/>
+              </w:rPr>
+              <w:t>6.1</w:t>
+            </w:r>
+            <w:r>
+              <w:rPr>
+                <w:rFonts w:asciiTheme="minorHAnsi" w:eastAsiaTheme="minorEastAsia" w:hAnsiTheme="minorHAnsi" w:cstheme="minorBidi"/>
+                <w:b w:val="0"/>
+                <w:sz w:val="22"/>
+                <w:szCs w:val="22"/>
+                <w:lang w:val="en-BE" w:eastAsia="en-BE"/>
+              </w:rPr>
+              <w:tab/>
+            </w:r>
+            <w:r>
+              <w:rPr>
+                <w:rStyle w:val="Hyperlink"/>
+              </w:rPr>
+              <w:t>Instellingen</w:t>
+            </w:r>
+            <w:r>
+              <w:rPr>
+                <w:webHidden/>
+              </w:rPr>
+              <w:tab/>
+            </w:r>
+            <w:r>
+              <w:rPr>
+                <w:webHidden/>
+              </w:rPr>
+              <w:fldChar w:fldCharType="begin"/>
+            </w:r>
+            <w:r>
+              <w:rPr>
+                <w:webHidden/>
+              </w:rPr>
+              <w:instrText xml:space="preserve"> PAGEREF _Toc123027585 \h </w:instrText>
+            </w:r>
+            <w:r>
+              <w:rPr>
+                <w:webHidden/>
+              </w:rPr>
+            </w:r>
+            <w:r>
+              <w:rPr>
+                <w:webHidden/>
+              </w:rPr>
+              <w:fldChar w:fldCharType="separate"/>
+            </w:r>
+            <w:r>
+              <w:rPr>
+                <w:webHidden/>
+              </w:rPr>
+              <w:t>12</w:t>
+            </w:r>
+            <w:r>
+              <w:rPr>
+                <w:webHidden/>
+              </w:rPr>
+              <w:fldChar w:fldCharType="end"/>
+            </w:r>
+          </w:hyperlink>
+        </w:p>
+        <w:p>
+          <w:pPr>
+            <w:pStyle w:val="TOC2"/>
+            <w:rPr>
+              <w:rFonts w:asciiTheme="minorHAnsi" w:eastAsiaTheme="minorEastAsia" w:hAnsiTheme="minorHAnsi" w:cstheme="minorBidi"/>
+              <w:b w:val="0"/>
+              <w:sz w:val="22"/>
+              <w:szCs w:val="22"/>
+              <w:lang w:val="en-BE" w:eastAsia="en-BE"/>
+            </w:rPr>
+          </w:pPr>
+          <w:hyperlink w:anchor="_Toc123027586" w:history="1">
+            <w:r>
+              <w:rPr>
+                <w:rStyle w:val="Hyperlink"/>
+              </w:rPr>
+              <w:t>6.2</w:t>
+            </w:r>
+            <w:r>
+              <w:rPr>
+                <w:rFonts w:asciiTheme="minorHAnsi" w:eastAsiaTheme="minorEastAsia" w:hAnsiTheme="minorHAnsi" w:cstheme="minorBidi"/>
+                <w:b w:val="0"/>
+                <w:sz w:val="22"/>
+                <w:szCs w:val="22"/>
+                <w:lang w:val="en-BE" w:eastAsia="en-BE"/>
+              </w:rPr>
+              <w:tab/>
+            </w:r>
+            <w:r>
+              <w:rPr>
+                <w:rStyle w:val="Hyperlink"/>
+              </w:rPr>
+              <w:t>Rapportage</w:t>
+            </w:r>
+            <w:r>
+              <w:rPr>
+                <w:webHidden/>
+              </w:rPr>
+              <w:tab/>
+            </w:r>
+            <w:r>
+              <w:rPr>
+                <w:webHidden/>
+              </w:rPr>
+              <w:fldChar w:fldCharType="begin"/>
+            </w:r>
+            <w:r>
+              <w:rPr>
+                <w:webHidden/>
+              </w:rPr>
+              <w:instrText xml:space="preserve"> PAGEREF _Toc123027586 \h </w:instrText>
+            </w:r>
+            <w:r>
+              <w:rPr>
+                <w:webHidden/>
+              </w:rPr>
+            </w:r>
+            <w:r>
+              <w:rPr>
+                <w:webHidden/>
+              </w:rPr>
+              <w:fldChar w:fldCharType="separate"/>
+            </w:r>
+            <w:r>
+              <w:rPr>
+                <w:webHidden/>
+              </w:rPr>
+              <w:t>12</w:t>
+            </w:r>
+            <w:r>
+              <w:rPr>
+                <w:webHidden/>
+              </w:rPr>
+              <w:fldChar w:fldCharType="end"/>
+            </w:r>
+          </w:hyperlink>
+        </w:p>
+        <w:p>
+          <w:pPr>
+            <w:pStyle w:val="TOC2"/>
+            <w:rPr>
+              <w:rFonts w:asciiTheme="minorHAnsi" w:eastAsiaTheme="minorEastAsia" w:hAnsiTheme="minorHAnsi" w:cstheme="minorBidi"/>
+              <w:b w:val="0"/>
+              <w:sz w:val="22"/>
+              <w:szCs w:val="22"/>
+              <w:lang w:val="en-BE" w:eastAsia="en-BE"/>
+            </w:rPr>
+          </w:pPr>
+          <w:hyperlink w:anchor="_Toc123027587" w:history="1">
+            <w:r>
+              <w:rPr>
+                <w:rStyle w:val="Hyperlink"/>
+              </w:rPr>
+              <w:t>6.3</w:t>
+            </w:r>
+            <w:r>
+              <w:rPr>
+                <w:rFonts w:asciiTheme="minorHAnsi" w:eastAsiaTheme="minorEastAsia" w:hAnsiTheme="minorHAnsi" w:cstheme="minorBidi"/>
+                <w:b w:val="0"/>
+                <w:sz w:val="22"/>
+                <w:szCs w:val="22"/>
+                <w:lang w:val="en-BE" w:eastAsia="en-BE"/>
+              </w:rPr>
+              <w:tab/>
+            </w:r>
+            <w:r>
+              <w:rPr>
+                <w:rStyle w:val="Hyperlink"/>
+              </w:rPr>
+              <w:t>Updates uitvoeren aan het systeem in de cloud</w:t>
+            </w:r>
+            <w:r>
+              <w:rPr>
+                <w:webHidden/>
+              </w:rPr>
+              <w:tab/>
+            </w:r>
+            <w:r>
+              <w:rPr>
+                <w:webHidden/>
+              </w:rPr>
+              <w:fldChar w:fldCharType="begin"/>
+            </w:r>
+            <w:r>
+              <w:rPr>
+                <w:webHidden/>
+              </w:rPr>
+              <w:instrText xml:space="preserve"> PAGEREF _Toc123027587 \h </w:instrText>
+            </w:r>
+            <w:r>
+              <w:rPr>
+                <w:webHidden/>
+              </w:rPr>
+            </w:r>
+            <w:r>
+              <w:rPr>
+                <w:webHidden/>
+              </w:rPr>
+              <w:fldChar w:fldCharType="separate"/>
+            </w:r>
+            <w:r>
+              <w:rPr>
+                <w:webHidden/>
+              </w:rPr>
+              <w:t>12</w:t>
             </w:r>
             <w:r>
               <w:rPr>
@@ -1366,16 +1645,84 @@
       <w:pPr>
         <w:pStyle w:val="Heading1"/>
       </w:pPr>
-      <w:bookmarkStart w:id="2" w:name="_Toc122722947"/>
+      <w:bookmarkStart w:id="2" w:name="_Toc123027574"/>
       <w:r>
         <w:rPr>
           <w:noProof/>
         </w:rPr>
         <w:lastRenderedPageBreak/>
+        <w:drawing>
+          <wp:anchor distT="0" distB="0" distL="114300" distR="114300" simplePos="0" relativeHeight="251660288" behindDoc="1" locked="0" layoutInCell="1" allowOverlap="1" wp14:anchorId="1AB085E4" wp14:editId="659736C4">
+            <wp:simplePos x="0" y="0"/>
+            <wp:positionH relativeFrom="margin">
+              <wp:posOffset>-283210</wp:posOffset>
+            </wp:positionH>
+            <wp:positionV relativeFrom="paragraph">
+              <wp:posOffset>379095</wp:posOffset>
+            </wp:positionV>
+            <wp:extent cx="1985645" cy="1466850"/>
+            <wp:effectExtent l="0" t="0" r="0" b="0"/>
+            <wp:wrapTight wrapText="bothSides">
+              <wp:wrapPolygon edited="0">
+                <wp:start x="0" y="0"/>
+                <wp:lineTo x="0" y="21319"/>
+                <wp:lineTo x="21344" y="21319"/>
+                <wp:lineTo x="21344" y="0"/>
+                <wp:lineTo x="0" y="0"/>
+              </wp:wrapPolygon>
+            </wp:wrapTight>
+            <wp:docPr id="3" name="Picture 3" descr="A close-up of a computer chip&#10;&#10;Description automatically generated with low confidence"/>
+            <wp:cNvGraphicFramePr>
+              <a:graphicFrameLocks xmlns:a="http://schemas.openxmlformats.org/drawingml/2006/main" noChangeAspect="1"/>
+            </wp:cNvGraphicFramePr>
+            <a:graphic xmlns:a="http://schemas.openxmlformats.org/drawingml/2006/main">
+              <a:graphicData uri="http://schemas.openxmlformats.org/drawingml/2006/picture">
+                <pic:pic xmlns:pic="http://schemas.openxmlformats.org/drawingml/2006/picture">
+                  <pic:nvPicPr>
+                    <pic:cNvPr id="3" name="Picture 3" descr="A close-up of a computer chip&#10;&#10;Description automatically generated with low confidence"/>
+                    <pic:cNvPicPr/>
+                  </pic:nvPicPr>
+                  <pic:blipFill>
+                    <a:blip r:embed="rId14" cstate="print">
+                      <a:extLst>
+                        <a:ext uri="{28A0092B-C50C-407E-A947-70E740481C1C}">
+                          <a14:useLocalDpi xmlns:a14="http://schemas.microsoft.com/office/drawing/2010/main" val="0"/>
+                        </a:ext>
+                      </a:extLst>
+                    </a:blip>
+                    <a:stretch>
+                      <a:fillRect/>
+                    </a:stretch>
+                  </pic:blipFill>
+                  <pic:spPr>
+                    <a:xfrm>
+                      <a:off x="0" y="0"/>
+                      <a:ext cx="1985645" cy="1466850"/>
+                    </a:xfrm>
+                    <a:prstGeom prst="rect">
+                      <a:avLst/>
+                    </a:prstGeom>
+                  </pic:spPr>
+                </pic:pic>
+              </a:graphicData>
+            </a:graphic>
+            <wp14:sizeRelH relativeFrom="margin">
+              <wp14:pctWidth>0</wp14:pctWidth>
+            </wp14:sizeRelH>
+            <wp14:sizeRelV relativeFrom="margin">
+              <wp14:pctHeight>0</wp14:pctHeight>
+            </wp14:sizeRelV>
+          </wp:anchor>
+        </w:drawing>
+      </w:r>
+      <w:r>
+        <w:rPr>
+          <w:noProof/>
+        </w:rPr>
         <mc:AlternateContent>
           <mc:Choice Requires="wps">
             <w:drawing>
-              <wp:anchor distT="45720" distB="45720" distL="114300" distR="114300" simplePos="0" relativeHeight="251671552" behindDoc="0" locked="0" layoutInCell="1" allowOverlap="1" wp14:anchorId="6F39A716" wp14:editId="4421B199">
+              <wp:anchor distT="45720" distB="45720" distL="114300" distR="114300" simplePos="0" relativeHeight="251671552" behindDoc="0" locked="0" layoutInCell="1" allowOverlap="1" wp14:anchorId="6F39A716" wp14:editId="513D869E">
                 <wp:simplePos x="0" y="0"/>
                 <wp:positionH relativeFrom="column">
                   <wp:posOffset>2139315</wp:posOffset>
@@ -1417,7 +1764,13 @@
                               <w:rPr>
                                 <w:lang w:val="en-US"/>
                               </w:rPr>
-                              <w:t>esp32 feather huzzah</w:t>
+                              <w:t>ESP32</w:t>
+                            </w:r>
+                            <w:r>
+                              <w:rPr>
+                                <w:lang w:val="en-US"/>
+                              </w:rPr>
+                              <w:t xml:space="preserve"> feather huzzah</w:t>
                             </w:r>
                           </w:p>
                         </w:txbxContent>
@@ -1456,7 +1809,13 @@
                         <w:rPr>
                           <w:lang w:val="en-US"/>
                         </w:rPr>
-                        <w:t>esp32 feather huzzah</w:t>
+                        <w:t>ESP32</w:t>
+                      </w:r>
+                      <w:r>
+                        <w:rPr>
+                          <w:lang w:val="en-US"/>
+                        </w:rPr>
+                        <w:t xml:space="preserve"> feather huzzah</w:t>
                       </w:r>
                     </w:p>
                   </w:txbxContent>
@@ -1466,74 +1825,6 @@
             </w:pict>
           </mc:Fallback>
         </mc:AlternateContent>
-      </w:r>
-      <w:r>
-        <w:rPr>
-          <w:noProof/>
-        </w:rPr>
-        <w:drawing>
-          <wp:anchor distT="0" distB="0" distL="114300" distR="114300" simplePos="0" relativeHeight="251660288" behindDoc="1" locked="0" layoutInCell="1" allowOverlap="1" wp14:anchorId="1AB085E4" wp14:editId="56EAEF8F">
-            <wp:simplePos x="0" y="0"/>
-            <wp:positionH relativeFrom="margin">
-              <wp:posOffset>-280035</wp:posOffset>
-            </wp:positionH>
-            <wp:positionV relativeFrom="paragraph">
-              <wp:posOffset>379095</wp:posOffset>
-            </wp:positionV>
-            <wp:extent cx="2032000" cy="1501775"/>
-            <wp:effectExtent l="0" t="0" r="6350" b="3175"/>
-            <wp:wrapTight wrapText="bothSides">
-              <wp:wrapPolygon edited="0">
-                <wp:start x="0" y="0"/>
-                <wp:lineTo x="0" y="21372"/>
-                <wp:lineTo x="21465" y="21372"/>
-                <wp:lineTo x="21465" y="0"/>
-                <wp:lineTo x="0" y="0"/>
-              </wp:wrapPolygon>
-            </wp:wrapTight>
-            <wp:docPr id="3" name="Picture 3" descr="A close-up of a computer chip&#10;&#10;Description automatically generated with low confidence"/>
-            <wp:cNvGraphicFramePr>
-              <a:graphicFrameLocks xmlns:a="http://schemas.openxmlformats.org/drawingml/2006/main" noChangeAspect="1"/>
-            </wp:cNvGraphicFramePr>
-            <a:graphic xmlns:a="http://schemas.openxmlformats.org/drawingml/2006/main">
-              <a:graphicData uri="http://schemas.openxmlformats.org/drawingml/2006/picture">
-                <pic:pic xmlns:pic="http://schemas.openxmlformats.org/drawingml/2006/picture">
-                  <pic:nvPicPr>
-                    <pic:cNvPr id="3" name="Picture 3" descr="A close-up of a computer chip&#10;&#10;Description automatically generated with low confidence"/>
-                    <pic:cNvPicPr/>
-                  </pic:nvPicPr>
-                  <pic:blipFill>
-                    <a:blip r:embed="rId14" cstate="print">
-                      <a:extLst>
-                        <a:ext uri="{28A0092B-C50C-407E-A947-70E740481C1C}">
-                          <a14:useLocalDpi xmlns:a14="http://schemas.microsoft.com/office/drawing/2010/main" val="0"/>
-                        </a:ext>
-                      </a:extLst>
-                    </a:blip>
-                    <a:stretch>
-                      <a:fillRect/>
-                    </a:stretch>
-                  </pic:blipFill>
-                  <pic:spPr>
-                    <a:xfrm>
-                      <a:off x="0" y="0"/>
-                      <a:ext cx="2032000" cy="1501775"/>
-                    </a:xfrm>
-                    <a:prstGeom prst="rect">
-                      <a:avLst/>
-                    </a:prstGeom>
-                  </pic:spPr>
-                </pic:pic>
-              </a:graphicData>
-            </a:graphic>
-            <wp14:sizeRelH relativeFrom="margin">
-              <wp14:pctWidth>0</wp14:pctWidth>
-            </wp14:sizeRelH>
-            <wp14:sizeRelV relativeFrom="margin">
-              <wp14:pctHeight>0</wp14:pctHeight>
-            </wp14:sizeRelV>
-          </wp:anchor>
-        </w:drawing>
       </w:r>
       <w:r>
         <w:t>Componenten</w:t>
@@ -1584,24 +1875,32 @@
     </w:p>
     <w:p>
       <w:r>
+        <w:fldChar w:fldCharType="end"/>
+      </w:r>
+    </w:p>
+    <w:p>
+      <w:pPr>
+        <w:spacing w:after="0"/>
+      </w:pPr>
+      <w:r>
         <w:rPr>
           <w:noProof/>
         </w:rPr>
         <mc:AlternateContent>
           <mc:Choice Requires="wps">
             <w:drawing>
-              <wp:anchor distT="45720" distB="45720" distL="114300" distR="114300" simplePos="0" relativeHeight="251667456" behindDoc="0" locked="0" layoutInCell="1" allowOverlap="1" wp14:anchorId="5CFB9B76" wp14:editId="2D853F31">
+              <wp:anchor distT="45720" distB="45720" distL="114300" distR="114300" simplePos="0" relativeHeight="251695104" behindDoc="0" locked="0" layoutInCell="1" allowOverlap="1" wp14:anchorId="73E5D7EA" wp14:editId="43CFF7F5">
                 <wp:simplePos x="0" y="0"/>
                 <wp:positionH relativeFrom="column">
-                  <wp:posOffset>2132965</wp:posOffset>
+                  <wp:posOffset>2288540</wp:posOffset>
                 </wp:positionH>
                 <wp:positionV relativeFrom="paragraph">
-                  <wp:posOffset>469900</wp:posOffset>
+                  <wp:posOffset>5444490</wp:posOffset>
                 </wp:positionV>
                 <wp:extent cx="3194050" cy="361315"/>
                 <wp:effectExtent l="0" t="0" r="0" b="0"/>
                 <wp:wrapSquare wrapText="bothSides"/>
-                <wp:docPr id="7" name="Text Box 2"/>
+                <wp:docPr id="21" name="Text Box 2"/>
                 <wp:cNvGraphicFramePr>
                   <a:graphicFrameLocks xmlns:a="http://schemas.openxmlformats.org/drawingml/2006/main"/>
                 </wp:cNvGraphicFramePr>
@@ -1632,7 +1931,7 @@
                               <w:rPr>
                                 <w:lang w:val="en-US"/>
                               </w:rPr>
-                              <w:t>2.2 inch TFT Display 240*320 pixels - ILI9341</w:t>
+                              <w:t>Piezo buzzer</w:t>
                             </w:r>
                           </w:p>
                         </w:txbxContent>
@@ -1654,7 +1953,7 @@
           </mc:Choice>
           <mc:Fallback>
             <w:pict>
-              <v:shape w14:anchorId="5CFB9B76" id="_x0000_s1027" type="#_x0000_t202" style="position:absolute;margin-left:167.95pt;margin-top:37pt;width:251.5pt;height:28.45pt;z-index:251667456;visibility:visible;mso-wrap-style:square;mso-width-percent:0;mso-height-percent:0;mso-wrap-distance-left:9pt;mso-wrap-distance-top:3.6pt;mso-wrap-distance-right:9pt;mso-wrap-distance-bottom:3.6pt;mso-position-horizontal:absolute;mso-position-horizontal-relative:text;mso-position-vertical:absolute;mso-position-vertical-relative:text;mso-width-percent:0;mso-height-percent:0;mso-width-relative:margin;mso-height-relative:margin;v-text-anchor:top" o:gfxdata="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" filled="f" stroked="f">
+              <v:shape w14:anchorId="73E5D7EA" id="_x0000_s1027" type="#_x0000_t202" style="position:absolute;margin-left:180.2pt;margin-top:428.7pt;width:251.5pt;height:28.45pt;z-index:251695104;visibility:visible;mso-wrap-style:square;mso-width-percent:0;mso-height-percent:0;mso-wrap-distance-left:9pt;mso-wrap-distance-top:3.6pt;mso-wrap-distance-right:9pt;mso-wrap-distance-bottom:3.6pt;mso-position-horizontal:absolute;mso-position-horizontal-relative:text;mso-position-vertical:absolute;mso-position-vertical-relative:text;mso-width-percent:0;mso-height-percent:0;mso-width-relative:margin;mso-height-relative:margin;v-text-anchor:top" o:gfxdata="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" filled="f" stroked="f">
                 <v:textbox>
                   <w:txbxContent>
                     <w:p>
@@ -1667,7 +1966,7 @@
                         <w:rPr>
                           <w:lang w:val="en-US"/>
                         </w:rPr>
-                        <w:t>2.2 inch TFT Display 240*320 pixels - ILI9341</w:t>
+                        <w:t>Piezo buzzer</w:t>
                       </w:r>
                     </w:p>
                   </w:txbxContent>
@@ -1682,307 +1981,16 @@
         <w:rPr>
           <w:noProof/>
         </w:rPr>
-        <w:drawing>
-          <wp:anchor distT="0" distB="0" distL="114300" distR="114300" simplePos="0" relativeHeight="251661312" behindDoc="1" locked="0" layoutInCell="1" allowOverlap="1" wp14:anchorId="2AD60ADA" wp14:editId="603516F3">
-            <wp:simplePos x="0" y="0"/>
-            <wp:positionH relativeFrom="margin">
-              <wp:posOffset>-381635</wp:posOffset>
-            </wp:positionH>
-            <wp:positionV relativeFrom="paragraph">
-              <wp:posOffset>391795</wp:posOffset>
-            </wp:positionV>
-            <wp:extent cx="2404745" cy="2133600"/>
-            <wp:effectExtent l="0" t="0" r="0" b="0"/>
-            <wp:wrapTight wrapText="bothSides">
-              <wp:wrapPolygon edited="0">
-                <wp:start x="0" y="0"/>
-                <wp:lineTo x="0" y="21407"/>
-                <wp:lineTo x="21389" y="21407"/>
-                <wp:lineTo x="21389" y="0"/>
-                <wp:lineTo x="0" y="0"/>
-              </wp:wrapPolygon>
-            </wp:wrapTight>
-            <wp:docPr id="4" name="Picture 4" descr="A picture containing text, case&#10;&#10;Description automatically generated"/>
-            <wp:cNvGraphicFramePr>
-              <a:graphicFrameLocks xmlns:a="http://schemas.openxmlformats.org/drawingml/2006/main" noChangeAspect="1"/>
-            </wp:cNvGraphicFramePr>
-            <a:graphic xmlns:a="http://schemas.openxmlformats.org/drawingml/2006/main">
-              <a:graphicData uri="http://schemas.openxmlformats.org/drawingml/2006/picture">
-                <pic:pic xmlns:pic="http://schemas.openxmlformats.org/drawingml/2006/picture">
-                  <pic:nvPicPr>
-                    <pic:cNvPr id="4" name="Picture 4" descr="A picture containing text, case&#10;&#10;Description automatically generated"/>
-                    <pic:cNvPicPr/>
-                  </pic:nvPicPr>
-                  <pic:blipFill>
-                    <a:blip r:embed="rId15">
-                      <a:extLst>
-                        <a:ext uri="{28A0092B-C50C-407E-A947-70E740481C1C}">
-                          <a14:useLocalDpi xmlns:a14="http://schemas.microsoft.com/office/drawing/2010/main" val="0"/>
-                        </a:ext>
-                      </a:extLst>
-                    </a:blip>
-                    <a:stretch>
-                      <a:fillRect/>
-                    </a:stretch>
-                  </pic:blipFill>
-                  <pic:spPr>
-                    <a:xfrm>
-                      <a:off x="0" y="0"/>
-                      <a:ext cx="2404745" cy="2133600"/>
-                    </a:xfrm>
-                    <a:prstGeom prst="rect">
-                      <a:avLst/>
-                    </a:prstGeom>
-                  </pic:spPr>
-                </pic:pic>
-              </a:graphicData>
-            </a:graphic>
-            <wp14:sizeRelH relativeFrom="margin">
-              <wp14:pctWidth>0</wp14:pctWidth>
-            </wp14:sizeRelH>
-            <wp14:sizeRelV relativeFrom="margin">
-              <wp14:pctHeight>0</wp14:pctHeight>
-            </wp14:sizeRelV>
-          </wp:anchor>
-        </w:drawing>
-      </w:r>
-      <w:r>
-        <w:fldChar w:fldCharType="end"/>
-      </w:r>
-    </w:p>
-    <w:p>
-      <w:pPr>
-        <w:spacing w:after="0"/>
-      </w:pPr>
-      <w:r>
-        <w:rPr>
-          <w:noProof/>
-        </w:rPr>
-        <w:drawing>
-          <wp:anchor distT="0" distB="0" distL="114300" distR="114300" simplePos="0" relativeHeight="251663360" behindDoc="1" locked="0" layoutInCell="1" allowOverlap="1" wp14:anchorId="0CC9D11F" wp14:editId="46D678B7">
-            <wp:simplePos x="0" y="0"/>
-            <wp:positionH relativeFrom="margin">
-              <wp:posOffset>-248285</wp:posOffset>
-            </wp:positionH>
-            <wp:positionV relativeFrom="paragraph">
-              <wp:posOffset>4116070</wp:posOffset>
-            </wp:positionV>
-            <wp:extent cx="2051050" cy="1878965"/>
-            <wp:effectExtent l="0" t="0" r="6350" b="6985"/>
-            <wp:wrapTight wrapText="bothSides">
-              <wp:wrapPolygon edited="0">
-                <wp:start x="0" y="0"/>
-                <wp:lineTo x="0" y="21461"/>
-                <wp:lineTo x="21466" y="21461"/>
-                <wp:lineTo x="21466" y="0"/>
-                <wp:lineTo x="0" y="0"/>
-              </wp:wrapPolygon>
-            </wp:wrapTight>
-            <wp:docPr id="6" name="Picture 6" descr="A picture containing text, electronics, circuit&#10;&#10;Description automatically generated"/>
-            <wp:cNvGraphicFramePr>
-              <a:graphicFrameLocks xmlns:a="http://schemas.openxmlformats.org/drawingml/2006/main" noChangeAspect="1"/>
-            </wp:cNvGraphicFramePr>
-            <a:graphic xmlns:a="http://schemas.openxmlformats.org/drawingml/2006/main">
-              <a:graphicData uri="http://schemas.openxmlformats.org/drawingml/2006/picture">
-                <pic:pic xmlns:pic="http://schemas.openxmlformats.org/drawingml/2006/picture">
-                  <pic:nvPicPr>
-                    <pic:cNvPr id="6" name="Picture 6" descr="A picture containing text, electronics, circuit&#10;&#10;Description automatically generated"/>
-                    <pic:cNvPicPr/>
-                  </pic:nvPicPr>
-                  <pic:blipFill>
-                    <a:blip r:embed="rId16" cstate="print">
-                      <a:extLst>
-                        <a:ext uri="{28A0092B-C50C-407E-A947-70E740481C1C}">
-                          <a14:useLocalDpi xmlns:a14="http://schemas.microsoft.com/office/drawing/2010/main" val="0"/>
-                        </a:ext>
-                      </a:extLst>
-                    </a:blip>
-                    <a:stretch>
-                      <a:fillRect/>
-                    </a:stretch>
-                  </pic:blipFill>
-                  <pic:spPr>
-                    <a:xfrm>
-                      <a:off x="0" y="0"/>
-                      <a:ext cx="2051050" cy="1878965"/>
-                    </a:xfrm>
-                    <a:prstGeom prst="rect">
-                      <a:avLst/>
-                    </a:prstGeom>
-                  </pic:spPr>
-                </pic:pic>
-              </a:graphicData>
-            </a:graphic>
-            <wp14:sizeRelH relativeFrom="margin">
-              <wp14:pctWidth>0</wp14:pctWidth>
-            </wp14:sizeRelH>
-            <wp14:sizeRelV relativeFrom="margin">
-              <wp14:pctHeight>0</wp14:pctHeight>
-            </wp14:sizeRelV>
-          </wp:anchor>
-        </w:drawing>
-      </w:r>
-      <w:r>
-        <w:rPr>
-          <w:noProof/>
-        </w:rPr>
         <mc:AlternateContent>
           <mc:Choice Requires="wps">
             <w:drawing>
-              <wp:anchor distT="45720" distB="45720" distL="114300" distR="114300" simplePos="0" relativeHeight="251669504" behindDoc="0" locked="0" layoutInCell="1" allowOverlap="1" wp14:anchorId="59E96841" wp14:editId="28E61B99">
+              <wp:anchor distT="45720" distB="45720" distL="114300" distR="114300" simplePos="0" relativeHeight="251673600" behindDoc="0" locked="0" layoutInCell="1" allowOverlap="1" wp14:anchorId="391F0552" wp14:editId="69C69E20">
                 <wp:simplePos x="0" y="0"/>
                 <wp:positionH relativeFrom="column">
-                  <wp:posOffset>2139315</wp:posOffset>
+                  <wp:posOffset>2272665</wp:posOffset>
                 </wp:positionH>
                 <wp:positionV relativeFrom="paragraph">
-                  <wp:posOffset>2122170</wp:posOffset>
-                </wp:positionV>
-                <wp:extent cx="3194050" cy="577850"/>
-                <wp:effectExtent l="0" t="0" r="0" b="0"/>
-                <wp:wrapSquare wrapText="bothSides"/>
-                <wp:docPr id="9" name="Text Box 2"/>
-                <wp:cNvGraphicFramePr>
-                  <a:graphicFrameLocks xmlns:a="http://schemas.openxmlformats.org/drawingml/2006/main"/>
-                </wp:cNvGraphicFramePr>
-                <a:graphic xmlns:a="http://schemas.openxmlformats.org/drawingml/2006/main">
-                  <a:graphicData uri="http://schemas.microsoft.com/office/word/2010/wordprocessingShape">
-                    <wps:wsp>
-                      <wps:cNvSpPr txBox="1">
-                        <a:spLocks noChangeArrowheads="1"/>
-                      </wps:cNvSpPr>
-                      <wps:spPr bwMode="auto">
-                        <a:xfrm>
-                          <a:off x="0" y="0"/>
-                          <a:ext cx="3194050" cy="577850"/>
-                        </a:xfrm>
-                        <a:prstGeom prst="rect">
-                          <a:avLst/>
-                        </a:prstGeom>
-                      </wps:spPr>
-                      <wps:txbx>
-                        <w:txbxContent>
-                          <w:p>
-                            <w:pPr>
-                              <w:rPr>
-                                <w:lang w:val="en-US"/>
-                              </w:rPr>
-                            </w:pPr>
-                            <w:r>
-                              <w:rPr>
-                                <w:lang w:val="en-US"/>
-                              </w:rPr>
-                              <w:t xml:space="preserve">LCD Display 16*2 </w:t>
-                            </w:r>
-                            <w:proofErr w:type="spellStart"/>
-                            <w:r>
-                              <w:rPr>
-                                <w:lang w:val="en-US"/>
-                              </w:rPr>
-                              <w:t>karakters</w:t>
-                            </w:r>
-                            <w:proofErr w:type="spellEnd"/>
-                            <w:r>
-                              <w:rPr>
-                                <w:lang w:val="en-US"/>
-                              </w:rPr>
-                              <w:t xml:space="preserve"> </w:t>
-                            </w:r>
-                            <w:r>
-                              <w:rPr>
-                                <w:lang w:val="en-US"/>
-                              </w:rPr>
-                              <w:t>met</w:t>
-                            </w:r>
-                            <w:r>
-                              <w:rPr>
-                                <w:lang w:val="en-US"/>
-                              </w:rPr>
-                              <w:t xml:space="preserve"> I2C Backpack</w:t>
-                            </w:r>
-                          </w:p>
-                        </w:txbxContent>
-                      </wps:txbx>
-                      <wps:bodyPr rot="0" vert="horz" wrap="square" lIns="91440" tIns="45720" rIns="91440" bIns="45720" anchor="t" anchorCtr="0">
-                        <a:noAutofit/>
-                      </wps:bodyPr>
-                    </wps:wsp>
-                  </a:graphicData>
-                </a:graphic>
-                <wp14:sizeRelH relativeFrom="margin">
-                  <wp14:pctWidth>0</wp14:pctWidth>
-                </wp14:sizeRelH>
-                <wp14:sizeRelV relativeFrom="margin">
-                  <wp14:pctHeight>0</wp14:pctHeight>
-                </wp14:sizeRelV>
-              </wp:anchor>
-            </w:drawing>
-          </mc:Choice>
-          <mc:Fallback>
-            <w:pict>
-              <v:shape w14:anchorId="59E96841" id="_x0000_s1028" type="#_x0000_t202" style="position:absolute;margin-left:168.45pt;margin-top:167.1pt;width:251.5pt;height:45.5pt;z-index:251669504;visibility:visible;mso-wrap-style:square;mso-width-percent:0;mso-height-percent:0;mso-wrap-distance-left:9pt;mso-wrap-distance-top:3.6pt;mso-wrap-distance-right:9pt;mso-wrap-distance-bottom:3.6pt;mso-position-horizontal:absolute;mso-position-horizontal-relative:text;mso-position-vertical:absolute;mso-position-vertical-relative:text;mso-width-percent:0;mso-height-percent:0;mso-width-relative:margin;mso-height-relative:margin;v-text-anchor:top" o:gfxdata="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" filled="f" stroked="f">
-                <v:textbox>
-                  <w:txbxContent>
-                    <w:p>
-                      <w:pPr>
-                        <w:rPr>
-                          <w:lang w:val="en-US"/>
-                        </w:rPr>
-                      </w:pPr>
-                      <w:r>
-                        <w:rPr>
-                          <w:lang w:val="en-US"/>
-                        </w:rPr>
-                        <w:t xml:space="preserve">LCD Display 16*2 </w:t>
-                      </w:r>
-                      <w:proofErr w:type="spellStart"/>
-                      <w:r>
-                        <w:rPr>
-                          <w:lang w:val="en-US"/>
-                        </w:rPr>
-                        <w:t>karakters</w:t>
-                      </w:r>
-                      <w:proofErr w:type="spellEnd"/>
-                      <w:r>
-                        <w:rPr>
-                          <w:lang w:val="en-US"/>
-                        </w:rPr>
-                        <w:t xml:space="preserve"> </w:t>
-                      </w:r>
-                      <w:r>
-                        <w:rPr>
-                          <w:lang w:val="en-US"/>
-                        </w:rPr>
-                        <w:t>met</w:t>
-                      </w:r>
-                      <w:r>
-                        <w:rPr>
-                          <w:lang w:val="en-US"/>
-                        </w:rPr>
-                        <w:t xml:space="preserve"> I2C Backpack</w:t>
-                      </w:r>
-                    </w:p>
-                  </w:txbxContent>
-                </v:textbox>
-                <w10:wrap type="square"/>
-              </v:shape>
-            </w:pict>
-          </mc:Fallback>
-        </mc:AlternateContent>
-      </w:r>
-      <w:r>
-        <w:rPr>
-          <w:noProof/>
-        </w:rPr>
-        <mc:AlternateContent>
-          <mc:Choice Requires="wps">
-            <w:drawing>
-              <wp:anchor distT="45720" distB="45720" distL="114300" distR="114300" simplePos="0" relativeHeight="251673600" behindDoc="0" locked="0" layoutInCell="1" allowOverlap="1" wp14:anchorId="391F0552" wp14:editId="6316BE7E">
-                <wp:simplePos x="0" y="0"/>
-                <wp:positionH relativeFrom="column">
-                  <wp:posOffset>2139315</wp:posOffset>
-                </wp:positionH>
-                <wp:positionV relativeFrom="paragraph">
-                  <wp:posOffset>4243070</wp:posOffset>
+                  <wp:posOffset>4062095</wp:posOffset>
                 </wp:positionV>
                 <wp:extent cx="3194050" cy="361315"/>
                 <wp:effectExtent l="0" t="0" r="0" b="0"/>
@@ -2052,7 +2060,7 @@
           </mc:Choice>
           <mc:Fallback>
             <w:pict>
-              <v:shape w14:anchorId="391F0552" id="_x0000_s1029" type="#_x0000_t202" style="position:absolute;margin-left:168.45pt;margin-top:334.1pt;width:251.5pt;height:28.45pt;z-index:251673600;visibility:visible;mso-wrap-style:square;mso-width-percent:0;mso-height-percent:0;mso-wrap-distance-left:9pt;mso-wrap-distance-top:3.6pt;mso-wrap-distance-right:9pt;mso-wrap-distance-bottom:3.6pt;mso-position-horizontal:absolute;mso-position-horizontal-relative:text;mso-position-vertical:absolute;mso-position-vertical-relative:text;mso-width-percent:0;mso-height-percent:0;mso-width-relative:margin;mso-height-relative:margin;v-text-anchor:top" o:gfxdata="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" filled="f" stroked="f">
+              <v:shape w14:anchorId="391F0552" id="_x0000_s1028" type="#_x0000_t202" style="position:absolute;margin-left:178.95pt;margin-top:319.85pt;width:251.5pt;height:28.45pt;z-index:251673600;visibility:visible;mso-wrap-style:square;mso-width-percent:0;mso-height-percent:0;mso-wrap-distance-left:9pt;mso-wrap-distance-top:3.6pt;mso-wrap-distance-right:9pt;mso-wrap-distance-bottom:3.6pt;mso-position-horizontal:absolute;mso-position-horizontal-relative:text;mso-position-vertical:absolute;mso-position-vertical-relative:text;mso-width-percent:0;mso-height-percent:0;mso-width-relative:margin;mso-height-relative:margin;v-text-anchor:top" o:gfxdata="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" filled="f" stroked="f">
                 <v:textbox>
                   <w:txbxContent>
                     <w:p>
@@ -2092,27 +2100,271 @@
         <w:rPr>
           <w:noProof/>
         </w:rPr>
+        <mc:AlternateContent>
+          <mc:Choice Requires="wps">
+            <w:drawing>
+              <wp:anchor distT="45720" distB="45720" distL="114300" distR="114300" simplePos="0" relativeHeight="251669504" behindDoc="0" locked="0" layoutInCell="1" allowOverlap="1" wp14:anchorId="59E96841" wp14:editId="3E4BDA03">
+                <wp:simplePos x="0" y="0"/>
+                <wp:positionH relativeFrom="column">
+                  <wp:posOffset>2129790</wp:posOffset>
+                </wp:positionH>
+                <wp:positionV relativeFrom="paragraph">
+                  <wp:posOffset>2407920</wp:posOffset>
+                </wp:positionV>
+                <wp:extent cx="3194050" cy="577850"/>
+                <wp:effectExtent l="0" t="0" r="0" b="0"/>
+                <wp:wrapSquare wrapText="bothSides"/>
+                <wp:docPr id="9" name="Text Box 2"/>
+                <wp:cNvGraphicFramePr>
+                  <a:graphicFrameLocks xmlns:a="http://schemas.openxmlformats.org/drawingml/2006/main"/>
+                </wp:cNvGraphicFramePr>
+                <a:graphic xmlns:a="http://schemas.openxmlformats.org/drawingml/2006/main">
+                  <a:graphicData uri="http://schemas.microsoft.com/office/word/2010/wordprocessingShape">
+                    <wps:wsp>
+                      <wps:cNvSpPr txBox="1">
+                        <a:spLocks noChangeArrowheads="1"/>
+                      </wps:cNvSpPr>
+                      <wps:spPr bwMode="auto">
+                        <a:xfrm>
+                          <a:off x="0" y="0"/>
+                          <a:ext cx="3194050" cy="577850"/>
+                        </a:xfrm>
+                        <a:prstGeom prst="rect">
+                          <a:avLst/>
+                        </a:prstGeom>
+                      </wps:spPr>
+                      <wps:txbx>
+                        <w:txbxContent>
+                          <w:p>
+                            <w:pPr>
+                              <w:rPr>
+                                <w:lang w:val="en-US"/>
+                              </w:rPr>
+                            </w:pPr>
+                            <w:r>
+                              <w:rPr>
+                                <w:lang w:val="en-US"/>
+                              </w:rPr>
+                              <w:t xml:space="preserve">LCD Display 16*2 </w:t>
+                            </w:r>
+                            <w:r>
+                              <w:t>karakters</w:t>
+                            </w:r>
+                            <w:r>
+                              <w:rPr>
+                                <w:lang w:val="en-US"/>
+                              </w:rPr>
+                              <w:t xml:space="preserve"> </w:t>
+                            </w:r>
+                            <w:r>
+                              <w:rPr>
+                                <w:lang w:val="en-US"/>
+                              </w:rPr>
+                              <w:t>met</w:t>
+                            </w:r>
+                            <w:r>
+                              <w:rPr>
+                                <w:lang w:val="en-US"/>
+                              </w:rPr>
+                              <w:t xml:space="preserve"> I2C Backpack</w:t>
+                            </w:r>
+                          </w:p>
+                        </w:txbxContent>
+                      </wps:txbx>
+                      <wps:bodyPr rot="0" vert="horz" wrap="square" lIns="91440" tIns="45720" rIns="91440" bIns="45720" anchor="t" anchorCtr="0">
+                        <a:noAutofit/>
+                      </wps:bodyPr>
+                    </wps:wsp>
+                  </a:graphicData>
+                </a:graphic>
+                <wp14:sizeRelH relativeFrom="margin">
+                  <wp14:pctWidth>0</wp14:pctWidth>
+                </wp14:sizeRelH>
+                <wp14:sizeRelV relativeFrom="margin">
+                  <wp14:pctHeight>0</wp14:pctHeight>
+                </wp14:sizeRelV>
+              </wp:anchor>
+            </w:drawing>
+          </mc:Choice>
+          <mc:Fallback>
+            <w:pict>
+              <v:shape w14:anchorId="59E96841" id="_x0000_s1029" type="#_x0000_t202" style="position:absolute;margin-left:167.7pt;margin-top:189.6pt;width:251.5pt;height:45.5pt;z-index:251669504;visibility:visible;mso-wrap-style:square;mso-width-percent:0;mso-height-percent:0;mso-wrap-distance-left:9pt;mso-wrap-distance-top:3.6pt;mso-wrap-distance-right:9pt;mso-wrap-distance-bottom:3.6pt;mso-position-horizontal:absolute;mso-position-horizontal-relative:text;mso-position-vertical:absolute;mso-position-vertical-relative:text;mso-width-percent:0;mso-height-percent:0;mso-width-relative:margin;mso-height-relative:margin;v-text-anchor:top" o:gfxdata="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" filled="f" stroked="f">
+                <v:textbox>
+                  <w:txbxContent>
+                    <w:p>
+                      <w:pPr>
+                        <w:rPr>
+                          <w:lang w:val="en-US"/>
+                        </w:rPr>
+                      </w:pPr>
+                      <w:r>
+                        <w:rPr>
+                          <w:lang w:val="en-US"/>
+                        </w:rPr>
+                        <w:t xml:space="preserve">LCD Display 16*2 </w:t>
+                      </w:r>
+                      <w:r>
+                        <w:t>karakters</w:t>
+                      </w:r>
+                      <w:r>
+                        <w:rPr>
+                          <w:lang w:val="en-US"/>
+                        </w:rPr>
+                        <w:t xml:space="preserve"> </w:t>
+                      </w:r>
+                      <w:r>
+                        <w:rPr>
+                          <w:lang w:val="en-US"/>
+                        </w:rPr>
+                        <w:t>met</w:t>
+                      </w:r>
+                      <w:r>
+                        <w:rPr>
+                          <w:lang w:val="en-US"/>
+                        </w:rPr>
+                        <w:t xml:space="preserve"> I2C Backpack</w:t>
+                      </w:r>
+                    </w:p>
+                  </w:txbxContent>
+                </v:textbox>
+                <w10:wrap type="square"/>
+              </v:shape>
+            </w:pict>
+          </mc:Fallback>
+        </mc:AlternateContent>
+      </w:r>
+      <w:r>
+        <w:rPr>
+          <w:noProof/>
+        </w:rPr>
+        <mc:AlternateContent>
+          <mc:Choice Requires="wps">
+            <w:drawing>
+              <wp:anchor distT="45720" distB="45720" distL="114300" distR="114300" simplePos="0" relativeHeight="251667456" behindDoc="0" locked="0" layoutInCell="1" allowOverlap="1" wp14:anchorId="5CFB9B76" wp14:editId="7CE21FA9">
+                <wp:simplePos x="0" y="0"/>
+                <wp:positionH relativeFrom="column">
+                  <wp:posOffset>2142490</wp:posOffset>
+                </wp:positionH>
+                <wp:positionV relativeFrom="paragraph">
+                  <wp:posOffset>744220</wp:posOffset>
+                </wp:positionV>
+                <wp:extent cx="3194050" cy="361315"/>
+                <wp:effectExtent l="0" t="0" r="0" b="0"/>
+                <wp:wrapSquare wrapText="bothSides"/>
+                <wp:docPr id="7" name="Text Box 2"/>
+                <wp:cNvGraphicFramePr>
+                  <a:graphicFrameLocks xmlns:a="http://schemas.openxmlformats.org/drawingml/2006/main"/>
+                </wp:cNvGraphicFramePr>
+                <a:graphic xmlns:a="http://schemas.openxmlformats.org/drawingml/2006/main">
+                  <a:graphicData uri="http://schemas.microsoft.com/office/word/2010/wordprocessingShape">
+                    <wps:wsp>
+                      <wps:cNvSpPr txBox="1">
+                        <a:spLocks noChangeArrowheads="1"/>
+                      </wps:cNvSpPr>
+                      <wps:spPr bwMode="auto">
+                        <a:xfrm>
+                          <a:off x="0" y="0"/>
+                          <a:ext cx="3194050" cy="361315"/>
+                        </a:xfrm>
+                        <a:prstGeom prst="rect">
+                          <a:avLst/>
+                        </a:prstGeom>
+                      </wps:spPr>
+                      <wps:txbx>
+                        <w:txbxContent>
+                          <w:p>
+                            <w:pPr>
+                              <w:rPr>
+                                <w:lang w:val="en-US"/>
+                              </w:rPr>
+                            </w:pPr>
+                            <w:r>
+                              <w:rPr>
+                                <w:lang w:val="en-US"/>
+                              </w:rPr>
+                              <w:t>2.2-inch</w:t>
+                            </w:r>
+                            <w:r>
+                              <w:rPr>
+                                <w:lang w:val="en-US"/>
+                              </w:rPr>
+                              <w:t xml:space="preserve"> TFT Display 240*320 pixels - ILI9341</w:t>
+                            </w:r>
+                          </w:p>
+                        </w:txbxContent>
+                      </wps:txbx>
+                      <wps:bodyPr rot="0" vert="horz" wrap="square" lIns="91440" tIns="45720" rIns="91440" bIns="45720" anchor="t" anchorCtr="0">
+                        <a:noAutofit/>
+                      </wps:bodyPr>
+                    </wps:wsp>
+                  </a:graphicData>
+                </a:graphic>
+                <wp14:sizeRelH relativeFrom="margin">
+                  <wp14:pctWidth>0</wp14:pctWidth>
+                </wp14:sizeRelH>
+                <wp14:sizeRelV relativeFrom="margin">
+                  <wp14:pctHeight>0</wp14:pctHeight>
+                </wp14:sizeRelV>
+              </wp:anchor>
+            </w:drawing>
+          </mc:Choice>
+          <mc:Fallback>
+            <w:pict>
+              <v:shape w14:anchorId="5CFB9B76" id="_x0000_s1030" type="#_x0000_t202" style="position:absolute;margin-left:168.7pt;margin-top:58.6pt;width:251.5pt;height:28.45pt;z-index:251667456;visibility:visible;mso-wrap-style:square;mso-width-percent:0;mso-height-percent:0;mso-wrap-distance-left:9pt;mso-wrap-distance-top:3.6pt;mso-wrap-distance-right:9pt;mso-wrap-distance-bottom:3.6pt;mso-position-horizontal:absolute;mso-position-horizontal-relative:text;mso-position-vertical:absolute;mso-position-vertical-relative:text;mso-width-percent:0;mso-height-percent:0;mso-width-relative:margin;mso-height-relative:margin;v-text-anchor:top" o:gfxdata="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" filled="f" stroked="f">
+                <v:textbox>
+                  <w:txbxContent>
+                    <w:p>
+                      <w:pPr>
+                        <w:rPr>
+                          <w:lang w:val="en-US"/>
+                        </w:rPr>
+                      </w:pPr>
+                      <w:r>
+                        <w:rPr>
+                          <w:lang w:val="en-US"/>
+                        </w:rPr>
+                        <w:t>2.2-inch</w:t>
+                      </w:r>
+                      <w:r>
+                        <w:rPr>
+                          <w:lang w:val="en-US"/>
+                        </w:rPr>
+                        <w:t xml:space="preserve"> TFT Display 240*320 pixels - ILI9341</w:t>
+                      </w:r>
+                    </w:p>
+                  </w:txbxContent>
+                </v:textbox>
+                <w10:wrap type="square"/>
+              </v:shape>
+            </w:pict>
+          </mc:Fallback>
+        </mc:AlternateContent>
+      </w:r>
+      <w:r>
+        <w:rPr>
+          <w:noProof/>
+        </w:rPr>
         <w:drawing>
-          <wp:anchor distT="0" distB="0" distL="114300" distR="114300" simplePos="0" relativeHeight="251662336" behindDoc="1" locked="0" layoutInCell="1" allowOverlap="1" wp14:anchorId="4BFD4277" wp14:editId="4E12F56B">
+          <wp:anchor distT="0" distB="0" distL="114300" distR="114300" simplePos="0" relativeHeight="251693056" behindDoc="1" locked="0" layoutInCell="1" allowOverlap="1" wp14:anchorId="4D8D5DB6" wp14:editId="5D216CE9">
             <wp:simplePos x="0" y="0"/>
             <wp:positionH relativeFrom="margin">
-              <wp:posOffset>-356870</wp:posOffset>
+              <wp:posOffset>-293370</wp:posOffset>
             </wp:positionH>
             <wp:positionV relativeFrom="paragraph">
-              <wp:posOffset>2117090</wp:posOffset>
+              <wp:posOffset>5644515</wp:posOffset>
             </wp:positionV>
-            <wp:extent cx="2517775" cy="1898650"/>
-            <wp:effectExtent l="0" t="0" r="0" b="6350"/>
+            <wp:extent cx="1933575" cy="1398270"/>
+            <wp:effectExtent l="0" t="0" r="9525" b="0"/>
             <wp:wrapTight wrapText="bothSides">
               <wp:wrapPolygon edited="0">
                 <wp:start x="0" y="0"/>
-                <wp:lineTo x="0" y="21456"/>
-                <wp:lineTo x="21409" y="21456"/>
-                <wp:lineTo x="21409" y="0"/>
+                <wp:lineTo x="0" y="21188"/>
+                <wp:lineTo x="21494" y="21188"/>
+                <wp:lineTo x="21494" y="0"/>
                 <wp:lineTo x="0" y="0"/>
               </wp:wrapPolygon>
             </wp:wrapTight>
-            <wp:docPr id="5" name="Picture 5"/>
+            <wp:docPr id="20" name="Picture 20" descr="A picture containing indoor&#10;&#10;Description automatically generated"/>
             <wp:cNvGraphicFramePr>
               <a:graphicFrameLocks xmlns:a="http://schemas.openxmlformats.org/drawingml/2006/main" noChangeAspect="1"/>
             </wp:cNvGraphicFramePr>
@@ -2120,11 +2372,11 @@
               <a:graphicData uri="http://schemas.openxmlformats.org/drawingml/2006/picture">
                 <pic:pic xmlns:pic="http://schemas.openxmlformats.org/drawingml/2006/picture">
                   <pic:nvPicPr>
-                    <pic:cNvPr id="1" name=""/>
+                    <pic:cNvPr id="20" name="Picture 20" descr="A picture containing indoor&#10;&#10;Description automatically generated"/>
                     <pic:cNvPicPr/>
                   </pic:nvPicPr>
                   <pic:blipFill>
-                    <a:blip r:embed="rId17">
+                    <a:blip r:embed="rId15">
                       <a:extLst>
                         <a:ext uri="{28A0092B-C50C-407E-A947-70E740481C1C}">
                           <a14:useLocalDpi xmlns:a14="http://schemas.microsoft.com/office/drawing/2010/main" val="0"/>
@@ -2138,7 +2390,7 @@
                   <pic:spPr>
                     <a:xfrm>
                       <a:off x="0" y="0"/>
-                      <a:ext cx="2517775" cy="1898650"/>
+                      <a:ext cx="1933575" cy="1398270"/>
                     </a:xfrm>
                     <a:prstGeom prst="rect">
                       <a:avLst/>
@@ -2157,6 +2409,210 @@
         </w:drawing>
       </w:r>
       <w:r>
+        <w:rPr>
+          <w:noProof/>
+        </w:rPr>
+        <w:drawing>
+          <wp:anchor distT="0" distB="0" distL="114300" distR="114300" simplePos="0" relativeHeight="251663360" behindDoc="1" locked="0" layoutInCell="1" allowOverlap="1" wp14:anchorId="0CC9D11F" wp14:editId="02B90211">
+            <wp:simplePos x="0" y="0"/>
+            <wp:positionH relativeFrom="margin">
+              <wp:posOffset>-102235</wp:posOffset>
+            </wp:positionH>
+            <wp:positionV relativeFrom="paragraph">
+              <wp:posOffset>3882390</wp:posOffset>
+            </wp:positionV>
+            <wp:extent cx="1569720" cy="1438275"/>
+            <wp:effectExtent l="0" t="0" r="0" b="9525"/>
+            <wp:wrapTight wrapText="bothSides">
+              <wp:wrapPolygon edited="0">
+                <wp:start x="0" y="0"/>
+                <wp:lineTo x="0" y="21457"/>
+                <wp:lineTo x="21233" y="21457"/>
+                <wp:lineTo x="21233" y="0"/>
+                <wp:lineTo x="0" y="0"/>
+              </wp:wrapPolygon>
+            </wp:wrapTight>
+            <wp:docPr id="6" name="Picture 6" descr="A picture containing text, electronics, circuit&#10;&#10;Description automatically generated"/>
+            <wp:cNvGraphicFramePr>
+              <a:graphicFrameLocks xmlns:a="http://schemas.openxmlformats.org/drawingml/2006/main" noChangeAspect="1"/>
+            </wp:cNvGraphicFramePr>
+            <a:graphic xmlns:a="http://schemas.openxmlformats.org/drawingml/2006/main">
+              <a:graphicData uri="http://schemas.openxmlformats.org/drawingml/2006/picture">
+                <pic:pic xmlns:pic="http://schemas.openxmlformats.org/drawingml/2006/picture">
+                  <pic:nvPicPr>
+                    <pic:cNvPr id="6" name="Picture 6" descr="A picture containing text, electronics, circuit&#10;&#10;Description automatically generated"/>
+                    <pic:cNvPicPr/>
+                  </pic:nvPicPr>
+                  <pic:blipFill>
+                    <a:blip r:embed="rId16" cstate="print">
+                      <a:extLst>
+                        <a:ext uri="{28A0092B-C50C-407E-A947-70E740481C1C}">
+                          <a14:useLocalDpi xmlns:a14="http://schemas.microsoft.com/office/drawing/2010/main" val="0"/>
+                        </a:ext>
+                      </a:extLst>
+                    </a:blip>
+                    <a:stretch>
+                      <a:fillRect/>
+                    </a:stretch>
+                  </pic:blipFill>
+                  <pic:spPr>
+                    <a:xfrm>
+                      <a:off x="0" y="0"/>
+                      <a:ext cx="1569720" cy="1438275"/>
+                    </a:xfrm>
+                    <a:prstGeom prst="rect">
+                      <a:avLst/>
+                    </a:prstGeom>
+                  </pic:spPr>
+                </pic:pic>
+              </a:graphicData>
+            </a:graphic>
+            <wp14:sizeRelH relativeFrom="margin">
+              <wp14:pctWidth>0</wp14:pctWidth>
+            </wp14:sizeRelH>
+            <wp14:sizeRelV relativeFrom="margin">
+              <wp14:pctHeight>0</wp14:pctHeight>
+            </wp14:sizeRelV>
+          </wp:anchor>
+        </w:drawing>
+      </w:r>
+      <w:r>
+        <w:rPr>
+          <w:noProof/>
+        </w:rPr>
+        <w:drawing>
+          <wp:anchor distT="0" distB="0" distL="114300" distR="114300" simplePos="0" relativeHeight="251662336" behindDoc="1" locked="0" layoutInCell="1" allowOverlap="1" wp14:anchorId="4BFD4277" wp14:editId="131BD9E3">
+            <wp:simplePos x="0" y="0"/>
+            <wp:positionH relativeFrom="margin">
+              <wp:posOffset>-197485</wp:posOffset>
+            </wp:positionH>
+            <wp:positionV relativeFrom="paragraph">
+              <wp:posOffset>2338705</wp:posOffset>
+            </wp:positionV>
+            <wp:extent cx="1882775" cy="1419225"/>
+            <wp:effectExtent l="0" t="0" r="3175" b="9525"/>
+            <wp:wrapTight wrapText="bothSides">
+              <wp:wrapPolygon edited="0">
+                <wp:start x="0" y="0"/>
+                <wp:lineTo x="0" y="21455"/>
+                <wp:lineTo x="21418" y="21455"/>
+                <wp:lineTo x="21418" y="0"/>
+                <wp:lineTo x="0" y="0"/>
+              </wp:wrapPolygon>
+            </wp:wrapTight>
+            <wp:docPr id="5" name="Picture 5"/>
+            <wp:cNvGraphicFramePr>
+              <a:graphicFrameLocks xmlns:a="http://schemas.openxmlformats.org/drawingml/2006/main" noChangeAspect="1"/>
+            </wp:cNvGraphicFramePr>
+            <a:graphic xmlns:a="http://schemas.openxmlformats.org/drawingml/2006/main">
+              <a:graphicData uri="http://schemas.openxmlformats.org/drawingml/2006/picture">
+                <pic:pic xmlns:pic="http://schemas.openxmlformats.org/drawingml/2006/picture">
+                  <pic:nvPicPr>
+                    <pic:cNvPr id="1" name=""/>
+                    <pic:cNvPicPr/>
+                  </pic:nvPicPr>
+                  <pic:blipFill>
+                    <a:blip r:embed="rId17" cstate="print">
+                      <a:extLst>
+                        <a:ext uri="{28A0092B-C50C-407E-A947-70E740481C1C}">
+                          <a14:useLocalDpi xmlns:a14="http://schemas.microsoft.com/office/drawing/2010/main" val="0"/>
+                        </a:ext>
+                      </a:extLst>
+                    </a:blip>
+                    <a:stretch>
+                      <a:fillRect/>
+                    </a:stretch>
+                  </pic:blipFill>
+                  <pic:spPr>
+                    <a:xfrm>
+                      <a:off x="0" y="0"/>
+                      <a:ext cx="1882775" cy="1419225"/>
+                    </a:xfrm>
+                    <a:prstGeom prst="rect">
+                      <a:avLst/>
+                    </a:prstGeom>
+                  </pic:spPr>
+                </pic:pic>
+              </a:graphicData>
+            </a:graphic>
+            <wp14:sizeRelH relativeFrom="margin">
+              <wp14:pctWidth>0</wp14:pctWidth>
+            </wp14:sizeRelH>
+            <wp14:sizeRelV relativeFrom="margin">
+              <wp14:pctHeight>0</wp14:pctHeight>
+            </wp14:sizeRelV>
+          </wp:anchor>
+        </w:drawing>
+      </w:r>
+      <w:r>
+        <w:rPr>
+          <w:noProof/>
+        </w:rPr>
+        <w:drawing>
+          <wp:anchor distT="0" distB="0" distL="114300" distR="114300" simplePos="0" relativeHeight="251661312" behindDoc="1" locked="0" layoutInCell="1" allowOverlap="1" wp14:anchorId="2AD60ADA" wp14:editId="1825880D">
+            <wp:simplePos x="0" y="0"/>
+            <wp:positionH relativeFrom="margin">
+              <wp:posOffset>-321945</wp:posOffset>
+            </wp:positionH>
+            <wp:positionV relativeFrom="paragraph">
+              <wp:posOffset>624205</wp:posOffset>
+            </wp:positionV>
+            <wp:extent cx="1792605" cy="1590675"/>
+            <wp:effectExtent l="0" t="0" r="0" b="9525"/>
+            <wp:wrapTight wrapText="bothSides">
+              <wp:wrapPolygon edited="0">
+                <wp:start x="0" y="0"/>
+                <wp:lineTo x="0" y="21471"/>
+                <wp:lineTo x="21348" y="21471"/>
+                <wp:lineTo x="21348" y="0"/>
+                <wp:lineTo x="0" y="0"/>
+              </wp:wrapPolygon>
+            </wp:wrapTight>
+            <wp:docPr id="4" name="Picture 4" descr="A picture containing text, case&#10;&#10;Description automatically generated"/>
+            <wp:cNvGraphicFramePr>
+              <a:graphicFrameLocks xmlns:a="http://schemas.openxmlformats.org/drawingml/2006/main" noChangeAspect="1"/>
+            </wp:cNvGraphicFramePr>
+            <a:graphic xmlns:a="http://schemas.openxmlformats.org/drawingml/2006/main">
+              <a:graphicData uri="http://schemas.openxmlformats.org/drawingml/2006/picture">
+                <pic:pic xmlns:pic="http://schemas.openxmlformats.org/drawingml/2006/picture">
+                  <pic:nvPicPr>
+                    <pic:cNvPr id="4" name="Picture 4" descr="A picture containing text, case&#10;&#10;Description automatically generated"/>
+                    <pic:cNvPicPr/>
+                  </pic:nvPicPr>
+                  <pic:blipFill>
+                    <a:blip r:embed="rId18" cstate="print">
+                      <a:extLst>
+                        <a:ext uri="{28A0092B-C50C-407E-A947-70E740481C1C}">
+                          <a14:useLocalDpi xmlns:a14="http://schemas.microsoft.com/office/drawing/2010/main" val="0"/>
+                        </a:ext>
+                      </a:extLst>
+                    </a:blip>
+                    <a:stretch>
+                      <a:fillRect/>
+                    </a:stretch>
+                  </pic:blipFill>
+                  <pic:spPr>
+                    <a:xfrm>
+                      <a:off x="0" y="0"/>
+                      <a:ext cx="1792605" cy="1590675"/>
+                    </a:xfrm>
+                    <a:prstGeom prst="rect">
+                      <a:avLst/>
+                    </a:prstGeom>
+                  </pic:spPr>
+                </pic:pic>
+              </a:graphicData>
+            </a:graphic>
+            <wp14:sizeRelH relativeFrom="margin">
+              <wp14:pctWidth>0</wp14:pctWidth>
+            </wp14:sizeRelH>
+            <wp14:sizeRelV relativeFrom="margin">
+              <wp14:pctHeight>0</wp14:pctHeight>
+            </wp14:sizeRelV>
+          </wp:anchor>
+        </w:drawing>
+      </w:r>
+      <w:r>
         <w:br w:type="page"/>
       </w:r>
     </w:p>
@@ -2164,7 +2620,7 @@
       <w:pPr>
         <w:pStyle w:val="Heading1"/>
       </w:pPr>
-      <w:bookmarkStart w:id="3" w:name="_Toc122722948"/>
+      <w:bookmarkStart w:id="3" w:name="_Toc123027575"/>
       <w:r>
         <w:lastRenderedPageBreak/>
         <w:t>Aangepaste code uploaden</w:t>
@@ -2175,17 +2631,21 @@
       <w:r>
         <w:t xml:space="preserve">Code uploaden moet met de </w:t>
       </w:r>
-      <w:proofErr w:type="spellStart"/>
-      <w:r>
-        <w:t>arduinoIDE</w:t>
-      </w:r>
-      <w:proofErr w:type="spellEnd"/>
-      <w:r>
-        <w:t xml:space="preserve"> die je kan downloaden op de site:</w:t>
+      <w:r>
+        <w:t>A</w:t>
+      </w:r>
+      <w:r>
+        <w:t>rduino</w:t>
+      </w:r>
+      <w:r>
+        <w:t xml:space="preserve"> </w:t>
+      </w:r>
+      <w:r>
+        <w:t>IDE die je kan downloaden op de site:</w:t>
       </w:r>
     </w:p>
     <w:p>
-      <w:hyperlink r:id="rId18" w:history="1">
+      <w:hyperlink r:id="rId19" w:history="1">
         <w:r>
           <w:rPr>
             <w:rStyle w:val="Hyperlink"/>
@@ -2198,45 +2658,52 @@
       <w:r>
         <w:t xml:space="preserve">De originele code is geschreven en </w:t>
       </w:r>
-      <w:proofErr w:type="spellStart"/>
-      <w:r>
-        <w:t>geupload</w:t>
-      </w:r>
-      <w:proofErr w:type="spellEnd"/>
+      <w:r>
+        <w:t>geüpload</w:t>
+      </w:r>
       <w:r>
         <w:t xml:space="preserve"> in de </w:t>
       </w:r>
-      <w:proofErr w:type="spellStart"/>
-      <w:r>
-        <w:t>Arduino</w:t>
-      </w:r>
-      <w:proofErr w:type="spellEnd"/>
-      <w:r>
-        <w:t xml:space="preserve"> IDE 1.8.19</w:t>
-      </w:r>
-      <w:r>
-        <w:t xml:space="preserve"> versie. Dit kan belangrijk zijn omdat er gemerkt is dat </w:t>
-      </w:r>
-      <w:proofErr w:type="spellStart"/>
-      <w:r>
-        <w:t>vb</w:t>
-      </w:r>
-      <w:proofErr w:type="spellEnd"/>
-      <w:r>
-        <w:t xml:space="preserve"> </w:t>
-      </w:r>
-      <w:proofErr w:type="spellStart"/>
-      <w:r>
-        <w:t>VSCode</w:t>
-      </w:r>
-      <w:proofErr w:type="spellEnd"/>
+      <w:r>
+        <w:t>Arduino IDE</w:t>
+      </w:r>
+      <w:r>
+        <w:t xml:space="preserve">, versie </w:t>
+      </w:r>
+      <w:r>
+        <w:t>1.8.19</w:t>
+      </w:r>
+      <w:r>
+        <w:t xml:space="preserve">. Dit kan belangrijk zijn omdat er gemerkt is dat </w:t>
+      </w:r>
+      <w:r>
+        <w:t>vb.</w:t>
+      </w:r>
+      <w:r>
+        <w:t xml:space="preserve"> VSCode</w:t>
+      </w:r>
+      <w:r>
+        <w:t xml:space="preserve"> met PlatformIO</w:t>
+      </w:r>
       <w:r>
         <w:t xml:space="preserve"> fouten geeft bij het uploaden van de code.</w:t>
       </w:r>
     </w:p>
     <w:p>
       <w:r>
-        <w:t>Daar moet je nog éénmalig esp32 toevoegen. Onderstaande link legt heel duidelijk uit hoe dit moet.</w:t>
+        <w:t xml:space="preserve">Daar moet je nog éénmalig </w:t>
+      </w:r>
+      <w:r>
+        <w:t>het ESP32</w:t>
+      </w:r>
+      <w:r>
+        <w:t xml:space="preserve"> </w:t>
+      </w:r>
+      <w:r>
+        <w:t xml:space="preserve">platform </w:t>
+      </w:r>
+      <w:r>
+        <w:t>toevoegen. Onderstaande link legt heel duidelijk uit hoe dit moet.</w:t>
       </w:r>
     </w:p>
     <w:p>
@@ -2281,7 +2748,7 @@
                     <pic:cNvPicPr/>
                   </pic:nvPicPr>
                   <pic:blipFill rotWithShape="1">
-                    <a:blip r:embed="rId19" cstate="print">
+                    <a:blip r:embed="rId20" cstate="print">
                       <a:extLst>
                         <a:ext uri="{28A0092B-C50C-407E-A947-70E740481C1C}">
                           <a14:useLocalDpi xmlns:a14="http://schemas.microsoft.com/office/drawing/2010/main" val="0"/>
@@ -2317,16 +2784,26 @@
       <w:r>
         <w:t xml:space="preserve">Als code is aangepast en je wilt het </w:t>
       </w:r>
-      <w:proofErr w:type="spellStart"/>
-      <w:r>
-        <w:t>upladen</w:t>
-      </w:r>
-      <w:proofErr w:type="spellEnd"/>
+      <w:r>
+        <w:t>uploaden</w:t>
+      </w:r>
       <w:r>
         <w:t xml:space="preserve"> kan je de 3 losse delen met de kaartlezer en schermen voorzichtig over de rand hangen. Dan kan je </w:t>
       </w:r>
       <w:r>
-        <w:t>de plaat met de esp32 op schuin zetten tegen de rand en een micro usb kabel aansluiten.</w:t>
+        <w:t xml:space="preserve">de </w:t>
+      </w:r>
+      <w:r>
+        <w:t>print</w:t>
+      </w:r>
+      <w:r>
+        <w:t xml:space="preserve">plaat met de </w:t>
+      </w:r>
+      <w:r>
+        <w:t>ESP</w:t>
+      </w:r>
+      <w:r>
+        <w:t>32 op schuin zetten tegen de rand en een micro usb kabel aansluiten.</w:t>
       </w:r>
     </w:p>
     <w:p>
@@ -2379,7 +2856,7 @@
                     <pic:cNvPicPr/>
                   </pic:nvPicPr>
                   <pic:blipFill>
-                    <a:blip r:embed="rId20">
+                    <a:blip r:embed="rId21">
                       <a:extLst>
                         <a:ext uri="{28A0092B-C50C-407E-A947-70E740481C1C}">
                           <a14:useLocalDpi xmlns:a14="http://schemas.microsoft.com/office/drawing/2010/main" val="0"/>
@@ -2490,28 +2967,44 @@
       <w:r>
         <w:t xml:space="preserve">De usb kan dan in je laptop en in de </w:t>
       </w:r>
-      <w:proofErr w:type="spellStart"/>
-      <w:r>
-        <w:t>arduinoIDE</w:t>
-      </w:r>
-      <w:proofErr w:type="spellEnd"/>
-      <w:r>
-        <w:t xml:space="preserve"> moet je op </w:t>
+      <w:r>
+        <w:t>A</w:t>
+      </w:r>
+      <w:r>
+        <w:t>rduino</w:t>
+      </w:r>
+      <w:r>
+        <w:t xml:space="preserve"> </w:t>
+      </w:r>
+      <w:r>
+        <w:t xml:space="preserve">IDE moet je op </w:t>
       </w:r>
       <w:r>
         <w:t xml:space="preserve">het </w:t>
       </w:r>
       <w:r>
-        <w:t xml:space="preserve">uploaden </w:t>
+        <w:t xml:space="preserve">upload </w:t>
       </w:r>
       <w:r>
         <w:t xml:space="preserve">pijltje </w:t>
       </w:r>
       <w:r>
-        <w:t>klikken links boven.</w:t>
-      </w:r>
-      <w:r>
-        <w:t xml:space="preserve"> Dan kan je rechts onder en in het zwarte vakje beneden de vooruitgang zien.</w:t>
+        <w:t xml:space="preserve">klikken </w:t>
+      </w:r>
+      <w:r>
+        <w:t>linksboven</w:t>
+      </w:r>
+      <w:r>
+        <w:t>.</w:t>
+      </w:r>
+      <w:r>
+        <w:t xml:space="preserve"> Dan kan je </w:t>
+      </w:r>
+      <w:r>
+        <w:t>rechtsonder</w:t>
+      </w:r>
+      <w:r>
+        <w:t xml:space="preserve"> en in het zwarte vakje beneden de vooruitgang zien.</w:t>
       </w:r>
       <w:r>
         <w:t xml:space="preserve"> </w:t>
@@ -2520,7 +3013,13 @@
     <w:p/>
     <w:p>
       <w:r>
-        <w:t>Hiervoor moet wel het juiste board en com poort geselecteerd zijn.</w:t>
+        <w:t xml:space="preserve">Hiervoor moet wel het juiste board en </w:t>
+      </w:r>
+      <w:r>
+        <w:t>COM-</w:t>
+      </w:r>
+      <w:r>
+        <w:t>poort geselecteerd zijn.</w:t>
       </w:r>
       <w:r>
         <w:rPr>
@@ -2532,7 +3031,67 @@
         <w:rPr>
           <w:noProof/>
         </w:rPr>
-        <w:t>Dit selecteren doe je in het menu dat openklapt als je op tools klikt. Het juiste board is “adafruit esp32 feather”. De juiste port is de port die bijkomt in het lijstje als je de esp32 aan de computer hangt. Hieronder zie je waar je dit moet instellen.</w:t>
+        <w:t>Dit selecteren doe je in het menu dat openklapt als je op tools klikt. Het juiste board is “</w:t>
+      </w:r>
+      <w:r>
+        <w:rPr>
+          <w:noProof/>
+        </w:rPr>
+        <w:t>A</w:t>
+      </w:r>
+      <w:r>
+        <w:rPr>
+          <w:noProof/>
+        </w:rPr>
+        <w:t xml:space="preserve">dafruit </w:t>
+      </w:r>
+      <w:r>
+        <w:rPr>
+          <w:noProof/>
+        </w:rPr>
+        <w:t>ESP</w:t>
+      </w:r>
+      <w:r>
+        <w:rPr>
+          <w:noProof/>
+        </w:rPr>
+        <w:t>32 feather”. De juiste p</w:t>
+      </w:r>
+      <w:r>
+        <w:rPr>
+          <w:noProof/>
+        </w:rPr>
+        <w:t>o</w:t>
+      </w:r>
+      <w:r>
+        <w:rPr>
+          <w:noProof/>
+        </w:rPr>
+        <w:t>ort is de p</w:t>
+      </w:r>
+      <w:r>
+        <w:rPr>
+          <w:noProof/>
+        </w:rPr>
+        <w:t>o</w:t>
+      </w:r>
+      <w:r>
+        <w:rPr>
+          <w:noProof/>
+        </w:rPr>
+        <w:t xml:space="preserve">ort die bijkomt in het lijstje als je de </w:t>
+      </w:r>
+      <w:r>
+        <w:rPr>
+          <w:noProof/>
+        </w:rPr>
+        <w:t>ESP</w:t>
+      </w:r>
+      <w:r>
+        <w:rPr>
+          <w:noProof/>
+        </w:rPr>
+        <w:t>32 aan de computer hangt. Hieronder zie je waar je dit moet instellen.</w:t>
       </w:r>
     </w:p>
     <w:p>
@@ -2573,7 +3132,7 @@
                     <pic:cNvPicPr/>
                   </pic:nvPicPr>
                   <pic:blipFill>
-                    <a:blip r:embed="rId21">
+                    <a:blip r:embed="rId22">
                       <a:extLst>
                         <a:ext uri="{28A0092B-C50C-407E-A947-70E740481C1C}">
                           <a14:useLocalDpi xmlns:a14="http://schemas.microsoft.com/office/drawing/2010/main" val="0"/>
@@ -2767,29 +3326,39 @@
       <w:pPr>
         <w:pStyle w:val="Heading1"/>
       </w:pPr>
-      <w:bookmarkStart w:id="4" w:name="_Toc122722949"/>
+      <w:bookmarkStart w:id="4" w:name="_Toc123027576"/>
       <w:r>
         <w:lastRenderedPageBreak/>
-        <w:t>wifi</w:t>
+        <w:t>Wi-Fi</w:t>
       </w:r>
       <w:bookmarkEnd w:id="4"/>
     </w:p>
     <w:p>
       <w:r>
-        <w:t xml:space="preserve">De esp32 die alles aanstuurt is verbonden met het netwerk </w:t>
-      </w:r>
-      <w:proofErr w:type="spellStart"/>
-      <w:r>
-        <w:t>TM_Infrastructuur</w:t>
-      </w:r>
-      <w:proofErr w:type="spellEnd"/>
-      <w:r>
-        <w:t>. Dit is aangevraagd bij de ICT dienst van Thomas More</w:t>
+        <w:t xml:space="preserve">De </w:t>
+      </w:r>
+      <w:r>
+        <w:t>ESP</w:t>
+      </w:r>
+      <w:r>
+        <w:t xml:space="preserve">32 die alles aanstuurt is verbonden met het netwerk </w:t>
+      </w:r>
+      <w:r>
+        <w:t>TM Infrastructuur</w:t>
+      </w:r>
+      <w:r>
+        <w:t xml:space="preserve">. Dit is aangevraagd bij de </w:t>
+      </w:r>
+      <w:r>
+        <w:t>ICT-dienst</w:t>
+      </w:r>
+      <w:r>
+        <w:t xml:space="preserve"> van Thomas More</w:t>
       </w:r>
       <w:r>
         <w:t xml:space="preserve"> (</w:t>
       </w:r>
-      <w:hyperlink r:id="rId22" w:history="1">
+      <w:hyperlink r:id="rId23" w:history="1">
         <w:r>
           <w:rPr>
             <w:rStyle w:val="Hyperlink"/>
@@ -2828,7 +3397,7 @@
                     <pic:cNvPicPr/>
                   </pic:nvPicPr>
                   <pic:blipFill>
-                    <a:blip r:embed="rId23"/>
+                    <a:blip r:embed="rId24"/>
                     <a:stretch>
                       <a:fillRect/>
                     </a:stretch>
@@ -2853,7 +3422,7 @@
       <w:r>
         <w:t xml:space="preserve">De mail uit de foto is doorgestuurd naar het mailadres </w:t>
       </w:r>
-      <w:hyperlink r:id="rId24" w:history="1">
+      <w:hyperlink r:id="rId25" w:history="1">
         <w:r>
           <w:rPr>
             <w:rStyle w:val="Hyperlink"/>
@@ -2874,30 +3443,58 @@
     <w:p/>
     <w:p>
       <w:r>
-        <w:t>Moest de esp32 ooit kapot gaan</w:t>
-      </w:r>
-      <w:r>
-        <w:t xml:space="preserve"> dan kan de licentie niet verlengd worden maar moet er een nieuwe worden aangevraagd. Dan moet in de aanvraag het MAC adres van de nieuwe esp32 worden meegestuurd in de aanvraag. Dit kan je makkelijk te weten komen door de esp32 even met je gsm </w:t>
-      </w:r>
-      <w:proofErr w:type="spellStart"/>
-      <w:r>
-        <w:t>hotspot</w:t>
-      </w:r>
-      <w:proofErr w:type="spellEnd"/>
-      <w:r>
-        <w:t xml:space="preserve"> te verbinden en dan de details van de verbonden apparaten te bekijken.</w:t>
+        <w:t>Mocht</w:t>
+      </w:r>
+      <w:r>
+        <w:t xml:space="preserve"> de </w:t>
+      </w:r>
+      <w:r>
+        <w:t>ESP32</w:t>
+      </w:r>
+      <w:r>
+        <w:t xml:space="preserve"> ooit </w:t>
+      </w:r>
+      <w:r>
+        <w:t>kapotgaan</w:t>
+      </w:r>
+      <w:r>
+        <w:t xml:space="preserve"> dan kan de licentie niet verlengd worden maar moet er een nieuwe worden aangevraagd. Dan moet in de aanvraag het </w:t>
+      </w:r>
+      <w:r>
+        <w:t>MAC-adres</w:t>
+      </w:r>
+      <w:r>
+        <w:t xml:space="preserve"> van de nieuwe </w:t>
+      </w:r>
+      <w:r>
+        <w:t>ESP</w:t>
+      </w:r>
+      <w:r>
+        <w:t xml:space="preserve">32 worden meegestuurd in de aanvraag. Dit kan je makkelijk te weten komen door de </w:t>
+      </w:r>
+      <w:r>
+        <w:t>ESP</w:t>
+      </w:r>
+      <w:r>
+        <w:t>32 even met je gsm hotspot te verbinden en dan de details van de verbonden apparaten te bekijken.</w:t>
       </w:r>
     </w:p>
     <w:p>
       <w:r>
-        <w:t>In de code kan je de wifi inloggegevens aanpassen op lijn 26 en 27. Daarna moet je de code opnieuw uploaden op de manier die beschreven staat in punt 2 van dit document.</w:t>
+        <w:t xml:space="preserve">In de code kan je de </w:t>
+      </w:r>
+      <w:r>
+        <w:t>wifi-inloggegevens</w:t>
+      </w:r>
+      <w:r>
+        <w:t xml:space="preserve"> aanpassen op lijn 26 en 27. Daarna moet je de code opnieuw uploaden op de manier die beschreven staat in punt 2 van dit document.</w:t>
       </w:r>
     </w:p>
     <w:p>
       <w:pPr>
         <w:pStyle w:val="Heading1"/>
       </w:pPr>
-      <w:bookmarkStart w:id="5" w:name="_Toc122722950"/>
+      <w:bookmarkStart w:id="5" w:name="_Toc123027577"/>
       <w:r>
         <w:lastRenderedPageBreak/>
         <w:t>schermcontent veranderen</w:t>
@@ -2908,9 +3505,12 @@
       <w:pPr>
         <w:pStyle w:val="Heading2"/>
       </w:pPr>
-      <w:bookmarkStart w:id="6" w:name="_Toc122722951"/>
-      <w:r>
-        <w:t>scherm voor klanten</w:t>
+      <w:bookmarkStart w:id="6" w:name="_Toc123027578"/>
+      <w:r>
+        <w:t>Scherm</w:t>
+      </w:r>
+      <w:r>
+        <w:t xml:space="preserve"> voor klanten</w:t>
       </w:r>
       <w:bookmarkEnd w:id="6"/>
     </w:p>
@@ -2918,62 +3518,39 @@
       <w:r>
         <w:t xml:space="preserve">Het scherm voor de klanten is het </w:t>
       </w:r>
-      <w:proofErr w:type="spellStart"/>
-      <w:r>
-        <w:t>tft</w:t>
-      </w:r>
-      <w:proofErr w:type="spellEnd"/>
-      <w:r>
-        <w:t xml:space="preserve"> scherm. In de functie </w:t>
-      </w:r>
-      <w:proofErr w:type="spellStart"/>
-      <w:r>
-        <w:t>tftCoffieLeft</w:t>
-      </w:r>
-      <w:proofErr w:type="spellEnd"/>
-      <w:r>
-        <w:t xml:space="preserve"> wordt er beslist welke achtergrond en welke tekst er te zien is.</w:t>
+      <w:r>
+        <w:t>TFT-scherm</w:t>
+      </w:r>
+      <w:r>
+        <w:t>. In de functie tftCoffieLeft wordt er beslist welke achtergrond en welke tekst er te zien is.</w:t>
       </w:r>
     </w:p>
     <w:p>
       <w:pPr>
         <w:pStyle w:val="Heading3"/>
       </w:pPr>
-      <w:bookmarkStart w:id="7" w:name="_Toc122722952"/>
+      <w:bookmarkStart w:id="7" w:name="_Toc123027579"/>
       <w:r>
         <w:t>Tekst veranderen</w:t>
       </w:r>
       <w:bookmarkEnd w:id="7"/>
     </w:p>
     <w:p>
-      <w:proofErr w:type="spellStart"/>
-      <w:r>
-        <w:t>tft.print</w:t>
-      </w:r>
-      <w:proofErr w:type="spellEnd"/>
-      <w:r>
-        <w:t xml:space="preserve">("more </w:t>
-      </w:r>
-      <w:proofErr w:type="spellStart"/>
-      <w:r>
-        <w:t>for</w:t>
-      </w:r>
-      <w:proofErr w:type="spellEnd"/>
-      <w:r>
-        <w:t xml:space="preserve"> a freebie");</w:t>
+      <w:pPr>
+        <w:rPr>
+          <w:lang w:val="en-US"/>
+        </w:rPr>
+      </w:pPr>
+      <w:r>
+        <w:rPr>
+          <w:lang w:val="en-US"/>
+        </w:rPr>
+        <w:t>tft.print("more for a freebie");</w:t>
       </w:r>
     </w:p>
     <w:p>
       <w:r>
-        <w:t xml:space="preserve">Lijn 219 kan je de tekst aanpassen die te zien is als er niets gratis wordt weggegeven. Op dit moment staat er “more </w:t>
-      </w:r>
-      <w:proofErr w:type="spellStart"/>
-      <w:r>
-        <w:t>for</w:t>
-      </w:r>
-      <w:proofErr w:type="spellEnd"/>
-      <w:r>
-        <w:t xml:space="preserve"> a freebie”. Als je tussen de aanhalingstekens iets anders zet en dit upload zoals in punt 2 beschreven staat komt de nieuwe tekst op het scherm.</w:t>
+        <w:t>Lijn 219 kan je de tekst aanpassen die te zien is als er niets gratis wordt weggegeven. Op dit moment staat er “more for a freebie”. Als je tussen de aanhalingstekens iets anders zet en dit upload zoals in punt 2 beschreven staat komt de nieuwe tekst op het scherm.</w:t>
       </w:r>
     </w:p>
     <w:p>
@@ -2984,23 +3561,7 @@
         <w:t>start</w:t>
       </w:r>
       <w:r>
-        <w:t xml:space="preserve">positie van de tekst wordt bepaald met de functie </w:t>
-      </w:r>
-      <w:proofErr w:type="spellStart"/>
-      <w:r>
-        <w:t>tft.setCursor</w:t>
-      </w:r>
-      <w:proofErr w:type="spellEnd"/>
-      <w:r>
-        <w:t>(</w:t>
-      </w:r>
-      <w:proofErr w:type="spellStart"/>
-      <w:r>
-        <w:t>x,y</w:t>
-      </w:r>
-      <w:proofErr w:type="spellEnd"/>
-      <w:r>
-        <w:t>)</w:t>
+        <w:t>positie van de tekst wordt bepaald met de functie tft.setCursor(x,y)</w:t>
       </w:r>
     </w:p>
     <w:p>
@@ -3049,240 +3610,31 @@
                       <wps:txbx>
                         <w:txbxContent>
                           <w:p>
-                            <w:pPr>
-                              <w:rPr>
-                                <w:lang w:val="en-US"/>
-                              </w:rPr>
-                            </w:pPr>
                             <w:r>
-                              <w:rPr>
-                                <w:lang w:val="en-US"/>
-                              </w:rPr>
-                              <w:t xml:space="preserve">Positive van het </w:t>
+                              <w:t>Positie</w:t>
                             </w:r>
-                            <w:proofErr w:type="spellStart"/>
                             <w:r>
-                              <w:rPr>
-                                <w:lang w:val="en-US"/>
-                              </w:rPr>
-                              <w:t>getal</w:t>
-                            </w:r>
-                            <w:proofErr w:type="spellEnd"/>
-                            <w:r>
-                              <w:rPr>
-                                <w:lang w:val="en-US"/>
-                              </w:rPr>
-                              <w:t xml:space="preserve"> </w:t>
-                            </w:r>
-                            <w:proofErr w:type="spellStart"/>
-                            <w:r>
-                              <w:rPr>
-                                <w:lang w:val="en-US"/>
-                              </w:rPr>
-                              <w:t>moest</w:t>
-                            </w:r>
-                            <w:proofErr w:type="spellEnd"/>
-                            <w:r>
-                              <w:rPr>
-                                <w:lang w:val="en-US"/>
-                              </w:rPr>
-                              <w:t xml:space="preserve"> het </w:t>
-                            </w:r>
-                            <w:proofErr w:type="spellStart"/>
-                            <w:r>
-                              <w:rPr>
-                                <w:lang w:val="en-US"/>
-                              </w:rPr>
-                              <w:t>uit</w:t>
-                            </w:r>
-                            <w:proofErr w:type="spellEnd"/>
-                            <w:r>
-                              <w:rPr>
-                                <w:lang w:val="en-US"/>
-                              </w:rPr>
-                              <w:t xml:space="preserve"> 2 </w:t>
-                            </w:r>
-                            <w:proofErr w:type="spellStart"/>
-                            <w:r>
-                              <w:rPr>
-                                <w:lang w:val="en-US"/>
-                              </w:rPr>
-                              <w:t>cijfers</w:t>
-                            </w:r>
-                            <w:proofErr w:type="spellEnd"/>
-                            <w:r>
-                              <w:rPr>
-                                <w:lang w:val="en-US"/>
-                              </w:rPr>
-                              <w:t xml:space="preserve"> </w:t>
-                            </w:r>
-                            <w:proofErr w:type="spellStart"/>
-                            <w:r>
-                              <w:rPr>
-                                <w:lang w:val="en-US"/>
-                              </w:rPr>
-                              <w:t>bestaan</w:t>
-                            </w:r>
-                            <w:proofErr w:type="spellEnd"/>
-                            <w:r>
-                              <w:rPr>
-                                <w:lang w:val="en-US"/>
-                              </w:rPr>
-                              <w:t>.</w:t>
+                              <w:t xml:space="preserve"> van het getal moest het uit 2 cijfers bestaan.</w:t>
                             </w:r>
                           </w:p>
                           <w:p>
-                            <w:pPr>
-                              <w:rPr>
-                                <w:lang w:val="en-US"/>
-                              </w:rPr>
-                            </w:pPr>
                             <w:r>
-                              <w:rPr>
-                                <w:lang w:val="en-US"/>
-                              </w:rPr>
-                              <w:t xml:space="preserve">Positive van het </w:t>
+                              <w:t>Positie</w:t>
                             </w:r>
-                            <w:proofErr w:type="spellStart"/>
                             <w:r>
-                              <w:rPr>
-                                <w:lang w:val="en-US"/>
-                              </w:rPr>
-                              <w:t>getal</w:t>
-                            </w:r>
-                            <w:proofErr w:type="spellEnd"/>
-                            <w:r>
-                              <w:rPr>
-                                <w:lang w:val="en-US"/>
-                              </w:rPr>
-                              <w:t xml:space="preserve"> </w:t>
-                            </w:r>
-                            <w:proofErr w:type="spellStart"/>
-                            <w:r>
-                              <w:rPr>
-                                <w:lang w:val="en-US"/>
-                              </w:rPr>
-                              <w:t>moest</w:t>
-                            </w:r>
-                            <w:proofErr w:type="spellEnd"/>
-                            <w:r>
-                              <w:rPr>
-                                <w:lang w:val="en-US"/>
-                              </w:rPr>
-                              <w:t xml:space="preserve"> het </w:t>
-                            </w:r>
-                            <w:proofErr w:type="spellStart"/>
-                            <w:r>
-                              <w:rPr>
-                                <w:lang w:val="en-US"/>
-                              </w:rPr>
-                              <w:t>uit</w:t>
-                            </w:r>
-                            <w:proofErr w:type="spellEnd"/>
-                            <w:r>
-                              <w:rPr>
-                                <w:lang w:val="en-US"/>
-                              </w:rPr>
-                              <w:t xml:space="preserve"> 1 </w:t>
-                            </w:r>
-                            <w:proofErr w:type="spellStart"/>
-                            <w:r>
-                              <w:rPr>
-                                <w:lang w:val="en-US"/>
-                              </w:rPr>
-                              <w:t>cijfer</w:t>
-                            </w:r>
-                            <w:proofErr w:type="spellEnd"/>
-                            <w:r>
-                              <w:rPr>
-                                <w:lang w:val="en-US"/>
-                              </w:rPr>
-                              <w:t xml:space="preserve"> </w:t>
-                            </w:r>
-                            <w:proofErr w:type="spellStart"/>
-                            <w:r>
-                              <w:rPr>
-                                <w:lang w:val="en-US"/>
-                              </w:rPr>
-                              <w:t>bestaan</w:t>
-                            </w:r>
-                            <w:proofErr w:type="spellEnd"/>
-                            <w:r>
-                              <w:rPr>
-                                <w:lang w:val="en-US"/>
-                              </w:rPr>
-                              <w:t>.</w:t>
+                              <w:t xml:space="preserve"> van het getal moest het uit 1 cijfer bestaan.</w:t>
                             </w:r>
                           </w:p>
+                          <w:p/>
+                          <w:p/>
+                          <w:p/>
                           <w:p>
-                            <w:pPr>
-                              <w:rPr>
-                                <w:lang w:val="en-US"/>
-                              </w:rPr>
-                            </w:pPr>
-                          </w:p>
-                          <w:p>
-                            <w:pPr>
-                              <w:rPr>
-                                <w:lang w:val="en-US"/>
-                              </w:rPr>
-                            </w:pPr>
-                          </w:p>
-                          <w:p>
-                            <w:pPr>
-                              <w:rPr>
-                                <w:lang w:val="en-US"/>
-                              </w:rPr>
-                            </w:pPr>
-                          </w:p>
-                          <w:p>
-                            <w:pPr>
-                              <w:rPr>
-                                <w:lang w:val="en-US"/>
-                              </w:rPr>
-                            </w:pPr>
                             <w:r>
-                              <w:rPr>
-                                <w:lang w:val="en-US"/>
-                              </w:rPr>
-                              <w:t xml:space="preserve">Positive van de </w:t>
+                              <w:t>Positie</w:t>
                             </w:r>
-                            <w:proofErr w:type="spellStart"/>
                             <w:r>
-                              <w:rPr>
-                                <w:lang w:val="en-US"/>
-                              </w:rPr>
-                              <w:t>tekst</w:t>
+                              <w:t xml:space="preserve"> van de tekst onder het getal</w:t>
                             </w:r>
-                            <w:proofErr w:type="spellEnd"/>
-                            <w:r>
-                              <w:rPr>
-                                <w:lang w:val="en-US"/>
-                              </w:rPr>
-                              <w:t xml:space="preserve"> </w:t>
-                            </w:r>
-                            <w:proofErr w:type="spellStart"/>
-                            <w:r>
-                              <w:rPr>
-                                <w:lang w:val="en-US"/>
-                              </w:rPr>
-                              <w:t>onder</w:t>
-                            </w:r>
-                            <w:proofErr w:type="spellEnd"/>
-                            <w:r>
-                              <w:rPr>
-                                <w:lang w:val="en-US"/>
-                              </w:rPr>
-                              <w:t xml:space="preserve"> het </w:t>
-                            </w:r>
-                            <w:proofErr w:type="spellStart"/>
-                            <w:r>
-                              <w:rPr>
-                                <w:lang w:val="en-US"/>
-                              </w:rPr>
-                              <w:t>getal</w:t>
-                            </w:r>
-                            <w:proofErr w:type="spellEnd"/>
                           </w:p>
                         </w:txbxContent>
                       </wps:txbx>
@@ -3303,244 +3655,35 @@
           </mc:Choice>
           <mc:Fallback>
             <w:pict>
-              <v:shape w14:anchorId="2CBC8438" id="_x0000_s1030" type="#_x0000_t202" style="position:absolute;margin-left:188.45pt;margin-top:16.9pt;width:251.5pt;height:186.75pt;z-index:251677696;visibility:visible;mso-wrap-style:square;mso-width-percent:0;mso-height-percent:0;mso-wrap-distance-left:9pt;mso-wrap-distance-top:3.6pt;mso-wrap-distance-right:9pt;mso-wrap-distance-bottom:3.6pt;mso-position-horizontal:absolute;mso-position-horizontal-relative:text;mso-position-vertical:absolute;mso-position-vertical-relative:text;mso-width-percent:0;mso-height-percent:0;mso-width-relative:margin;mso-height-relative:margin;v-text-anchor:top" o:gfxdata="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" filled="f" stroked="f">
+              <v:shape w14:anchorId="2CBC8438" id="_x0000_s1031" type="#_x0000_t202" style="position:absolute;margin-left:188.45pt;margin-top:16.9pt;width:251.5pt;height:186.75pt;z-index:251677696;visibility:visible;mso-wrap-style:square;mso-width-percent:0;mso-height-percent:0;mso-wrap-distance-left:9pt;mso-wrap-distance-top:3.6pt;mso-wrap-distance-right:9pt;mso-wrap-distance-bottom:3.6pt;mso-position-horizontal:absolute;mso-position-horizontal-relative:text;mso-position-vertical:absolute;mso-position-vertical-relative:text;mso-width-percent:0;mso-height-percent:0;mso-width-relative:margin;mso-height-relative:margin;v-text-anchor:top" o:gfxdata="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" filled="f" stroked="f">
                 <v:textbox>
                   <w:txbxContent>
                     <w:p>
-                      <w:pPr>
-                        <w:rPr>
-                          <w:lang w:val="en-US"/>
-                        </w:rPr>
-                      </w:pPr>
                       <w:r>
-                        <w:rPr>
-                          <w:lang w:val="en-US"/>
-                        </w:rPr>
-                        <w:t xml:space="preserve">Positive van het </w:t>
+                        <w:t>Positie</w:t>
                       </w:r>
-                      <w:proofErr w:type="spellStart"/>
                       <w:r>
-                        <w:rPr>
-                          <w:lang w:val="en-US"/>
-                        </w:rPr>
-                        <w:t>getal</w:t>
-                      </w:r>
-                      <w:proofErr w:type="spellEnd"/>
-                      <w:r>
-                        <w:rPr>
-                          <w:lang w:val="en-US"/>
-                        </w:rPr>
-                        <w:t xml:space="preserve"> </w:t>
-                      </w:r>
-                      <w:proofErr w:type="spellStart"/>
-                      <w:r>
-                        <w:rPr>
-                          <w:lang w:val="en-US"/>
-                        </w:rPr>
-                        <w:t>moest</w:t>
-                      </w:r>
-                      <w:proofErr w:type="spellEnd"/>
-                      <w:r>
-                        <w:rPr>
-                          <w:lang w:val="en-US"/>
-                        </w:rPr>
-                        <w:t xml:space="preserve"> het </w:t>
-                      </w:r>
-                      <w:proofErr w:type="spellStart"/>
-                      <w:r>
-                        <w:rPr>
-                          <w:lang w:val="en-US"/>
-                        </w:rPr>
-                        <w:t>uit</w:t>
-                      </w:r>
-                      <w:proofErr w:type="spellEnd"/>
-                      <w:r>
-                        <w:rPr>
-                          <w:lang w:val="en-US"/>
-                        </w:rPr>
-                        <w:t xml:space="preserve"> 2 </w:t>
-                      </w:r>
-                      <w:proofErr w:type="spellStart"/>
-                      <w:r>
-                        <w:rPr>
-                          <w:lang w:val="en-US"/>
-                        </w:rPr>
-                        <w:t>cijfers</w:t>
-                      </w:r>
-                      <w:proofErr w:type="spellEnd"/>
-                      <w:r>
-                        <w:rPr>
-                          <w:lang w:val="en-US"/>
-                        </w:rPr>
-                        <w:t xml:space="preserve"> </w:t>
-                      </w:r>
-                      <w:proofErr w:type="spellStart"/>
-                      <w:r>
-                        <w:rPr>
-                          <w:lang w:val="en-US"/>
-                        </w:rPr>
-                        <w:t>bestaan</w:t>
-                      </w:r>
-                      <w:proofErr w:type="spellEnd"/>
-                      <w:r>
-                        <w:rPr>
-                          <w:lang w:val="en-US"/>
-                        </w:rPr>
-                        <w:t>.</w:t>
+                        <w:t xml:space="preserve"> van het getal moest het uit 2 cijfers bestaan.</w:t>
                       </w:r>
                     </w:p>
                     <w:p>
-                      <w:pPr>
-                        <w:rPr>
-                          <w:lang w:val="en-US"/>
-                        </w:rPr>
-                      </w:pPr>
                       <w:r>
-                        <w:rPr>
-                          <w:lang w:val="en-US"/>
-                        </w:rPr>
-                        <w:t xml:space="preserve">Positive van het </w:t>
+                        <w:t>Positie</w:t>
                       </w:r>
-                      <w:proofErr w:type="spellStart"/>
                       <w:r>
-                        <w:rPr>
-                          <w:lang w:val="en-US"/>
-                        </w:rPr>
-                        <w:t>getal</w:t>
-                      </w:r>
-                      <w:proofErr w:type="spellEnd"/>
-                      <w:r>
-                        <w:rPr>
-                          <w:lang w:val="en-US"/>
-                        </w:rPr>
-                        <w:t xml:space="preserve"> </w:t>
-                      </w:r>
-                      <w:proofErr w:type="spellStart"/>
-                      <w:r>
-                        <w:rPr>
-                          <w:lang w:val="en-US"/>
-                        </w:rPr>
-                        <w:t>moest</w:t>
-                      </w:r>
-                      <w:proofErr w:type="spellEnd"/>
-                      <w:r>
-                        <w:rPr>
-                          <w:lang w:val="en-US"/>
-                        </w:rPr>
-                        <w:t xml:space="preserve"> het </w:t>
-                      </w:r>
-                      <w:proofErr w:type="spellStart"/>
-                      <w:r>
-                        <w:rPr>
-                          <w:lang w:val="en-US"/>
-                        </w:rPr>
-                        <w:t>uit</w:t>
-                      </w:r>
-                      <w:proofErr w:type="spellEnd"/>
-                      <w:r>
-                        <w:rPr>
-                          <w:lang w:val="en-US"/>
-                        </w:rPr>
-                        <w:t xml:space="preserve"> 1 </w:t>
-                      </w:r>
-                      <w:proofErr w:type="spellStart"/>
-                      <w:r>
-                        <w:rPr>
-                          <w:lang w:val="en-US"/>
-                        </w:rPr>
-                        <w:t>cijfer</w:t>
-                      </w:r>
-                      <w:proofErr w:type="spellEnd"/>
-                      <w:r>
-                        <w:rPr>
-                          <w:lang w:val="en-US"/>
-                        </w:rPr>
-                        <w:t xml:space="preserve"> </w:t>
-                      </w:r>
-                      <w:proofErr w:type="spellStart"/>
-                      <w:r>
-                        <w:rPr>
-                          <w:lang w:val="en-US"/>
-                        </w:rPr>
-                        <w:t>bestaan</w:t>
-                      </w:r>
-                      <w:proofErr w:type="spellEnd"/>
-                      <w:r>
-                        <w:rPr>
-                          <w:lang w:val="en-US"/>
-                        </w:rPr>
-                        <w:t>.</w:t>
+                        <w:t xml:space="preserve"> van het getal moest het uit 1 cijfer bestaan.</w:t>
                       </w:r>
                     </w:p>
+                    <w:p/>
+                    <w:p/>
+                    <w:p/>
                     <w:p>
-                      <w:pPr>
-                        <w:rPr>
-                          <w:lang w:val="en-US"/>
-                        </w:rPr>
-                      </w:pPr>
-                    </w:p>
-                    <w:p>
-                      <w:pPr>
-                        <w:rPr>
-                          <w:lang w:val="en-US"/>
-                        </w:rPr>
-                      </w:pPr>
-                    </w:p>
-                    <w:p>
-                      <w:pPr>
-                        <w:rPr>
-                          <w:lang w:val="en-US"/>
-                        </w:rPr>
-                      </w:pPr>
-                    </w:p>
-                    <w:p>
-                      <w:pPr>
-                        <w:rPr>
-                          <w:lang w:val="en-US"/>
-                        </w:rPr>
-                      </w:pPr>
                       <w:r>
-                        <w:rPr>
-                          <w:lang w:val="en-US"/>
-                        </w:rPr>
-                        <w:t xml:space="preserve">Positive van de </w:t>
+                        <w:t>Positie</w:t>
                       </w:r>
-                      <w:proofErr w:type="spellStart"/>
                       <w:r>
-                        <w:rPr>
-                          <w:lang w:val="en-US"/>
-                        </w:rPr>
-                        <w:t>tekst</w:t>
+                        <w:t xml:space="preserve"> van de tekst onder het getal</w:t>
                       </w:r>
-                      <w:proofErr w:type="spellEnd"/>
-                      <w:r>
-                        <w:rPr>
-                          <w:lang w:val="en-US"/>
-                        </w:rPr>
-                        <w:t xml:space="preserve"> </w:t>
-                      </w:r>
-                      <w:proofErr w:type="spellStart"/>
-                      <w:r>
-                        <w:rPr>
-                          <w:lang w:val="en-US"/>
-                        </w:rPr>
-                        <w:t>onder</w:t>
-                      </w:r>
-                      <w:proofErr w:type="spellEnd"/>
-                      <w:r>
-                        <w:rPr>
-                          <w:lang w:val="en-US"/>
-                        </w:rPr>
-                        <w:t xml:space="preserve"> het </w:t>
-                      </w:r>
-                      <w:proofErr w:type="spellStart"/>
-                      <w:r>
-                        <w:rPr>
-                          <w:lang w:val="en-US"/>
-                        </w:rPr>
-                        <w:t>getal</w:t>
-                      </w:r>
-                      <w:proofErr w:type="spellEnd"/>
                     </w:p>
                   </w:txbxContent>
                 </v:textbox>
@@ -3586,7 +3729,7 @@
                     <pic:cNvPicPr/>
                   </pic:nvPicPr>
                   <pic:blipFill>
-                    <a:blip r:embed="rId25">
+                    <a:blip r:embed="rId26">
                       <a:extLst>
                         <a:ext uri="{28A0092B-C50C-407E-A947-70E740481C1C}">
                           <a14:useLocalDpi xmlns:a14="http://schemas.microsoft.com/office/drawing/2010/main" val="0"/>
@@ -3621,7 +3764,7 @@
       <w:pPr>
         <w:pStyle w:val="Heading3"/>
       </w:pPr>
-      <w:bookmarkStart w:id="8" w:name="_Toc122722953"/>
+      <w:bookmarkStart w:id="8" w:name="_Toc123027580"/>
       <w:r>
         <w:t>Afbeelding veranderen</w:t>
       </w:r>
@@ -3633,7 +3776,7 @@
       </w:r>
     </w:p>
     <w:p>
-      <w:hyperlink r:id="rId26" w:history="1">
+      <w:hyperlink r:id="rId27" w:history="1">
         <w:r>
           <w:rPr>
             <w:rStyle w:val="Hyperlink"/>
@@ -3644,36 +3787,24 @@
     </w:p>
     <w:p>
       <w:r>
-        <w:t xml:space="preserve">deze site legt dit heel duidelijk uit voor zowel </w:t>
-      </w:r>
-      <w:proofErr w:type="spellStart"/>
-      <w:r>
-        <w:t>windows</w:t>
-      </w:r>
-      <w:proofErr w:type="spellEnd"/>
-      <w:r>
-        <w:t xml:space="preserve"> als </w:t>
-      </w:r>
-      <w:proofErr w:type="spellStart"/>
-      <w:r>
-        <w:t>macOS</w:t>
-      </w:r>
-      <w:proofErr w:type="spellEnd"/>
-      <w:r>
-        <w:t>.</w:t>
+        <w:t>Deze</w:t>
+      </w:r>
+      <w:r>
+        <w:t xml:space="preserve"> site legt dit heel duidelijk uit voor zowel </w:t>
+      </w:r>
+      <w:r>
+        <w:t>W</w:t>
+      </w:r>
+      <w:r>
+        <w:t>indows als macOS.</w:t>
       </w:r>
     </w:p>
     <w:p>
       <w:r>
         <w:t xml:space="preserve">Een afbeelding wordt op het scherm gezet met de functie </w:t>
       </w:r>
-      <w:proofErr w:type="spellStart"/>
-      <w:r>
-        <w:t>drawFSJpeg</w:t>
-      </w:r>
-      <w:proofErr w:type="spellEnd"/>
-      <w:r>
-        <w:t>("/freecoffee.jpg", 0, 0);</w:t>
+      <w:r>
+        <w:t>drawFSJpeg("/freecoffee.jpg", 0, 0);</w:t>
       </w:r>
     </w:p>
     <w:p>
@@ -3692,13 +3823,7 @@
     </w:p>
     <w:p>
       <w:r>
-        <w:t xml:space="preserve">Op lijn 250 </w:t>
-      </w:r>
-      <w:r>
-        <w:t>kan je de afbeelding aanpassen die</w:t>
-      </w:r>
-      <w:r>
-        <w:t xml:space="preserve"> te zien is bij een gratis koffie.</w:t>
+        <w:t>Op lijn 250 kan je de afbeelding aanpassen die te zien is bij een gratis koffie.</w:t>
       </w:r>
     </w:p>
     <w:p>
@@ -3708,7 +3833,13 @@
     </w:p>
     <w:p>
       <w:r>
-        <w:t>Op lijn 399 kan je de afbeelding veranderen die wordt getoond na opstarten, voordat de eerste kaart word gescand.</w:t>
+        <w:t xml:space="preserve">Op lijn 399 kan je de afbeelding veranderen die wordt getoond na opstarten, voordat de eerste kaart </w:t>
+      </w:r>
+      <w:r>
+        <w:t>wordt</w:t>
+      </w:r>
+      <w:r>
+        <w:t xml:space="preserve"> gescand.</w:t>
       </w:r>
     </w:p>
     <w:p>
@@ -3721,28 +3852,18 @@
       <w:pPr>
         <w:pStyle w:val="Heading2"/>
       </w:pPr>
-      <w:bookmarkStart w:id="9" w:name="_Toc122722954"/>
-      <w:r>
-        <w:t xml:space="preserve">scherm voor </w:t>
-      </w:r>
-      <w:proofErr w:type="spellStart"/>
-      <w:r>
-        <w:t>barista</w:t>
+      <w:bookmarkStart w:id="9" w:name="_Toc123027581"/>
+      <w:r>
+        <w:t>Scherm</w:t>
+      </w:r>
+      <w:r>
+        <w:t xml:space="preserve"> voor barista</w:t>
       </w:r>
       <w:bookmarkEnd w:id="9"/>
-      <w:proofErr w:type="spellEnd"/>
     </w:p>
     <w:p>
       <w:r>
-        <w:t xml:space="preserve">Het scherm van de </w:t>
-      </w:r>
-      <w:proofErr w:type="spellStart"/>
-      <w:r>
-        <w:t>barista</w:t>
-      </w:r>
-      <w:proofErr w:type="spellEnd"/>
-      <w:r>
-        <w:t xml:space="preserve"> bestaat uit 2 lijnen van 16 karakters. Op de 1</w:t>
+        <w:t>Het scherm van de barista bestaat uit 2 lijnen van 16 karakters. Op de 1</w:t>
       </w:r>
       <w:r>
         <w:rPr>
@@ -3767,11 +3888,9 @@
       <w:r>
         <w:t xml:space="preserve">De tekst hieronder is aanpasbaar met de functie </w:t>
       </w:r>
-      <w:proofErr w:type="spellStart"/>
-      <w:r>
-        <w:t>lcd_screen</w:t>
-      </w:r>
-      <w:proofErr w:type="spellEnd"/>
+      <w:r>
+        <w:t>lcd screen</w:t>
+      </w:r>
       <w:r>
         <w:t>(lijn1,lijn2).</w:t>
       </w:r>
@@ -3790,7 +3909,7 @@
       <w:pPr>
         <w:pStyle w:val="Heading1"/>
       </w:pPr>
-      <w:bookmarkStart w:id="10" w:name="_Toc122722955"/>
+      <w:bookmarkStart w:id="10" w:name="_Toc123027582"/>
       <w:r>
         <w:lastRenderedPageBreak/>
         <w:t>onderdeel vervangen</w:t>
@@ -3839,19 +3958,10 @@
                         <w:txbxContent>
                           <w:p>
                             <w:r>
-                              <w:t>M</w:t>
-                            </w:r>
-                            <w:r>
-                              <w:t xml:space="preserve">oest er eens iets niet meer werken kan je altijd checken of er geen draden zijn los gekomen. Op het grootste groene bordje zijn schroef terminals voorzien zodat je makkelijk de componenten kan vervangen maar het nadeel is dan dat dit makkelijker los komt. </w:t>
+                              <w:t xml:space="preserve">Moest er eens iets niet meer werken kan je altijd checken of er geen draden zijn los gekomen. Op het grootste groene bordje zijn schroef terminals voorzien zodat je makkelijk de componenten kan vervangen maar het nadeel is dan dat dit makkelijker los komt. </w:t>
                             </w:r>
                           </w:p>
-                          <w:p>
-                            <w:pPr>
-                              <w:rPr>
-                                <w:lang w:val="en-US"/>
-                              </w:rPr>
-                            </w:pPr>
-                          </w:p>
+                          <w:p/>
                         </w:txbxContent>
                       </wps:txbx>
                       <wps:bodyPr rot="0" vert="horz" wrap="square" lIns="91440" tIns="45720" rIns="91440" bIns="45720" anchor="t" anchorCtr="0">
@@ -3871,24 +3981,15 @@
           </mc:Choice>
           <mc:Fallback>
             <w:pict>
-              <v:shape w14:anchorId="461B15FE" id="_x0000_s1031" type="#_x0000_t202" style="position:absolute;margin-left:175.7pt;margin-top:24.65pt;width:251.5pt;height:93pt;z-index:251687936;visibility:visible;mso-wrap-style:square;mso-width-percent:0;mso-height-percent:0;mso-wrap-distance-left:9pt;mso-wrap-distance-top:3.6pt;mso-wrap-distance-right:9pt;mso-wrap-distance-bottom:3.6pt;mso-position-horizontal:absolute;mso-position-horizontal-relative:text;mso-position-vertical:absolute;mso-position-vertical-relative:text;mso-width-percent:0;mso-height-percent:0;mso-width-relative:margin;mso-height-relative:margin;v-text-anchor:top" o:gfxdata="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" filled="f" stroked="f">
+              <v:shape w14:anchorId="461B15FE" id="_x0000_s1032" type="#_x0000_t202" style="position:absolute;margin-left:175.7pt;margin-top:24.65pt;width:251.5pt;height:93pt;z-index:251687936;visibility:visible;mso-wrap-style:square;mso-width-percent:0;mso-height-percent:0;mso-wrap-distance-left:9pt;mso-wrap-distance-top:3.6pt;mso-wrap-distance-right:9pt;mso-wrap-distance-bottom:3.6pt;mso-position-horizontal:absolute;mso-position-horizontal-relative:text;mso-position-vertical:absolute;mso-position-vertical-relative:text;mso-width-percent:0;mso-height-percent:0;mso-width-relative:margin;mso-height-relative:margin;v-text-anchor:top" o:gfxdata="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" filled="f" stroked="f">
                 <v:textbox>
                   <w:txbxContent>
                     <w:p>
                       <w:r>
-                        <w:t>M</w:t>
-                      </w:r>
-                      <w:r>
-                        <w:t xml:space="preserve">oest er eens iets niet meer werken kan je altijd checken of er geen draden zijn los gekomen. Op het grootste groene bordje zijn schroef terminals voorzien zodat je makkelijk de componenten kan vervangen maar het nadeel is dan dat dit makkelijker los komt. </w:t>
+                        <w:t xml:space="preserve">Moest er eens iets niet meer werken kan je altijd checken of er geen draden zijn los gekomen. Op het grootste groene bordje zijn schroef terminals voorzien zodat je makkelijk de componenten kan vervangen maar het nadeel is dan dat dit makkelijker los komt. </w:t>
                       </w:r>
                     </w:p>
-                    <w:p>
-                      <w:pPr>
-                        <w:rPr>
-                          <w:lang w:val="en-US"/>
-                        </w:rPr>
-                      </w:pPr>
-                    </w:p>
+                    <w:p/>
                   </w:txbxContent>
                 </v:textbox>
                 <w10:wrap type="square"/>
@@ -3935,7 +4036,7 @@
                     <pic:cNvPicPr/>
                   </pic:nvPicPr>
                   <pic:blipFill rotWithShape="1">
-                    <a:blip r:embed="rId27" cstate="print">
+                    <a:blip r:embed="rId28" cstate="print">
                       <a:extLst>
                         <a:ext uri="{28A0092B-C50C-407E-A947-70E740481C1C}">
                           <a14:useLocalDpi xmlns:a14="http://schemas.microsoft.com/office/drawing/2010/main" val="0"/>
@@ -4025,51 +4126,34 @@
                         <w:txbxContent>
                           <w:p>
                             <w:r>
-                              <w:t xml:space="preserve">Als je een nieuwe kaartlezer hebt moet je goed opletten dat je </w:t>
+                              <w:t xml:space="preserve">Als je een nieuwe kaartlezer hebt moet je goed opletten dat je de kleine switch knopjes juist hebt staan voor I2C volgens de legende erboven en dat je de </w:t>
                             </w:r>
                             <w:r>
-                              <w:t xml:space="preserve">de kleine switch knopjes juist hebt staan voor I2C volgens de legende erboven en dat je de </w:t>
+                              <w:t>GND</w:t>
                             </w:r>
-                            <w:proofErr w:type="spellStart"/>
-                            <w:r>
-                              <w:t>gnd</w:t>
-                            </w:r>
-                            <w:proofErr w:type="spellEnd"/>
                             <w:r>
                               <w:t xml:space="preserve">, </w:t>
                             </w:r>
-                            <w:proofErr w:type="spellStart"/>
                             <w:r>
-                              <w:t>vcc</w:t>
+                              <w:t>VCC</w:t>
                             </w:r>
-                            <w:proofErr w:type="spellEnd"/>
                             <w:r>
                               <w:t xml:space="preserve">, </w:t>
                             </w:r>
-                            <w:proofErr w:type="spellStart"/>
                             <w:r>
-                              <w:t>sda</w:t>
+                              <w:t xml:space="preserve">SDA </w:t>
                             </w:r>
-                            <w:proofErr w:type="spellEnd"/>
                             <w:r>
-                              <w:t xml:space="preserve"> en </w:t>
+                              <w:t xml:space="preserve">en </w:t>
                             </w:r>
-                            <w:proofErr w:type="spellStart"/>
                             <w:r>
-                              <w:t>scl</w:t>
+                              <w:t>SCL-pinnen</w:t>
                             </w:r>
-                            <w:proofErr w:type="spellEnd"/>
                             <w:r>
-                              <w:t xml:space="preserve"> pinnen gebruikt. </w:t>
+                              <w:t xml:space="preserve"> gebruikt. </w:t>
                             </w:r>
                           </w:p>
-                          <w:p>
-                            <w:pPr>
-                              <w:rPr>
-                                <w:lang w:val="en-US"/>
-                              </w:rPr>
-                            </w:pPr>
-                          </w:p>
+                          <w:p/>
                         </w:txbxContent>
                       </wps:txbx>
                       <wps:bodyPr rot="0" vert="horz" wrap="square" lIns="91440" tIns="45720" rIns="91440" bIns="45720" anchor="t" anchorCtr="0">
@@ -4089,56 +4173,39 @@
           </mc:Choice>
           <mc:Fallback>
             <w:pict>
-              <v:shape w14:anchorId="2EECD96A" id="_x0000_s1032" type="#_x0000_t202" style="position:absolute;margin-left:106.5pt;margin-top:5.05pt;width:251.5pt;height:93pt;z-index:251691008;visibility:visible;mso-wrap-style:square;mso-width-percent:0;mso-height-percent:0;mso-wrap-distance-left:9pt;mso-wrap-distance-top:3.6pt;mso-wrap-distance-right:9pt;mso-wrap-distance-bottom:3.6pt;mso-position-horizontal:absolute;mso-position-horizontal-relative:text;mso-position-vertical:absolute;mso-position-vertical-relative:text;mso-width-percent:0;mso-height-percent:0;mso-width-relative:margin;mso-height-relative:margin;v-text-anchor:top" o:gfxdata="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" filled="f" stroked="f">
+              <v:shape w14:anchorId="2EECD96A" id="_x0000_s1033" type="#_x0000_t202" style="position:absolute;margin-left:106.5pt;margin-top:5.05pt;width:251.5pt;height:93pt;z-index:251691008;visibility:visible;mso-wrap-style:square;mso-width-percent:0;mso-height-percent:0;mso-wrap-distance-left:9pt;mso-wrap-distance-top:3.6pt;mso-wrap-distance-right:9pt;mso-wrap-distance-bottom:3.6pt;mso-position-horizontal:absolute;mso-position-horizontal-relative:text;mso-position-vertical:absolute;mso-position-vertical-relative:text;mso-width-percent:0;mso-height-percent:0;mso-width-relative:margin;mso-height-relative:margin;v-text-anchor:top" o:gfxdata="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" filled="f" stroked="f">
                 <v:textbox>
                   <w:txbxContent>
                     <w:p>
                       <w:r>
-                        <w:t xml:space="preserve">Als je een nieuwe kaartlezer hebt moet je goed opletten dat je </w:t>
+                        <w:t xml:space="preserve">Als je een nieuwe kaartlezer hebt moet je goed opletten dat je de kleine switch knopjes juist hebt staan voor I2C volgens de legende erboven en dat je de </w:t>
                       </w:r>
                       <w:r>
-                        <w:t xml:space="preserve">de kleine switch knopjes juist hebt staan voor I2C volgens de legende erboven en dat je de </w:t>
+                        <w:t>GND</w:t>
                       </w:r>
-                      <w:proofErr w:type="spellStart"/>
-                      <w:r>
-                        <w:t>gnd</w:t>
-                      </w:r>
-                      <w:proofErr w:type="spellEnd"/>
                       <w:r>
                         <w:t xml:space="preserve">, </w:t>
                       </w:r>
-                      <w:proofErr w:type="spellStart"/>
                       <w:r>
-                        <w:t>vcc</w:t>
+                        <w:t>VCC</w:t>
                       </w:r>
-                      <w:proofErr w:type="spellEnd"/>
                       <w:r>
                         <w:t xml:space="preserve">, </w:t>
                       </w:r>
-                      <w:proofErr w:type="spellStart"/>
                       <w:r>
-                        <w:t>sda</w:t>
+                        <w:t xml:space="preserve">SDA </w:t>
                       </w:r>
-                      <w:proofErr w:type="spellEnd"/>
                       <w:r>
-                        <w:t xml:space="preserve"> en </w:t>
+                        <w:t xml:space="preserve">en </w:t>
                       </w:r>
-                      <w:proofErr w:type="spellStart"/>
                       <w:r>
-                        <w:t>scl</w:t>
+                        <w:t>SCL-pinnen</w:t>
                       </w:r>
-                      <w:proofErr w:type="spellEnd"/>
                       <w:r>
-                        <w:t xml:space="preserve"> pinnen gebruikt. </w:t>
+                        <w:t xml:space="preserve"> gebruikt. </w:t>
                       </w:r>
                     </w:p>
-                    <w:p>
-                      <w:pPr>
-                        <w:rPr>
-                          <w:lang w:val="en-US"/>
-                        </w:rPr>
-                      </w:pPr>
-                    </w:p>
+                    <w:p/>
                   </w:txbxContent>
                 </v:textbox>
                 <w10:wrap type="square"/>
@@ -4183,7 +4250,7 @@
                     <pic:cNvPicPr/>
                   </pic:nvPicPr>
                   <pic:blipFill>
-                    <a:blip r:embed="rId28">
+                    <a:blip r:embed="rId29">
                       <a:extLst>
                         <a:ext uri="{28A0092B-C50C-407E-A947-70E740481C1C}">
                           <a14:useLocalDpi xmlns:a14="http://schemas.microsoft.com/office/drawing/2010/main" val="0"/>
@@ -4220,15 +4287,10 @@
       <w:pPr>
         <w:pStyle w:val="Heading2"/>
       </w:pPr>
-      <w:bookmarkStart w:id="11" w:name="_Toc122722956"/>
-      <w:proofErr w:type="spellStart"/>
+      <w:bookmarkStart w:id="11" w:name="_Toc123027583"/>
       <w:r>
         <w:lastRenderedPageBreak/>
-        <w:t>Frtizing</w:t>
-      </w:r>
-      <w:proofErr w:type="spellEnd"/>
-      <w:r>
-        <w:t xml:space="preserve"> schema</w:t>
+        <w:t>Frtizing schema</w:t>
       </w:r>
       <w:bookmarkEnd w:id="11"/>
     </w:p>
@@ -4238,10 +4300,10 @@
           <w:noProof/>
         </w:rPr>
         <w:drawing>
-          <wp:inline distT="0" distB="0" distL="0" distR="0" wp14:anchorId="1A8645B2" wp14:editId="7B1DDC4E">
-            <wp:extent cx="5184140" cy="6674485"/>
-            <wp:effectExtent l="0" t="0" r="0" b="0"/>
-            <wp:docPr id="26" name="Picture 26" descr="Diagram&#10;&#10;Description automatically generated"/>
+          <wp:inline distT="0" distB="0" distL="0" distR="0" wp14:anchorId="6B0FD434" wp14:editId="10C2071D">
+            <wp:extent cx="5651101" cy="6562725"/>
+            <wp:effectExtent l="0" t="0" r="6985" b="0"/>
+            <wp:docPr id="16" name="Picture 16" descr="Diagram&#10;&#10;Description automatically generated"/>
             <wp:cNvGraphicFramePr>
               <a:graphicFrameLocks xmlns:a="http://schemas.openxmlformats.org/drawingml/2006/main" noChangeAspect="1"/>
             </wp:cNvGraphicFramePr>
@@ -4249,11 +4311,11 @@
               <a:graphicData uri="http://schemas.openxmlformats.org/drawingml/2006/picture">
                 <pic:pic xmlns:pic="http://schemas.openxmlformats.org/drawingml/2006/picture">
                   <pic:nvPicPr>
-                    <pic:cNvPr id="26" name="Picture 26" descr="Diagram&#10;&#10;Description automatically generated"/>
+                    <pic:cNvPr id="16" name="Picture 16" descr="Diagram&#10;&#10;Description automatically generated"/>
                     <pic:cNvPicPr/>
                   </pic:nvPicPr>
                   <pic:blipFill>
-                    <a:blip r:embed="rId29">
+                    <a:blip r:embed="rId30">
                       <a:extLst>
                         <a:ext uri="{28A0092B-C50C-407E-A947-70E740481C1C}">
                           <a14:useLocalDpi xmlns:a14="http://schemas.microsoft.com/office/drawing/2010/main" val="0"/>
@@ -4267,7 +4329,7 @@
                   <pic:spPr>
                     <a:xfrm>
                       <a:off x="0" y="0"/>
-                      <a:ext cx="5184140" cy="6674485"/>
+                      <a:ext cx="5656334" cy="6568802"/>
                     </a:xfrm>
                     <a:prstGeom prst="rect">
                       <a:avLst/>
@@ -4280,8 +4342,146 @@
         </w:drawing>
       </w:r>
     </w:p>
+    <w:p>
+      <w:pPr>
+        <w:spacing w:after="0"/>
+      </w:pPr>
+      <w:r>
+        <w:br w:type="page"/>
+      </w:r>
+    </w:p>
+    <w:p>
+      <w:pPr>
+        <w:pStyle w:val="Heading1"/>
+      </w:pPr>
+      <w:bookmarkStart w:id="12" w:name="_Toc123027584"/>
+      <w:r>
+        <w:lastRenderedPageBreak/>
+        <w:t>Administratie</w:t>
+      </w:r>
+      <w:bookmarkEnd w:id="12"/>
+    </w:p>
+    <w:p>
+      <w:r>
+        <w:t xml:space="preserve">Voor het beheer van het toestel en opvolging is er een kleine webapplicatie voorzien. Deze is beschikbaar via volgende URL: </w:t>
+      </w:r>
+      <w:hyperlink r:id="rId31" w:history="1">
+        <w:r>
+          <w:rPr>
+            <w:rStyle w:val="Hyperlink"/>
+          </w:rPr>
+          <w:t>https://the-big-c.pages.dev/admin</w:t>
+        </w:r>
+      </w:hyperlink>
+    </w:p>
+    <w:p>
+      <w:r>
+        <w:t xml:space="preserve">Voor je toegang krijgt tot dit portaal, dien je in te loggen met je email adres. De toegang is ingesteld dat enkel </w:t>
+      </w:r>
+      <w:hyperlink r:id="rId32" w:history="1">
+        <w:r>
+          <w:rPr>
+            <w:rStyle w:val="Hyperlink"/>
+          </w:rPr>
+          <w:t>stefanie@thebigc.be</w:t>
+        </w:r>
+      </w:hyperlink>
+      <w:r>
+        <w:t xml:space="preserve"> toegang heeft tot dit portaal. Tijdens het inloggen wordt er een code verstuurd naar dit email adres, die je dan dient in te geven voor je toegang krijgt. Dit zorgt ervoor dat je geen wachtwoorden dient te onthouden, wat het ook veiliger maakt.</w:t>
+      </w:r>
+    </w:p>
+    <w:p>
+      <w:r>
+        <w:t>Eens ingelogd op dit portaal krijg je een aantal dingen te zien:</w:t>
+      </w:r>
+    </w:p>
+    <w:p>
+      <w:pPr>
+        <w:pStyle w:val="ListParagraph"/>
+        <w:numPr>
+          <w:ilvl w:val="0"/>
+          <w:numId w:val="23"/>
+        </w:numPr>
+      </w:pPr>
+      <w:r>
+        <w:t>Instellingen</w:t>
+      </w:r>
+    </w:p>
+    <w:p>
+      <w:pPr>
+        <w:pStyle w:val="ListParagraph"/>
+        <w:numPr>
+          <w:ilvl w:val="0"/>
+          <w:numId w:val="23"/>
+        </w:numPr>
+      </w:pPr>
+      <w:r>
+        <w:t>Rapportage</w:t>
+      </w:r>
+    </w:p>
+    <w:p>
+      <w:pPr>
+        <w:pStyle w:val="Heading2"/>
+      </w:pPr>
+      <w:bookmarkStart w:id="13" w:name="_Toc123027585"/>
+      <w:r>
+        <w:t>Instellingen</w:t>
+      </w:r>
+      <w:bookmarkEnd w:id="13"/>
+    </w:p>
+    <w:p>
+      <w:r>
+        <w:t>Bij de instellingen kan je een cijfer ingeven van 1 tot en met oneindig. Dit cijfer zal bepalen hoeveel keren een klant zijn kaart zal moeten scannen voor deze een “freebie” krijgt.</w:t>
+      </w:r>
+    </w:p>
+    <w:p>
+      <w:r>
+        <w:t>Je kan deze waarde opslaan door op de “Save” knop te drukken. Het kan tot 60 seconden duren voordat deze wijziging geactiveerd is.</w:t>
+      </w:r>
+    </w:p>
+    <w:p>
+      <w:pPr>
+        <w:pStyle w:val="Heading2"/>
+      </w:pPr>
+      <w:bookmarkStart w:id="14" w:name="_Toc123027586"/>
+      <w:r>
+        <w:t>Rapportage</w:t>
+      </w:r>
+      <w:bookmarkEnd w:id="14"/>
+    </w:p>
+    <w:p>
+      <w:r>
+        <w:t>De rapportage houdt bij, per maand, hoeveel freebies er uitgegeven zijn. Deze worden voor onbepaalde duur bijgehouden.</w:t>
+      </w:r>
+    </w:p>
+    <w:p>
+      <w:pPr>
+        <w:pStyle w:val="Heading2"/>
+      </w:pPr>
+      <w:bookmarkStart w:id="15" w:name="_Toc123027587"/>
+      <w:r>
+        <w:t>Updates uitvoeren aan het systeem in de cloud</w:t>
+      </w:r>
+      <w:bookmarkEnd w:id="15"/>
+    </w:p>
+    <w:p>
+      <w:r>
+        <w:t xml:space="preserve">Dit kan door gebruik te maken van GitHub en Cloudflare. </w:t>
+      </w:r>
+      <w:r>
+        <w:t>De Cloudflare account is in het bez</w:t>
+      </w:r>
+      <w:r>
+        <w:t>it van The Big C. De GitHub repository is in bezit van de Thomas More Digital Innovation organisatie.</w:t>
+      </w:r>
+    </w:p>
+    <w:p>
+      <w:r>
+        <w:t>Als er een wijziging gemaakt wordt op een branch wordt er een preview gedeployed op de edge. Als er naar de main branch wordt gepushed wordt dit rechtstreeks in production gedeployed. Let hier dus voor op!</w:t>
+      </w:r>
+    </w:p>
     <w:sectPr>
-      <w:headerReference w:type="default" r:id="rId30"/>
+      <w:headerReference w:type="default" r:id="rId33"/>
       <w:pgSz w:w="11906" w:h="16838" w:code="9"/>
       <w:pgMar w:top="1134" w:right="1871" w:bottom="1134" w:left="1871" w:header="709" w:footer="709" w:gutter="0"/>
       <w:pgNumType w:start="3"/>
@@ -5794,6 +5994,118 @@
     </w:lvl>
   </w:abstractNum>
   <w:abstractNum w:abstractNumId="14" w15:restartNumberingAfterBreak="0">
+    <w:nsid w:val="57CE3F6C"/>
+    <w:multiLevelType w:val="hybridMultilevel"/>
+    <w:tmpl w:val="B29EFE5A"/>
+    <w:lvl w:ilvl="0" w:tplc="BCB2AF18">
+      <w:numFmt w:val="bullet"/>
+      <w:lvlText w:val="-"/>
+      <w:lvlJc w:val="left"/>
+      <w:pPr>
+        <w:ind w:left="720" w:hanging="360"/>
+      </w:pPr>
+      <w:rPr>
+        <w:rFonts w:ascii="Verdana" w:eastAsia="Times New Roman" w:hAnsi="Verdana" w:cs="Calibri" w:hint="default"/>
+      </w:rPr>
+    </w:lvl>
+    <w:lvl w:ilvl="1" w:tplc="20000003" w:tentative="1">
+      <w:start w:val="1"/>
+      <w:numFmt w:val="bullet"/>
+      <w:lvlText w:val="o"/>
+      <w:lvlJc w:val="left"/>
+      <w:pPr>
+        <w:ind w:left="1440" w:hanging="360"/>
+      </w:pPr>
+      <w:rPr>
+        <w:rFonts w:ascii="Courier New" w:hAnsi="Courier New" w:cs="Courier New" w:hint="default"/>
+      </w:rPr>
+    </w:lvl>
+    <w:lvl w:ilvl="2" w:tplc="20000005" w:tentative="1">
+      <w:start w:val="1"/>
+      <w:numFmt w:val="bullet"/>
+      <w:lvlText w:val=""/>
+      <w:lvlJc w:val="left"/>
+      <w:pPr>
+        <w:ind w:left="2160" w:hanging="360"/>
+      </w:pPr>
+      <w:rPr>
+        <w:rFonts w:ascii="Wingdings" w:hAnsi="Wingdings" w:hint="default"/>
+      </w:rPr>
+    </w:lvl>
+    <w:lvl w:ilvl="3" w:tplc="20000001" w:tentative="1">
+      <w:start w:val="1"/>
+      <w:numFmt w:val="bullet"/>
+      <w:lvlText w:val=""/>
+      <w:lvlJc w:val="left"/>
+      <w:pPr>
+        <w:ind w:left="2880" w:hanging="360"/>
+      </w:pPr>
+      <w:rPr>
+        <w:rFonts w:ascii="Symbol" w:hAnsi="Symbol" w:hint="default"/>
+      </w:rPr>
+    </w:lvl>
+    <w:lvl w:ilvl="4" w:tplc="20000003" w:tentative="1">
+      <w:start w:val="1"/>
+      <w:numFmt w:val="bullet"/>
+      <w:lvlText w:val="o"/>
+      <w:lvlJc w:val="left"/>
+      <w:pPr>
+        <w:ind w:left="3600" w:hanging="360"/>
+      </w:pPr>
+      <w:rPr>
+        <w:rFonts w:ascii="Courier New" w:hAnsi="Courier New" w:cs="Courier New" w:hint="default"/>
+      </w:rPr>
+    </w:lvl>
+    <w:lvl w:ilvl="5" w:tplc="20000005" w:tentative="1">
+      <w:start w:val="1"/>
+      <w:numFmt w:val="bullet"/>
+      <w:lvlText w:val=""/>
+      <w:lvlJc w:val="left"/>
+      <w:pPr>
+        <w:ind w:left="4320" w:hanging="360"/>
+      </w:pPr>
+      <w:rPr>
+        <w:rFonts w:ascii="Wingdings" w:hAnsi="Wingdings" w:hint="default"/>
+      </w:rPr>
+    </w:lvl>
+    <w:lvl w:ilvl="6" w:tplc="20000001" w:tentative="1">
+      <w:start w:val="1"/>
+      <w:numFmt w:val="bullet"/>
+      <w:lvlText w:val=""/>
+      <w:lvlJc w:val="left"/>
+      <w:pPr>
+        <w:ind w:left="5040" w:hanging="360"/>
+      </w:pPr>
+      <w:rPr>
+        <w:rFonts w:ascii="Symbol" w:hAnsi="Symbol" w:hint="default"/>
+      </w:rPr>
+    </w:lvl>
+    <w:lvl w:ilvl="7" w:tplc="20000003" w:tentative="1">
+      <w:start w:val="1"/>
+      <w:numFmt w:val="bullet"/>
+      <w:lvlText w:val="o"/>
+      <w:lvlJc w:val="left"/>
+      <w:pPr>
+        <w:ind w:left="5760" w:hanging="360"/>
+      </w:pPr>
+      <w:rPr>
+        <w:rFonts w:ascii="Courier New" w:hAnsi="Courier New" w:cs="Courier New" w:hint="default"/>
+      </w:rPr>
+    </w:lvl>
+    <w:lvl w:ilvl="8" w:tplc="20000005" w:tentative="1">
+      <w:start w:val="1"/>
+      <w:numFmt w:val="bullet"/>
+      <w:lvlText w:val=""/>
+      <w:lvlJc w:val="left"/>
+      <w:pPr>
+        <w:ind w:left="6480" w:hanging="360"/>
+      </w:pPr>
+      <w:rPr>
+        <w:rFonts w:ascii="Wingdings" w:hAnsi="Wingdings" w:hint="default"/>
+      </w:rPr>
+    </w:lvl>
+  </w:abstractNum>
+  <w:abstractNum w:abstractNumId="15" w15:restartNumberingAfterBreak="0">
     <w:nsid w:val="58A335F3"/>
     <w:multiLevelType w:val="singleLevel"/>
     <w:tmpl w:val="2B40BE7A"/>
@@ -5813,10 +6125,10 @@
       </w:rPr>
     </w:lvl>
   </w:abstractNum>
-  <w:abstractNum w:abstractNumId="15" w15:restartNumberingAfterBreak="0">
+  <w:abstractNum w:abstractNumId="16" w15:restartNumberingAfterBreak="0">
     <w:nsid w:val="594873F7"/>
     <w:multiLevelType w:val="multilevel"/>
-    <w:tmpl w:val="7C82EFCA"/>
+    <w:tmpl w:val="F7E6DA4A"/>
     <w:lvl w:ilvl="0">
       <w:start w:val="1"/>
       <w:numFmt w:val="decimal"/>
@@ -5957,7 +6269,7 @@
       </w:rPr>
     </w:lvl>
   </w:abstractNum>
-  <w:abstractNum w:abstractNumId="16" w15:restartNumberingAfterBreak="0">
+  <w:abstractNum w:abstractNumId="17" w15:restartNumberingAfterBreak="0">
     <w:nsid w:val="5C7B1DEC"/>
     <w:multiLevelType w:val="singleLevel"/>
     <w:tmpl w:val="0413000F"/>
@@ -5974,7 +6286,7 @@
       </w:pPr>
     </w:lvl>
   </w:abstractNum>
-  <w:abstractNum w:abstractNumId="17" w15:restartNumberingAfterBreak="0">
+  <w:abstractNum w:abstractNumId="18" w15:restartNumberingAfterBreak="0">
     <w:nsid w:val="5FD12571"/>
     <w:multiLevelType w:val="multilevel"/>
     <w:tmpl w:val="0413001D"/>
@@ -6087,7 +6399,7 @@
       </w:pPr>
     </w:lvl>
   </w:abstractNum>
-  <w:abstractNum w:abstractNumId="18" w15:restartNumberingAfterBreak="0">
+  <w:abstractNum w:abstractNumId="19" w15:restartNumberingAfterBreak="0">
     <w:nsid w:val="77206382"/>
     <w:multiLevelType w:val="multilevel"/>
     <w:tmpl w:val="0413001D"/>
@@ -6200,7 +6512,7 @@
       </w:pPr>
     </w:lvl>
   </w:abstractNum>
-  <w:abstractNum w:abstractNumId="19" w15:restartNumberingAfterBreak="0">
+  <w:abstractNum w:abstractNumId="20" w15:restartNumberingAfterBreak="0">
     <w:nsid w:val="7E6C37A4"/>
     <w:multiLevelType w:val="singleLevel"/>
     <w:tmpl w:val="0413000F"/>
@@ -6230,7 +6542,7 @@
     <w:abstractNumId w:val="10"/>
   </w:num>
   <w:num w:numId="5" w16cid:durableId="588194250">
-    <w:abstractNumId w:val="15"/>
+    <w:abstractNumId w:val="16"/>
   </w:num>
   <w:num w:numId="6" w16cid:durableId="907764500">
     <w:abstractNumId w:val="1"/>
@@ -6239,19 +6551,19 @@
     <w:abstractNumId w:val="12"/>
   </w:num>
   <w:num w:numId="8" w16cid:durableId="717779774">
-    <w:abstractNumId w:val="15"/>
+    <w:abstractNumId w:val="16"/>
   </w:num>
   <w:num w:numId="9" w16cid:durableId="1497380861">
     <w:abstractNumId w:val="2"/>
   </w:num>
   <w:num w:numId="10" w16cid:durableId="584651900">
-    <w:abstractNumId w:val="14"/>
+    <w:abstractNumId w:val="15"/>
   </w:num>
   <w:num w:numId="11" w16cid:durableId="688259719">
-    <w:abstractNumId w:val="19"/>
+    <w:abstractNumId w:val="20"/>
   </w:num>
   <w:num w:numId="12" w16cid:durableId="1490362444">
-    <w:abstractNumId w:val="16"/>
+    <w:abstractNumId w:val="17"/>
   </w:num>
   <w:num w:numId="13" w16cid:durableId="557665495">
     <w:abstractNumId w:val="8"/>
@@ -6272,16 +6584,19 @@
     <w:abstractNumId w:val="3"/>
   </w:num>
   <w:num w:numId="19" w16cid:durableId="609969875">
-    <w:abstractNumId w:val="17"/>
+    <w:abstractNumId w:val="18"/>
   </w:num>
   <w:num w:numId="20" w16cid:durableId="5406253">
-    <w:abstractNumId w:val="18"/>
+    <w:abstractNumId w:val="19"/>
   </w:num>
   <w:num w:numId="21" w16cid:durableId="1937710461">
     <w:abstractNumId w:val="4"/>
   </w:num>
   <w:num w:numId="22" w16cid:durableId="1660691258">
     <w:abstractNumId w:val="9"/>
+  </w:num>
+  <w:num w:numId="23" w16cid:durableId="535434470">
+    <w:abstractNumId w:val="14"/>
   </w:num>
 </w:numbering>
 </file>
@@ -6703,14 +7018,19 @@
     <w:basedOn w:val="Normal"/>
     <w:next w:val="Normal"/>
     <w:qFormat/>
-    <w:rsid w:val="00953331"/>
+    <w:rsid w:val="009928DE"/>
     <w:pPr>
       <w:keepNext/>
       <w:numPr>
         <w:ilvl w:val="1"/>
         <w:numId w:val="5"/>
       </w:numPr>
+      <w:tabs>
+        <w:tab w:val="clear" w:pos="2580"/>
+        <w:tab w:val="num" w:pos="993"/>
+      </w:tabs>
       <w:spacing w:before="360"/>
+      <w:ind w:left="993" w:hanging="993"/>
       <w:outlineLvl w:val="1"/>
     </w:pPr>
     <w:rPr>

</xml_diff>